<commit_message>
new version od doc
</commit_message>
<xml_diff>
--- a/ServiceInteractions/riv/eservicesupply/patientportal/trunk/docs/Tjänstekontraktsbeskrivning-patientportal_PA1.docx
+++ b/ServiceInteractions/riv/eservicesupply/patientportal/trunk/docs/Tjänstekontraktsbeskrivning-patientportal_PA1.docx
@@ -4725,8 +4725,6 @@
               </w:rPr>
               <w:t xml:space="preserve"> på googlecode</w:t>
             </w:r>
-            <w:bookmarkStart w:id="2" w:name="_GoBack"/>
-            <w:bookmarkEnd w:id="2"/>
           </w:p>
         </w:tc>
       </w:tr>
@@ -5011,15 +5009,15 @@
       <w:pPr>
         <w:pStyle w:val="Rubrik1"/>
       </w:pPr>
-      <w:bookmarkStart w:id="3" w:name="_Toc357754843"/>
-      <w:bookmarkStart w:id="4" w:name="_Toc243452541"/>
-      <w:bookmarkStart w:id="5" w:name="_Toc263925336"/>
+      <w:bookmarkStart w:id="2" w:name="_Toc357754843"/>
+      <w:bookmarkStart w:id="3" w:name="_Toc243452541"/>
+      <w:bookmarkStart w:id="4" w:name="_Toc263925336"/>
       <w:r>
         <w:t>Inledning</w:t>
       </w:r>
+      <w:bookmarkEnd w:id="2"/>
       <w:bookmarkEnd w:id="3"/>
       <w:bookmarkEnd w:id="4"/>
-      <w:bookmarkEnd w:id="5"/>
     </w:p>
     <w:p>
       <w:r>
@@ -5058,11 +5056,11 @@
       <w:pPr>
         <w:pStyle w:val="Rubrik2"/>
       </w:pPr>
-      <w:bookmarkStart w:id="6" w:name="_Toc263925337"/>
+      <w:bookmarkStart w:id="5" w:name="_Toc263925337"/>
       <w:r>
         <w:t>WEB beskrivning</w:t>
       </w:r>
-      <w:bookmarkEnd w:id="6"/>
+      <w:bookmarkEnd w:id="5"/>
     </w:p>
     <w:p>
       <w:pPr>
@@ -5388,23 +5386,23 @@
       <w:pPr>
         <w:pStyle w:val="Rubrik1"/>
       </w:pPr>
-      <w:bookmarkStart w:id="7" w:name="_Toc198086678"/>
-      <w:bookmarkStart w:id="8" w:name="_Toc224960918"/>
-      <w:bookmarkStart w:id="9" w:name="_Toc357754844"/>
-      <w:bookmarkStart w:id="10" w:name="_Toc243452542"/>
+      <w:bookmarkStart w:id="6" w:name="_Toc198086678"/>
+      <w:bookmarkStart w:id="7" w:name="_Toc224960918"/>
+      <w:bookmarkStart w:id="8" w:name="_Toc357754844"/>
+      <w:bookmarkStart w:id="9" w:name="_Toc243452542"/>
+      <w:bookmarkStart w:id="10" w:name="_Toc263925338"/>
       <w:bookmarkStart w:id="11" w:name="_Toc163300578"/>
       <w:bookmarkStart w:id="12" w:name="_Toc163300880"/>
       <w:bookmarkStart w:id="13" w:name="_Toc198366954"/>
-      <w:bookmarkStart w:id="14" w:name="_Toc263925338"/>
       <w:r>
         <w:lastRenderedPageBreak/>
         <w:t>Versionsinformation</w:t>
       </w:r>
+      <w:bookmarkEnd w:id="6"/>
       <w:bookmarkEnd w:id="7"/>
       <w:bookmarkEnd w:id="8"/>
       <w:bookmarkEnd w:id="9"/>
       <w:bookmarkEnd w:id="10"/>
-      <w:bookmarkEnd w:id="14"/>
     </w:p>
     <w:p>
       <w:r>
@@ -5600,10 +5598,10 @@
       <w:pPr>
         <w:pStyle w:val="Rubrik2"/>
       </w:pPr>
-      <w:bookmarkStart w:id="15" w:name="_Toc357754845"/>
-      <w:bookmarkStart w:id="16" w:name="_Toc243452543"/>
+      <w:bookmarkStart w:id="14" w:name="_Toc357754845"/>
+      <w:bookmarkStart w:id="15" w:name="_Toc243452543"/>
+      <w:bookmarkStart w:id="16" w:name="_Toc263925339"/>
       <w:bookmarkStart w:id="17" w:name="_Toc163300882"/>
-      <w:bookmarkStart w:id="18" w:name="_Toc263925339"/>
       <w:r>
         <w:t xml:space="preserve">Version </w:t>
       </w:r>
@@ -5727,8 +5725,8 @@
         </w:rPr>
         <w:t>.</w:t>
       </w:r>
+      <w:bookmarkEnd w:id="14"/>
       <w:bookmarkEnd w:id="15"/>
-      <w:bookmarkEnd w:id="16"/>
       <w:r>
         <w:rPr>
           <w:color w:val="76923C" w:themeColor="accent3" w:themeShade="BF"/>
@@ -5754,7 +5752,7 @@
         </w:rPr>
         <w:t>RC_01</w:t>
       </w:r>
-      <w:bookmarkEnd w:id="18"/>
+      <w:bookmarkEnd w:id="16"/>
       <w:r>
         <w:rPr>
           <w:color w:val="76923C" w:themeColor="accent3" w:themeShade="BF"/>
@@ -5766,13 +5764,13 @@
       <w:pPr>
         <w:pStyle w:val="Rubrik3"/>
       </w:pPr>
-      <w:bookmarkStart w:id="19" w:name="_Toc243452544"/>
-      <w:bookmarkStart w:id="20" w:name="_Toc263925340"/>
+      <w:bookmarkStart w:id="18" w:name="_Toc243452544"/>
+      <w:bookmarkStart w:id="19" w:name="_Toc263925340"/>
       <w:r>
         <w:t>Oförändrade tjänstekontrakt</w:t>
       </w:r>
+      <w:bookmarkEnd w:id="18"/>
       <w:bookmarkEnd w:id="19"/>
-      <w:bookmarkEnd w:id="20"/>
     </w:p>
     <w:p>
       <w:pPr>
@@ -5789,13 +5787,13 @@
       <w:pPr>
         <w:pStyle w:val="Rubrik3"/>
       </w:pPr>
-      <w:bookmarkStart w:id="21" w:name="_Toc243452545"/>
-      <w:bookmarkStart w:id="22" w:name="_Toc263925341"/>
+      <w:bookmarkStart w:id="20" w:name="_Toc243452545"/>
+      <w:bookmarkStart w:id="21" w:name="_Toc263925341"/>
       <w:r>
         <w:t>Nya tjänstekontrakt</w:t>
       </w:r>
+      <w:bookmarkEnd w:id="20"/>
       <w:bookmarkEnd w:id="21"/>
-      <w:bookmarkEnd w:id="22"/>
     </w:p>
     <w:p>
       <w:r>
@@ -5830,13 +5828,13 @@
       <w:pPr>
         <w:pStyle w:val="Rubrik3"/>
       </w:pPr>
-      <w:bookmarkStart w:id="23" w:name="_Toc243452546"/>
-      <w:bookmarkStart w:id="24" w:name="_Toc263925342"/>
+      <w:bookmarkStart w:id="22" w:name="_Toc243452546"/>
+      <w:bookmarkStart w:id="23" w:name="_Toc263925342"/>
       <w:r>
         <w:t>Förändrade tjänstekontrakt</w:t>
       </w:r>
+      <w:bookmarkEnd w:id="22"/>
       <w:bookmarkEnd w:id="23"/>
-      <w:bookmarkEnd w:id="24"/>
     </w:p>
     <w:p/>
     <w:p>
@@ -6558,38 +6556,38 @@
       <w:pPr>
         <w:pStyle w:val="Rubrik3"/>
       </w:pPr>
-      <w:bookmarkStart w:id="25" w:name="_Toc243452547"/>
-      <w:bookmarkStart w:id="26" w:name="_Toc263925343"/>
+      <w:bookmarkStart w:id="24" w:name="_Toc243452547"/>
+      <w:bookmarkStart w:id="25" w:name="_Toc263925343"/>
       <w:r>
         <w:t>Utgångna tjänstekontrakt</w:t>
       </w:r>
+      <w:bookmarkEnd w:id="24"/>
       <w:bookmarkEnd w:id="25"/>
+    </w:p>
+    <w:p>
+      <w:r>
+        <w:t>Inga tjänstekontrakt har utgått.</w:t>
+      </w:r>
+    </w:p>
+    <w:p>
+      <w:pPr>
+        <w:pStyle w:val="Brdtext"/>
+      </w:pPr>
+    </w:p>
+    <w:p>
+      <w:pPr>
+        <w:pStyle w:val="Rubrik1"/>
+      </w:pPr>
+      <w:bookmarkStart w:id="26" w:name="_Toc357754847"/>
+      <w:bookmarkStart w:id="27" w:name="_Toc243452549"/>
+      <w:bookmarkStart w:id="28" w:name="_Toc263925344"/>
+      <w:bookmarkEnd w:id="17"/>
+      <w:r>
+        <w:t>Tjänstedomänens arkitektur</w:t>
+      </w:r>
       <w:bookmarkEnd w:id="26"/>
-    </w:p>
-    <w:p>
-      <w:r>
-        <w:t>Inga tjänstekontrakt har utgått.</w:t>
-      </w:r>
-    </w:p>
-    <w:p>
-      <w:pPr>
-        <w:pStyle w:val="Brdtext"/>
-      </w:pPr>
-    </w:p>
-    <w:p>
-      <w:pPr>
-        <w:pStyle w:val="Rubrik1"/>
-      </w:pPr>
-      <w:bookmarkStart w:id="27" w:name="_Toc357754847"/>
-      <w:bookmarkStart w:id="28" w:name="_Toc243452549"/>
-      <w:bookmarkStart w:id="29" w:name="_Toc263925344"/>
-      <w:bookmarkEnd w:id="17"/>
-      <w:r>
-        <w:t>Tjänstedomänens arkitektur</w:t>
-      </w:r>
       <w:bookmarkEnd w:id="27"/>
       <w:bookmarkEnd w:id="28"/>
-      <w:bookmarkEnd w:id="29"/>
     </w:p>
     <w:p>
       <w:pPr>
@@ -6615,40 +6613,40 @@
       <w:pPr>
         <w:pStyle w:val="Rubrik2"/>
       </w:pPr>
-      <w:bookmarkStart w:id="30" w:name="_Toc357754848"/>
-      <w:bookmarkStart w:id="31" w:name="_Toc243452550"/>
-      <w:bookmarkStart w:id="32" w:name="_Toc263925345"/>
+      <w:bookmarkStart w:id="29" w:name="_Toc357754848"/>
+      <w:bookmarkStart w:id="30" w:name="_Toc243452550"/>
+      <w:bookmarkStart w:id="31" w:name="_Toc263925345"/>
       <w:r>
         <w:lastRenderedPageBreak/>
         <w:t>Flöden</w:t>
       </w:r>
+      <w:bookmarkEnd w:id="29"/>
       <w:bookmarkEnd w:id="30"/>
       <w:bookmarkEnd w:id="31"/>
+    </w:p>
+    <w:p>
+      <w:pPr>
+        <w:pStyle w:val="Rubrik3"/>
+      </w:pPr>
+      <w:bookmarkStart w:id="32" w:name="_Toc263325169"/>
+      <w:bookmarkStart w:id="33" w:name="_Toc263925346"/>
+      <w:r>
+        <w:t xml:space="preserve">Kontrollera att </w:t>
+      </w:r>
+      <w:r>
+        <w:t>person</w:t>
+      </w:r>
+      <w:r>
+        <w:t xml:space="preserve"> är aktiv</w:t>
+      </w:r>
+      <w:r>
+        <w:t xml:space="preserve"> användare</w:t>
+      </w:r>
+      <w:r>
+        <w:t xml:space="preserve"> och skicka meddelande</w:t>
+      </w:r>
       <w:bookmarkEnd w:id="32"/>
-    </w:p>
-    <w:p>
-      <w:pPr>
-        <w:pStyle w:val="Rubrik3"/>
-      </w:pPr>
-      <w:bookmarkStart w:id="33" w:name="_Toc263325169"/>
-      <w:bookmarkStart w:id="34" w:name="_Toc263925346"/>
-      <w:r>
-        <w:t xml:space="preserve">Kontrollera att </w:t>
-      </w:r>
-      <w:r>
-        <w:t>person</w:t>
-      </w:r>
-      <w:r>
-        <w:t xml:space="preserve"> är aktiv</w:t>
-      </w:r>
-      <w:r>
-        <w:t xml:space="preserve"> användare</w:t>
-      </w:r>
-      <w:r>
-        <w:t xml:space="preserve"> och skicka meddelande</w:t>
-      </w:r>
       <w:bookmarkEnd w:id="33"/>
-      <w:bookmarkEnd w:id="34"/>
     </w:p>
     <w:p/>
     <w:p>
@@ -6794,14 +6792,14 @@
       <w:pPr>
         <w:pStyle w:val="Rubrik3"/>
       </w:pPr>
-      <w:bookmarkStart w:id="35" w:name="_Toc263325170"/>
-      <w:bookmarkStart w:id="36" w:name="_Toc263925347"/>
+      <w:bookmarkStart w:id="34" w:name="_Toc263325170"/>
+      <w:bookmarkStart w:id="35" w:name="_Toc263925347"/>
       <w:r>
         <w:lastRenderedPageBreak/>
         <w:t>Skicka meddelande till person som redan är identifierad som aktiv användare</w:t>
       </w:r>
+      <w:bookmarkEnd w:id="34"/>
       <w:bookmarkEnd w:id="35"/>
-      <w:bookmarkEnd w:id="36"/>
       <w:r>
         <w:t xml:space="preserve"> </w:t>
       </w:r>
@@ -6830,13 +6828,13 @@
       <w:pPr>
         <w:pStyle w:val="Rubrik2"/>
       </w:pPr>
-      <w:bookmarkStart w:id="37" w:name="_Toc263325171"/>
-      <w:bookmarkStart w:id="38" w:name="_Toc263925348"/>
+      <w:bookmarkStart w:id="36" w:name="_Toc263325171"/>
+      <w:bookmarkStart w:id="37" w:name="_Toc263925348"/>
       <w:r>
         <w:t>Adressering</w:t>
       </w:r>
+      <w:bookmarkEnd w:id="36"/>
       <w:bookmarkEnd w:id="37"/>
-      <w:bookmarkEnd w:id="38"/>
     </w:p>
     <w:p>
       <w:pPr>
@@ -6849,13 +6847,13 @@
       <w:pPr>
         <w:pStyle w:val="Rubrik2"/>
       </w:pPr>
-      <w:bookmarkStart w:id="39" w:name="_Toc263325172"/>
-      <w:bookmarkStart w:id="40" w:name="_Toc263925349"/>
+      <w:bookmarkStart w:id="38" w:name="_Toc263325172"/>
+      <w:bookmarkStart w:id="39" w:name="_Toc263925349"/>
       <w:r>
         <w:t>Aggregering och engagemangsindex</w:t>
       </w:r>
+      <w:bookmarkEnd w:id="38"/>
       <w:bookmarkEnd w:id="39"/>
-      <w:bookmarkEnd w:id="40"/>
     </w:p>
     <w:p>
       <w:r>
@@ -6876,13 +6874,13 @@
       <w:pPr>
         <w:pStyle w:val="Rubrik3"/>
       </w:pPr>
-      <w:bookmarkStart w:id="41" w:name="_Toc243452553"/>
-      <w:bookmarkStart w:id="42" w:name="_Toc263925350"/>
+      <w:bookmarkStart w:id="40" w:name="_Toc243452553"/>
+      <w:bookmarkStart w:id="41" w:name="_Toc263925350"/>
       <w:r>
         <w:t>Obligatoriska kontrakt</w:t>
       </w:r>
+      <w:bookmarkEnd w:id="40"/>
       <w:bookmarkEnd w:id="41"/>
-      <w:bookmarkEnd w:id="42"/>
     </w:p>
     <w:p>
       <w:pPr>
@@ -7259,15 +7257,15 @@
       <w:pPr>
         <w:pStyle w:val="Rubrik2"/>
       </w:pPr>
-      <w:bookmarkStart w:id="43" w:name="_Toc357754849"/>
-      <w:bookmarkStart w:id="44" w:name="_Toc243452554"/>
-      <w:bookmarkStart w:id="45" w:name="_Toc263925351"/>
+      <w:bookmarkStart w:id="42" w:name="_Toc357754849"/>
+      <w:bookmarkStart w:id="43" w:name="_Toc243452554"/>
+      <w:bookmarkStart w:id="44" w:name="_Toc263925351"/>
       <w:r>
         <w:t>Adressering</w:t>
       </w:r>
+      <w:bookmarkEnd w:id="42"/>
       <w:bookmarkEnd w:id="43"/>
       <w:bookmarkEnd w:id="44"/>
-      <w:bookmarkEnd w:id="45"/>
     </w:p>
     <w:p>
       <w:r>
@@ -7294,36 +7292,36 @@
       <w:pPr>
         <w:pStyle w:val="Rubrik2"/>
       </w:pPr>
-      <w:bookmarkStart w:id="46" w:name="_Toc357754850"/>
-      <w:bookmarkStart w:id="47" w:name="_Toc243452555"/>
-      <w:bookmarkStart w:id="48" w:name="_Toc263925352"/>
+      <w:bookmarkStart w:id="45" w:name="_Toc357754850"/>
+      <w:bookmarkStart w:id="46" w:name="_Toc243452555"/>
+      <w:bookmarkStart w:id="47" w:name="_Toc263925352"/>
       <w:r>
         <w:t>Aggregering och engagemangsindex</w:t>
       </w:r>
+      <w:bookmarkEnd w:id="45"/>
       <w:bookmarkEnd w:id="46"/>
       <w:bookmarkEnd w:id="47"/>
+    </w:p>
+    <w:p>
+      <w:r>
+        <w:t>Ingen användning av E.I eller Aggregering är planerad</w:t>
+      </w:r>
+    </w:p>
+    <w:p>
+      <w:pPr>
+        <w:pStyle w:val="Rubrik1"/>
+      </w:pPr>
+      <w:bookmarkStart w:id="48" w:name="_Toc224960921"/>
+      <w:bookmarkStart w:id="49" w:name="_Toc357754852"/>
+      <w:bookmarkStart w:id="50" w:name="_Toc243452557"/>
+      <w:bookmarkStart w:id="51" w:name="_Toc263925353"/>
+      <w:r>
+        <w:t>Tjänstedomänens krav och regler</w:t>
+      </w:r>
       <w:bookmarkEnd w:id="48"/>
-    </w:p>
-    <w:p>
-      <w:r>
-        <w:t>Ingen användning av E.I eller Aggregering är planerad</w:t>
-      </w:r>
-    </w:p>
-    <w:p>
-      <w:pPr>
-        <w:pStyle w:val="Rubrik1"/>
-      </w:pPr>
-      <w:bookmarkStart w:id="49" w:name="_Toc224960921"/>
-      <w:bookmarkStart w:id="50" w:name="_Toc357754852"/>
-      <w:bookmarkStart w:id="51" w:name="_Toc243452557"/>
-      <w:bookmarkStart w:id="52" w:name="_Toc263925353"/>
-      <w:r>
-        <w:t>Tjänstedomänens krav och regler</w:t>
-      </w:r>
       <w:bookmarkEnd w:id="49"/>
       <w:bookmarkEnd w:id="50"/>
       <w:bookmarkEnd w:id="51"/>
-      <w:bookmarkEnd w:id="52"/>
     </w:p>
     <w:p>
       <w:r>
@@ -7384,15 +7382,15 @@
       <w:pPr>
         <w:pStyle w:val="Rubrik2"/>
       </w:pPr>
-      <w:bookmarkStart w:id="53" w:name="_Toc357754853"/>
-      <w:bookmarkStart w:id="54" w:name="_Toc243452558"/>
-      <w:bookmarkStart w:id="55" w:name="_Toc263925354"/>
+      <w:bookmarkStart w:id="52" w:name="_Toc357754853"/>
+      <w:bookmarkStart w:id="53" w:name="_Toc243452558"/>
+      <w:bookmarkStart w:id="54" w:name="_Toc263925354"/>
       <w:r>
         <w:t>Informationssäkerhet och juridik</w:t>
       </w:r>
+      <w:bookmarkEnd w:id="52"/>
       <w:bookmarkEnd w:id="53"/>
       <w:bookmarkEnd w:id="54"/>
-      <w:bookmarkEnd w:id="55"/>
     </w:p>
     <w:p>
       <w:pPr>
@@ -7424,13 +7422,13 @@
       <w:pPr>
         <w:pStyle w:val="Rubrik2"/>
       </w:pPr>
-      <w:bookmarkStart w:id="56" w:name="_Toc243452559"/>
-      <w:bookmarkStart w:id="57" w:name="_Toc263925355"/>
+      <w:bookmarkStart w:id="55" w:name="_Toc243452559"/>
+      <w:bookmarkStart w:id="56" w:name="_Toc263925355"/>
       <w:r>
         <w:t>Icke funktionella krav</w:t>
       </w:r>
+      <w:bookmarkEnd w:id="55"/>
       <w:bookmarkEnd w:id="56"/>
-      <w:bookmarkEnd w:id="57"/>
     </w:p>
     <w:p>
       <w:pPr>
@@ -7443,13 +7441,13 @@
       <w:pPr>
         <w:pStyle w:val="Rubrik3"/>
       </w:pPr>
-      <w:bookmarkStart w:id="58" w:name="_Toc243452560"/>
-      <w:bookmarkStart w:id="59" w:name="_Toc263925356"/>
+      <w:bookmarkStart w:id="57" w:name="_Toc243452560"/>
+      <w:bookmarkStart w:id="58" w:name="_Toc263925356"/>
       <w:r>
         <w:t>SLA krav</w:t>
       </w:r>
+      <w:bookmarkEnd w:id="57"/>
       <w:bookmarkEnd w:id="58"/>
-      <w:bookmarkEnd w:id="59"/>
     </w:p>
     <w:p>
       <w:r>
@@ -7960,33 +7958,33 @@
       <w:pPr>
         <w:pStyle w:val="Rubrik3"/>
       </w:pPr>
-      <w:bookmarkStart w:id="60" w:name="_Toc243452561"/>
-      <w:bookmarkStart w:id="61" w:name="_Toc263925357"/>
+      <w:bookmarkStart w:id="59" w:name="_Toc243452561"/>
+      <w:bookmarkStart w:id="60" w:name="_Toc263925357"/>
       <w:r>
         <w:t>Övriga krav</w:t>
       </w:r>
+      <w:bookmarkEnd w:id="59"/>
       <w:bookmarkEnd w:id="60"/>
-      <w:bookmarkEnd w:id="61"/>
     </w:p>
     <w:p/>
     <w:p>
       <w:pPr>
         <w:pStyle w:val="Rubrik2"/>
       </w:pPr>
-      <w:bookmarkStart w:id="62" w:name="_Toc357754854"/>
-      <w:bookmarkStart w:id="63" w:name="_Toc243452562"/>
+      <w:bookmarkStart w:id="61" w:name="_Toc357754854"/>
+      <w:bookmarkStart w:id="62" w:name="_Toc243452562"/>
+      <w:bookmarkStart w:id="63" w:name="_Toc263925358"/>
       <w:bookmarkStart w:id="64" w:name="_Toc224960922"/>
       <w:bookmarkStart w:id="65" w:name="_Toc357754855"/>
-      <w:bookmarkStart w:id="66" w:name="_Toc263925358"/>
       <w:bookmarkEnd w:id="11"/>
       <w:bookmarkEnd w:id="12"/>
       <w:bookmarkEnd w:id="13"/>
       <w:r>
         <w:t>Felhantering</w:t>
       </w:r>
+      <w:bookmarkEnd w:id="61"/>
       <w:bookmarkEnd w:id="62"/>
       <w:bookmarkEnd w:id="63"/>
-      <w:bookmarkEnd w:id="66"/>
     </w:p>
     <w:p>
       <w:pPr>
@@ -8011,13 +8009,13 @@
       <w:pPr>
         <w:pStyle w:val="Rubrik3"/>
       </w:pPr>
-      <w:bookmarkStart w:id="67" w:name="_Toc243452563"/>
-      <w:bookmarkStart w:id="68" w:name="_Toc263925359"/>
+      <w:bookmarkStart w:id="66" w:name="_Toc243452563"/>
+      <w:bookmarkStart w:id="67" w:name="_Toc263925359"/>
       <w:r>
         <w:t>Krav på en tjänsteproducent</w:t>
       </w:r>
+      <w:bookmarkEnd w:id="66"/>
       <w:bookmarkEnd w:id="67"/>
-      <w:bookmarkEnd w:id="68"/>
     </w:p>
     <w:p>
       <w:pPr>
@@ -8257,33 +8255,33 @@
       <w:pPr>
         <w:pStyle w:val="Rubrik3"/>
       </w:pPr>
-      <w:bookmarkStart w:id="69" w:name="_Toc243452564"/>
-      <w:bookmarkStart w:id="70" w:name="_Toc263925360"/>
+      <w:bookmarkStart w:id="68" w:name="_Toc243452564"/>
+      <w:bookmarkStart w:id="69" w:name="_Toc263925360"/>
       <w:r>
         <w:t>Krav på en tjänstekonsument</w:t>
       </w:r>
+      <w:bookmarkEnd w:id="68"/>
       <w:bookmarkEnd w:id="69"/>
+    </w:p>
+    <w:p>
+      <w:pPr>
+        <w:pStyle w:val="Rubrik1"/>
+      </w:pPr>
+      <w:bookmarkStart w:id="70" w:name="_Toc243452565"/>
+      <w:bookmarkStart w:id="71" w:name="_Toc263925361"/>
+      <w:r>
+        <w:t xml:space="preserve">Tjänstedomänens </w:t>
+      </w:r>
+      <w:bookmarkEnd w:id="64"/>
+      <w:r>
+        <w:t>meddelandemodeller</w:t>
+      </w:r>
+      <w:bookmarkEnd w:id="65"/>
       <w:bookmarkEnd w:id="70"/>
-    </w:p>
-    <w:p>
-      <w:pPr>
-        <w:pStyle w:val="Rubrik1"/>
-      </w:pPr>
-      <w:bookmarkStart w:id="71" w:name="_Toc243452565"/>
-      <w:bookmarkStart w:id="72" w:name="_Toc263925361"/>
-      <w:r>
-        <w:t xml:space="preserve">Tjänstedomänens </w:t>
-      </w:r>
-      <w:bookmarkEnd w:id="64"/>
-      <w:r>
-        <w:t>meddelandemodeller</w:t>
-      </w:r>
-      <w:bookmarkEnd w:id="65"/>
       <w:bookmarkEnd w:id="71"/>
-      <w:bookmarkEnd w:id="72"/>
-    </w:p>
-    <w:p>
-      <w:bookmarkStart w:id="73" w:name="_Toc224960923"/>
+    </w:p>
+    <w:p>
+      <w:bookmarkStart w:id="72" w:name="_Toc224960923"/>
       <w:r>
         <w:t>Samtliga klasser</w:t>
       </w:r>
@@ -8306,13 +8304,13 @@
       <w:pPr>
         <w:pStyle w:val="Rubrik2"/>
       </w:pPr>
-      <w:bookmarkStart w:id="74" w:name="_Toc263325182"/>
-      <w:bookmarkStart w:id="75" w:name="_Toc263925362"/>
+      <w:bookmarkStart w:id="73" w:name="_Toc263325182"/>
+      <w:bookmarkStart w:id="74" w:name="_Toc263925362"/>
       <w:r>
         <w:t>Modell</w:t>
       </w:r>
+      <w:bookmarkEnd w:id="73"/>
       <w:bookmarkEnd w:id="74"/>
-      <w:bookmarkEnd w:id="75"/>
     </w:p>
     <w:p>
       <w:pPr>
@@ -8398,27 +8396,14 @@
       <w:r>
         <w:t xml:space="preserve">Figur </w:t>
       </w:r>
-      <w:r>
-        <w:fldChar w:fldCharType="begin"/>
-      </w:r>
-      <w:r>
-        <w:instrText xml:space="preserve"> SEQ Figur \* ARABIC </w:instrText>
-      </w:r>
-      <w:r>
-        <w:fldChar w:fldCharType="separate"/>
-      </w:r>
-      <w:r>
-        <w:rPr>
-          <w:noProof/>
-        </w:rPr>
-        <w:t>1</w:t>
-      </w:r>
-      <w:r>
-        <w:rPr>
-          <w:noProof/>
-        </w:rPr>
-        <w:fldChar w:fldCharType="end"/>
-      </w:r>
+      <w:fldSimple w:instr=" SEQ Figur \* ARABIC ">
+        <w:r>
+          <w:rPr>
+            <w:noProof/>
+          </w:rPr>
+          <w:t>1</w:t>
+        </w:r>
+      </w:fldSimple>
       <w:r>
         <w:t xml:space="preserve"> Returnerad status för användarkonto</w:t>
       </w:r>
@@ -8505,27 +8490,14 @@
       <w:r>
         <w:t xml:space="preserve">Figur </w:t>
       </w:r>
-      <w:r>
-        <w:fldChar w:fldCharType="begin"/>
-      </w:r>
-      <w:r>
-        <w:instrText xml:space="preserve"> SEQ Figur \* ARABIC </w:instrText>
-      </w:r>
-      <w:r>
-        <w:fldChar w:fldCharType="separate"/>
-      </w:r>
-      <w:r>
-        <w:rPr>
-          <w:noProof/>
-        </w:rPr>
-        <w:t>2</w:t>
-      </w:r>
-      <w:r>
-        <w:rPr>
-          <w:noProof/>
-        </w:rPr>
-        <w:fldChar w:fldCharType="end"/>
-      </w:r>
+      <w:fldSimple w:instr=" SEQ Figur \* ARABIC ">
+        <w:r>
+          <w:rPr>
+            <w:noProof/>
+          </w:rPr>
+          <w:t>2</w:t>
+        </w:r>
+      </w:fldSimple>
       <w:r>
         <w:t xml:space="preserve"> Meddelande till invånare</w:t>
       </w:r>
@@ -8704,16 +8676,16 @@
       </w:tr>
     </w:tbl>
     <w:p>
-      <w:bookmarkStart w:id="76" w:name="_Toc176141590"/>
-      <w:bookmarkStart w:id="77" w:name="_Toc176141594"/>
-      <w:bookmarkStart w:id="78" w:name="_Toc182360207"/>
-      <w:bookmarkStart w:id="79" w:name="_Toc182360366"/>
-      <w:bookmarkStart w:id="80" w:name="_Toc182362292"/>
+      <w:bookmarkStart w:id="75" w:name="_Toc176141590"/>
+      <w:bookmarkStart w:id="76" w:name="_Toc176141594"/>
+      <w:bookmarkStart w:id="77" w:name="_Toc182360207"/>
+      <w:bookmarkStart w:id="78" w:name="_Toc182360366"/>
+      <w:bookmarkStart w:id="79" w:name="_Toc182362292"/>
+      <w:bookmarkEnd w:id="75"/>
       <w:bookmarkEnd w:id="76"/>
       <w:bookmarkEnd w:id="77"/>
       <w:bookmarkEnd w:id="78"/>
       <w:bookmarkEnd w:id="79"/>
-      <w:bookmarkEnd w:id="80"/>
     </w:p>
     <w:p/>
     <w:p/>
@@ -8722,30 +8694,30 @@
       <w:pPr>
         <w:pStyle w:val="Rubrik2"/>
       </w:pPr>
-      <w:bookmarkStart w:id="81" w:name="_Toc357754857"/>
-      <w:bookmarkStart w:id="82" w:name="_Toc263325183"/>
-      <w:bookmarkStart w:id="83" w:name="_Toc263925363"/>
+      <w:bookmarkStart w:id="80" w:name="_Toc357754857"/>
+      <w:bookmarkStart w:id="81" w:name="_Toc263325183"/>
+      <w:bookmarkStart w:id="82" w:name="_Toc263925363"/>
       <w:r>
         <w:t>Formatregler</w:t>
       </w:r>
+      <w:bookmarkEnd w:id="80"/>
       <w:bookmarkEnd w:id="81"/>
       <w:bookmarkEnd w:id="82"/>
+    </w:p>
+    <w:p>
+      <w:pPr>
+        <w:pStyle w:val="Rubrik3"/>
+      </w:pPr>
+      <w:bookmarkStart w:id="83" w:name="_Toc263325184"/>
+      <w:bookmarkStart w:id="84" w:name="_Toc263925364"/>
+      <w:r>
+        <w:t>Organisations</w:t>
+      </w:r>
+      <w:r>
+        <w:t>identitet</w:t>
+      </w:r>
       <w:bookmarkEnd w:id="83"/>
-    </w:p>
-    <w:p>
-      <w:pPr>
-        <w:pStyle w:val="Rubrik3"/>
-      </w:pPr>
-      <w:bookmarkStart w:id="84" w:name="_Toc263325184"/>
-      <w:bookmarkStart w:id="85" w:name="_Toc263925364"/>
-      <w:r>
-        <w:t>Organisations</w:t>
-      </w:r>
-      <w:r>
-        <w:t>identitet</w:t>
-      </w:r>
       <w:bookmarkEnd w:id="84"/>
-      <w:bookmarkEnd w:id="85"/>
     </w:p>
     <w:p>
       <w:r>
@@ -8763,14 +8735,14 @@
       <w:pPr>
         <w:pStyle w:val="Rubrik3"/>
       </w:pPr>
-      <w:bookmarkStart w:id="86" w:name="_Toc263325185"/>
-      <w:bookmarkStart w:id="87" w:name="_Toc263925365"/>
+      <w:bookmarkStart w:id="85" w:name="_Toc263325185"/>
+      <w:bookmarkStart w:id="86" w:name="_Toc263925365"/>
       <w:r>
         <w:lastRenderedPageBreak/>
         <w:t>Personidentitet</w:t>
       </w:r>
+      <w:bookmarkEnd w:id="85"/>
       <w:bookmarkEnd w:id="86"/>
-      <w:bookmarkEnd w:id="87"/>
     </w:p>
     <w:p>
       <w:r>
@@ -8810,76 +8782,76 @@
       <w:pPr>
         <w:pStyle w:val="Rubrik1"/>
       </w:pPr>
-      <w:bookmarkStart w:id="88" w:name="_Toc357754858"/>
-      <w:bookmarkStart w:id="89" w:name="_Toc243452569"/>
-      <w:bookmarkStart w:id="90" w:name="_Toc263925366"/>
+      <w:bookmarkStart w:id="87" w:name="_Toc357754858"/>
+      <w:bookmarkStart w:id="88" w:name="_Toc243452569"/>
+      <w:bookmarkStart w:id="89" w:name="_Toc263925366"/>
       <w:r>
         <w:lastRenderedPageBreak/>
         <w:t>Tjänstekontrakt</w:t>
       </w:r>
-      <w:bookmarkEnd w:id="73"/>
+      <w:bookmarkEnd w:id="72"/>
+      <w:bookmarkEnd w:id="87"/>
       <w:bookmarkEnd w:id="88"/>
       <w:bookmarkEnd w:id="89"/>
+    </w:p>
+    <w:p>
+      <w:pPr>
+        <w:pStyle w:val="Rubrik2"/>
+      </w:pPr>
+      <w:bookmarkStart w:id="90" w:name="_Toc357754859"/>
+      <w:bookmarkStart w:id="91" w:name="_Toc263325187"/>
+      <w:bookmarkStart w:id="92" w:name="_Toc263925367"/>
+      <w:r>
+        <w:t>AddMessageToPatientPortalInboxInteraction</w:t>
+      </w:r>
       <w:bookmarkEnd w:id="90"/>
-    </w:p>
-    <w:p>
-      <w:pPr>
-        <w:pStyle w:val="Rubrik2"/>
-      </w:pPr>
-      <w:bookmarkStart w:id="91" w:name="_Toc357754859"/>
-      <w:bookmarkStart w:id="92" w:name="_Toc263325187"/>
-      <w:bookmarkStart w:id="93" w:name="_Toc263925367"/>
-      <w:r>
-        <w:t>AddMessageToPatientPortalInboxInteraction</w:t>
-      </w:r>
       <w:bookmarkEnd w:id="91"/>
       <w:bookmarkEnd w:id="92"/>
+    </w:p>
+    <w:p>
+      <w:r>
+        <w:t>Används för att ett system ska kunna</w:t>
+      </w:r>
+      <w:r>
+        <w:t xml:space="preserve"> lägga till ett meddelande i invånarens inkorg. Tjänsteinteraktionen realiserar följande användningsfall:</w:t>
+      </w:r>
+    </w:p>
+    <w:p/>
+    <w:p>
+      <w:r>
+        <w:t>”Skicka meddelande till invånare som använder patientportal”</w:t>
+      </w:r>
+    </w:p>
+    <w:p/>
+    <w:p>
+      <w:pPr>
+        <w:pStyle w:val="Rubrik3"/>
+      </w:pPr>
+      <w:bookmarkStart w:id="93" w:name="_Toc263325188"/>
+      <w:bookmarkStart w:id="94" w:name="_Toc263925368"/>
+      <w:r>
+        <w:t>Version</w:t>
+      </w:r>
       <w:bookmarkEnd w:id="93"/>
-    </w:p>
-    <w:p>
-      <w:r>
-        <w:t>Används för att ett system ska kunna</w:t>
-      </w:r>
-      <w:r>
-        <w:t xml:space="preserve"> lägga till ett meddelande i invånarens inkorg. Tjänsteinteraktionen realiserar följande användningsfall:</w:t>
+      <w:bookmarkEnd w:id="94"/>
+    </w:p>
+    <w:p>
+      <w:r>
+        <w:t>1.0</w:t>
       </w:r>
     </w:p>
     <w:p/>
     <w:p>
-      <w:r>
-        <w:t>”Skicka meddelande till invånare som använder patientportal”</w:t>
-      </w:r>
-    </w:p>
-    <w:p/>
-    <w:p>
       <w:pPr>
         <w:pStyle w:val="Rubrik3"/>
       </w:pPr>
-      <w:bookmarkStart w:id="94" w:name="_Toc263325188"/>
-      <w:bookmarkStart w:id="95" w:name="_Toc263925368"/>
-      <w:r>
-        <w:t>Version</w:t>
-      </w:r>
-      <w:bookmarkEnd w:id="94"/>
+      <w:bookmarkStart w:id="95" w:name="_Toc263325189"/>
+      <w:bookmarkStart w:id="96" w:name="_Toc263925369"/>
+      <w:r>
+        <w:t>Fältregler</w:t>
+      </w:r>
       <w:bookmarkEnd w:id="95"/>
-    </w:p>
-    <w:p>
-      <w:r>
-        <w:t>1.0</w:t>
-      </w:r>
-    </w:p>
-    <w:p/>
-    <w:p>
-      <w:pPr>
-        <w:pStyle w:val="Rubrik3"/>
-      </w:pPr>
-      <w:bookmarkStart w:id="96" w:name="_Toc263325189"/>
-      <w:bookmarkStart w:id="97" w:name="_Toc263925369"/>
-      <w:r>
-        <w:t>Fältregler</w:t>
-      </w:r>
       <w:bookmarkEnd w:id="96"/>
-      <w:bookmarkEnd w:id="97"/>
     </w:p>
     <w:p>
       <w:r>
@@ -10951,13 +10923,13 @@
       <w:pPr>
         <w:pStyle w:val="Rubrik3"/>
       </w:pPr>
-      <w:bookmarkStart w:id="98" w:name="_Toc263325190"/>
-      <w:bookmarkStart w:id="99" w:name="_Toc263925370"/>
+      <w:bookmarkStart w:id="97" w:name="_Toc263325190"/>
+      <w:bookmarkStart w:id="98" w:name="_Toc263925370"/>
       <w:r>
         <w:t>Övriga regler</w:t>
       </w:r>
+      <w:bookmarkEnd w:id="97"/>
       <w:bookmarkEnd w:id="98"/>
-      <w:bookmarkEnd w:id="99"/>
     </w:p>
     <w:p>
       <w:pPr>
@@ -11196,14 +11168,14 @@
       <w:pPr>
         <w:pStyle w:val="Rubrik3"/>
       </w:pPr>
-      <w:bookmarkStart w:id="100" w:name="_Toc243452574"/>
-      <w:bookmarkStart w:id="101" w:name="_Toc263925371"/>
+      <w:bookmarkStart w:id="99" w:name="_Toc243452574"/>
+      <w:bookmarkStart w:id="100" w:name="_Toc263925371"/>
       <w:r>
         <w:lastRenderedPageBreak/>
         <w:t>Annan information om kontraktet</w:t>
       </w:r>
+      <w:bookmarkEnd w:id="99"/>
       <w:bookmarkEnd w:id="100"/>
-      <w:bookmarkEnd w:id="101"/>
     </w:p>
     <w:p>
       <w:r>
@@ -11224,13 +11196,13 @@
       <w:pPr>
         <w:pStyle w:val="Rubrik2"/>
       </w:pPr>
-      <w:bookmarkStart w:id="102" w:name="_Toc263325191"/>
-      <w:bookmarkStart w:id="103" w:name="_Toc263925372"/>
+      <w:bookmarkStart w:id="101" w:name="_Toc263325191"/>
+      <w:bookmarkStart w:id="102" w:name="_Toc263925372"/>
       <w:r>
         <w:t>IsActiveUser</w:t>
       </w:r>
+      <w:bookmarkEnd w:id="101"/>
       <w:bookmarkEnd w:id="102"/>
-      <w:bookmarkEnd w:id="103"/>
     </w:p>
     <w:p/>
     <w:p>
@@ -11283,31 +11255,31 @@
       <w:pPr>
         <w:pStyle w:val="Rubrik3"/>
       </w:pPr>
-      <w:bookmarkStart w:id="104" w:name="_Toc263325192"/>
-      <w:bookmarkStart w:id="105" w:name="_Toc263925373"/>
+      <w:bookmarkStart w:id="103" w:name="_Toc263325192"/>
+      <w:bookmarkStart w:id="104" w:name="_Toc263925373"/>
       <w:r>
         <w:t>Version</w:t>
       </w:r>
+      <w:bookmarkEnd w:id="103"/>
       <w:bookmarkEnd w:id="104"/>
+    </w:p>
+    <w:p>
+      <w:r>
+        <w:t>1.0</w:t>
+      </w:r>
+    </w:p>
+    <w:p/>
+    <w:p>
+      <w:pPr>
+        <w:pStyle w:val="Rubrik3"/>
+      </w:pPr>
+      <w:bookmarkStart w:id="105" w:name="_Toc263325193"/>
+      <w:bookmarkStart w:id="106" w:name="_Toc263925374"/>
+      <w:r>
+        <w:t>Fältregler</w:t>
+      </w:r>
       <w:bookmarkEnd w:id="105"/>
-    </w:p>
-    <w:p>
-      <w:r>
-        <w:t>1.0</w:t>
-      </w:r>
-    </w:p>
-    <w:p/>
-    <w:p>
-      <w:pPr>
-        <w:pStyle w:val="Rubrik3"/>
-      </w:pPr>
-      <w:bookmarkStart w:id="106" w:name="_Toc263325193"/>
-      <w:bookmarkStart w:id="107" w:name="_Toc263925374"/>
-      <w:r>
-        <w:t>Fältregler</w:t>
-      </w:r>
       <w:bookmarkEnd w:id="106"/>
-      <w:bookmarkEnd w:id="107"/>
     </w:p>
     <w:p>
       <w:r>
@@ -11904,14 +11876,14 @@
       <w:pPr>
         <w:pStyle w:val="Rubrik3"/>
       </w:pPr>
-      <w:bookmarkStart w:id="108" w:name="_Toc263325194"/>
-      <w:bookmarkStart w:id="109" w:name="_Toc263925375"/>
+      <w:bookmarkStart w:id="107" w:name="_Toc263325194"/>
+      <w:bookmarkStart w:id="108" w:name="_Toc263925375"/>
       <w:r>
         <w:lastRenderedPageBreak/>
         <w:t>Övriga regler</w:t>
       </w:r>
+      <w:bookmarkEnd w:id="107"/>
       <w:bookmarkEnd w:id="108"/>
-      <w:bookmarkEnd w:id="109"/>
     </w:p>
     <w:p>
       <w:pPr>
@@ -11986,11 +11958,11 @@
       <w:pPr>
         <w:pStyle w:val="Rubrik3"/>
       </w:pPr>
-      <w:bookmarkStart w:id="110" w:name="_Toc263925376"/>
+      <w:bookmarkStart w:id="109" w:name="_Toc263925376"/>
       <w:r>
         <w:t>Annan information om kontraktet</w:t>
       </w:r>
-      <w:bookmarkEnd w:id="110"/>
+      <w:bookmarkEnd w:id="109"/>
     </w:p>
     <w:p>
       <w:pPr>
@@ -12002,6 +11974,17 @@
           <w:szCs w:val="28"/>
         </w:rPr>
       </w:pPr>
+      <w:r>
+        <w:rPr>
+          <w:rFonts w:eastAsia="Times New Roman"/>
+          <w:bCs/>
+          <w:sz w:val="30"/>
+          <w:szCs w:val="28"/>
+        </w:rPr>
+        <w:t>.</w:t>
+      </w:r>
+      <w:bookmarkStart w:id="110" w:name="_GoBack"/>
+      <w:bookmarkEnd w:id="110"/>
     </w:p>
     <w:sectPr>
       <w:headerReference w:type="even" r:id="rId15"/>
@@ -12360,7 +12343,7 @@
               <w:rStyle w:val="Sidnummer"/>
               <w:noProof/>
             </w:rPr>
-            <w:t>4</w:t>
+            <w:t>17</w:t>
           </w:r>
           <w:r>
             <w:rPr>
@@ -18974,7 +18957,7 @@
 </file>
 
 <file path=customXml/itemProps1.xml><?xml version="1.0" encoding="utf-8"?>
-<ds:datastoreItem xmlns:ds="http://schemas.openxmlformats.org/officeDocument/2006/customXml" ds:itemID="{8B11B06B-1F8A-CB42-9253-F69C2A0A5C92}">
+<ds:datastoreItem xmlns:ds="http://schemas.openxmlformats.org/officeDocument/2006/customXml" ds:itemID="{8F173C53-2D50-DD44-838B-2952D2D0BE20}">
   <ds:schemaRefs>
     <ds:schemaRef ds:uri="http://schemas.openxmlformats.org/officeDocument/2006/bibliography"/>
   </ds:schemaRefs>

</xml_diff>

<commit_message>
new version TKB doc
</commit_message>
<xml_diff>
--- a/ServiceInteractions/riv/eservicesupply/patientportal/trunk/docs/Tjänstekontraktsbeskrivning-patientportal_PA1.docx
+++ b/ServiceInteractions/riv/eservicesupply/patientportal/trunk/docs/Tjänstekontraktsbeskrivning-patientportal_PA1.docx
@@ -361,7 +361,6 @@
           <w:docPartUnique/>
         </w:docPartObj>
       </w:sdtPr>
-      <w:sdtEndPr/>
       <w:sdtContent>
         <w:p>
           <w:pPr>
@@ -4168,7 +4167,21 @@
               <w:rPr>
                 <w:rFonts w:ascii="Georgia" w:hAnsi="Georgia"/>
               </w:rPr>
-              <w:t>Rättat feltabeller efter genomlysning av krav kontra kontraktsinnehåll</w:t>
+              <w:t xml:space="preserve">Rättat </w:t>
+            </w:r>
+            <w:proofErr w:type="spellStart"/>
+            <w:r>
+              <w:rPr>
+                <w:rFonts w:ascii="Georgia" w:hAnsi="Georgia"/>
+              </w:rPr>
+              <w:t>feltabeller</w:t>
+            </w:r>
+            <w:proofErr w:type="spellEnd"/>
+            <w:r>
+              <w:rPr>
+                <w:rFonts w:ascii="Georgia" w:hAnsi="Georgia"/>
+              </w:rPr>
+              <w:t xml:space="preserve"> efter genomlysning av krav kontra kontraktsinnehåll</w:t>
             </w:r>
           </w:p>
         </w:tc>
@@ -4713,18 +4726,34 @@
                 <w:rFonts w:ascii="Georgia" w:hAnsi="Georgia"/>
               </w:rPr>
             </w:pPr>
+            <w:proofErr w:type="spellStart"/>
             <w:r>
               <w:rPr>
                 <w:rFonts w:ascii="Georgia" w:hAnsi="Georgia"/>
               </w:rPr>
-              <w:t>Docs i projektet</w:t>
-            </w:r>
+              <w:t>Docs</w:t>
+            </w:r>
+            <w:proofErr w:type="spellEnd"/>
             <w:r>
               <w:rPr>
                 <w:rFonts w:ascii="Georgia" w:hAnsi="Georgia"/>
               </w:rPr>
-              <w:t xml:space="preserve"> på googlecode</w:t>
-            </w:r>
+              <w:t xml:space="preserve"> i projektet</w:t>
+            </w:r>
+            <w:r>
+              <w:rPr>
+                <w:rFonts w:ascii="Georgia" w:hAnsi="Georgia"/>
+              </w:rPr>
+              <w:t xml:space="preserve"> på </w:t>
+            </w:r>
+            <w:proofErr w:type="spellStart"/>
+            <w:r>
+              <w:rPr>
+                <w:rFonts w:ascii="Georgia" w:hAnsi="Georgia"/>
+              </w:rPr>
+              <w:t>googlecode</w:t>
+            </w:r>
+            <w:proofErr w:type="spellEnd"/>
           </w:p>
         </w:tc>
       </w:tr>
@@ -4759,11 +4788,19 @@
                 <w:rFonts w:ascii="Georgia" w:hAnsi="Georgia"/>
               </w:rPr>
             </w:pPr>
+            <w:proofErr w:type="spellStart"/>
             <w:r>
               <w:rPr>
                 <w:rFonts w:ascii="Georgia" w:hAnsi="Georgia"/>
               </w:rPr>
-              <w:t>RIVTA flera dokument</w:t>
+              <w:t>RIVTA</w:t>
+            </w:r>
+            <w:proofErr w:type="spellEnd"/>
+            <w:r>
+              <w:rPr>
+                <w:rFonts w:ascii="Georgia" w:hAnsi="Georgia"/>
+              </w:rPr>
+              <w:t xml:space="preserve"> flera dokument</w:t>
             </w:r>
           </w:p>
         </w:tc>
@@ -5021,11 +5058,34 @@
     </w:p>
     <w:p>
       <w:r>
-        <w:t>Detta är beskrivningen av tjänstekontrakten i tjänstedomänen Infrastructure:eservicesupply:patientportal. Den svenska benämningen är ”I</w:t>
-      </w:r>
-      <w:r>
-        <w:t>nfrastruktur:etjänsteförsörjning:patientportal</w:t>
-      </w:r>
+        <w:t xml:space="preserve">Detta är beskrivningen av tjänstekontrakten i tjänstedomänen </w:t>
+      </w:r>
+      <w:proofErr w:type="spellStart"/>
+      <w:proofErr w:type="gramStart"/>
+      <w:r>
+        <w:t>Infrastructure:eservicesupply</w:t>
+      </w:r>
+      <w:proofErr w:type="gramEnd"/>
+      <w:r>
+        <w:t>:patientportal</w:t>
+      </w:r>
+      <w:proofErr w:type="spellEnd"/>
+      <w:r>
+        <w:t>. Den svenska benämningen är ”</w:t>
+      </w:r>
+      <w:proofErr w:type="spellStart"/>
+      <w:proofErr w:type="gramStart"/>
+      <w:r>
+        <w:t>I</w:t>
+      </w:r>
+      <w:r>
+        <w:t>nfrastruktur:etjänsteförsörjning</w:t>
+      </w:r>
+      <w:proofErr w:type="gramEnd"/>
+      <w:r>
+        <w:t>:patientportal</w:t>
+      </w:r>
+      <w:proofErr w:type="spellEnd"/>
       <w:r>
         <w:t xml:space="preserve">”. </w:t>
       </w:r>
@@ -5037,13 +5097,29 @@
         </w:rPr>
       </w:pPr>
       <w:r>
-        <w:t xml:space="preserve">Tjänstekontrakten är baserade på RIVTA 2.1 [R2] och reglerade genom arkitekturella beslut [R1] </w:t>
+        <w:t xml:space="preserve">Tjänstekontrakten är baserade på </w:t>
+      </w:r>
+      <w:proofErr w:type="spellStart"/>
+      <w:r>
+        <w:t>RIVTA</w:t>
+      </w:r>
+      <w:proofErr w:type="spellEnd"/>
+      <w:r>
+        <w:t xml:space="preserve"> 2.1 [R2] och reglerade genom arkitekturella beslut [R1] </w:t>
       </w:r>
     </w:p>
     <w:p/>
     <w:p>
       <w:r>
-        <w:t xml:space="preserve">Tjänstekontraktsbeskrivningen är en kravspecifikation. Den skall fungera som ett teknikneutralt, formellt regelverk som reglerar integrationskrav för parter (tjänstekonsumenter och tjänsteproducenter) som avser ansluta system för samverkan enligt dessa tjänstekontrakt. Tjänstekontraktsbeskrivningen är också ett viktigt underlag för skapande av de tekniska kontrakten (scheman och WSDL-filer). </w:t>
+        <w:t xml:space="preserve">Tjänstekontraktsbeskrivningen är en kravspecifikation. Den skall fungera som ett teknikneutralt, formellt regelverk som reglerar integrationskrav för parter (tjänstekonsumenter och tjänsteproducenter) som avser ansluta system för samverkan enligt dessa tjänstekontrakt. Tjänstekontraktsbeskrivningen är också ett viktigt underlag för skapande av de tekniska kontrakten (scheman och </w:t>
+      </w:r>
+      <w:proofErr w:type="spellStart"/>
+      <w:r>
+        <w:t>WSDL</w:t>
+      </w:r>
+      <w:proofErr w:type="spellEnd"/>
+      <w:r>
+        <w:t xml:space="preserve">-filer). </w:t>
       </w:r>
     </w:p>
     <w:p>
@@ -5229,12 +5305,41 @@
                           </w:p>
                           <w:p>
                             <w:r>
-                              <w:t>Björn Hedman, SLL-HSF, Arkitekt</w:t>
+                              <w:t>Björn Hedman, SLL-</w:t>
+                            </w:r>
+                            <w:proofErr w:type="spellStart"/>
+                            <w:r>
+                              <w:t>HSF</w:t>
+                            </w:r>
+                            <w:proofErr w:type="spellEnd"/>
+                            <w:r>
+                              <w:t>, Arkitekt</w:t>
                             </w:r>
                           </w:p>
                           <w:p>
                             <w:r>
-                              <w:t>Anders Larssson, Softronic , Arkitekt</w:t>
+                              <w:t xml:space="preserve">Anders </w:t>
+                            </w:r>
+                            <w:proofErr w:type="spellStart"/>
+                            <w:r>
+                              <w:t>Larssson</w:t>
+                            </w:r>
+                            <w:proofErr w:type="spellEnd"/>
+                            <w:r>
+                              <w:t xml:space="preserve">, </w:t>
+                            </w:r>
+                            <w:proofErr w:type="spellStart"/>
+                            <w:proofErr w:type="gramStart"/>
+                            <w:r>
+                              <w:t>Softronic</w:t>
+                            </w:r>
+                            <w:proofErr w:type="spellEnd"/>
+                            <w:r>
+                              <w:t xml:space="preserve"> ,</w:t>
+                            </w:r>
+                            <w:proofErr w:type="gramEnd"/>
+                            <w:r>
+                              <w:t xml:space="preserve"> Arkitekt</w:t>
                             </w:r>
                           </w:p>
                           <w:p/>
@@ -5341,12 +5446,41 @@
                     </w:p>
                     <w:p>
                       <w:r>
-                        <w:t>Björn Hedman, SLL-HSF, Arkitekt</w:t>
+                        <w:t>Björn Hedman, SLL-</w:t>
+                      </w:r>
+                      <w:proofErr w:type="spellStart"/>
+                      <w:r>
+                        <w:t>HSF</w:t>
+                      </w:r>
+                      <w:proofErr w:type="spellEnd"/>
+                      <w:r>
+                        <w:t>, Arkitekt</w:t>
                       </w:r>
                     </w:p>
                     <w:p>
                       <w:r>
-                        <w:t>Anders Larssson, Softronic , Arkitekt</w:t>
+                        <w:t xml:space="preserve">Anders </w:t>
+                      </w:r>
+                      <w:proofErr w:type="spellStart"/>
+                      <w:r>
+                        <w:t>Larssson</w:t>
+                      </w:r>
+                      <w:proofErr w:type="spellEnd"/>
+                      <w:r>
+                        <w:t xml:space="preserve">, </w:t>
+                      </w:r>
+                      <w:proofErr w:type="spellStart"/>
+                      <w:proofErr w:type="gramStart"/>
+                      <w:r>
+                        <w:t>Softronic</w:t>
+                      </w:r>
+                      <w:proofErr w:type="spellEnd"/>
+                      <w:r>
+                        <w:t xml:space="preserve"> ,</w:t>
+                      </w:r>
+                      <w:proofErr w:type="gramEnd"/>
+                      <w:r>
+                        <w:t xml:space="preserve"> Arkitekt</w:t>
                       </w:r>
                     </w:p>
                     <w:p/>
@@ -5447,6 +5581,7 @@
         </w:rPr>
         <w:fldChar w:fldCharType="separate"/>
       </w:r>
+      <w:proofErr w:type="spellStart"/>
       <w:r>
         <w:rPr>
           <w:b/>
@@ -5454,6 +5589,7 @@
         </w:rPr>
         <w:t>Infrastructure</w:t>
       </w:r>
+      <w:proofErr w:type="spellEnd"/>
       <w:r>
         <w:rPr>
           <w:color w:val="76923C" w:themeColor="accent3" w:themeShade="BF"/>
@@ -5508,6 +5644,7 @@
         </w:rPr>
         <w:fldChar w:fldCharType="separate"/>
       </w:r>
+      <w:proofErr w:type="spellStart"/>
       <w:r>
         <w:rPr>
           <w:b/>
@@ -5515,6 +5652,7 @@
         </w:rPr>
         <w:t>eservicesupply</w:t>
       </w:r>
+      <w:proofErr w:type="spellEnd"/>
       <w:r>
         <w:rPr>
           <w:color w:val="76923C" w:themeColor="accent3" w:themeShade="BF"/>
@@ -5779,8 +5917,13 @@
           <w:numId w:val="26"/>
         </w:numPr>
       </w:pPr>
-      <w:r>
-        <w:t>n/a</w:t>
+      <w:proofErr w:type="gramStart"/>
+      <w:r>
+        <w:t>Ej</w:t>
+      </w:r>
+      <w:proofErr w:type="gramEnd"/>
+      <w:r>
+        <w:t xml:space="preserve"> Tillämpligt</w:t>
       </w:r>
     </w:p>
     <w:p>
@@ -5797,24 +5940,7 @@
     </w:p>
     <w:p>
       <w:r>
-        <w:t>Följande nya tjänstekontrakt finns från och med denna version:</w:t>
-      </w:r>
-    </w:p>
-    <w:p>
-      <w:pPr>
-        <w:numPr>
-          <w:ilvl w:val="0"/>
-          <w:numId w:val="27"/>
-        </w:numPr>
-        <w:rPr>
-          <w:highlight w:val="yellow"/>
-        </w:rPr>
-      </w:pPr>
-      <w:r>
-        <w:rPr>
-          <w:highlight w:val="yellow"/>
-        </w:rPr>
-        <w:t>n/a</w:t>
+        <w:t>Samtliga kontrakt nedan är nya eftersom detta är första version.</w:t>
       </w:r>
     </w:p>
     <w:p>
@@ -6068,6 +6194,7 @@
                 <w:lang w:eastAsia="sv-SE"/>
               </w:rPr>
             </w:pPr>
+            <w:proofErr w:type="spellStart"/>
             <w:r>
               <w:rPr>
                 <w:rFonts w:eastAsia="Times New Roman" w:cs="Arial"/>
@@ -6076,6 +6203,7 @@
               </w:rPr>
               <w:t>AddMessageToPatientPortalInbox</w:t>
             </w:r>
+            <w:proofErr w:type="spellEnd"/>
           </w:p>
         </w:tc>
         <w:tc>
@@ -6321,6 +6449,7 @@
                 <w:lang w:eastAsia="sv-SE"/>
               </w:rPr>
             </w:pPr>
+            <w:proofErr w:type="spellStart"/>
             <w:r>
               <w:rPr>
                 <w:rFonts w:eastAsia="Times New Roman" w:cs="Arial"/>
@@ -6329,6 +6458,7 @@
               </w:rPr>
               <w:t>IsActiveUser</w:t>
             </w:r>
+            <w:proofErr w:type="spellEnd"/>
           </w:p>
         </w:tc>
         <w:tc>
@@ -6599,7 +6729,21 @@
         <w:rPr>
           <w:color w:val="4F81BD" w:themeColor="accent1"/>
         </w:rPr>
-        <w:t xml:space="preserve">Detta kapitel beskriver de flöden som är relevanta för tjänstedomänen. Beskrivningarna är i form av modeller, för varje flöde finns dels ett arbetsflöde som beskriver vilka steg som ingår i flödet och dels ett sekvensdiagram som tar hänsyn till vilka tjänstekontrakt som nyttjas i de olika stegen. </w:t>
+        <w:t xml:space="preserve">Detta kapitel beskriver de flöden som är relevanta för tjänstedomänen. Beskrivningarna är i form av modeller, för varje flöde finns dels ett arbetsflöde som beskriver vilka steg som ingår i flödet och dels ett sekvensdiagram som tar hänsyn till vilka tjänstekontrakt som </w:t>
+      </w:r>
+      <w:proofErr w:type="gramStart"/>
+      <w:r>
+        <w:rPr>
+          <w:color w:val="4F81BD" w:themeColor="accent1"/>
+        </w:rPr>
+        <w:t>nyttjas</w:t>
+      </w:r>
+      <w:proofErr w:type="gramEnd"/>
+      <w:r>
+        <w:rPr>
+          <w:color w:val="4F81BD" w:themeColor="accent1"/>
+        </w:rPr>
+        <w:t xml:space="preserve"> i de olika stegen. </w:t>
       </w:r>
     </w:p>
     <w:p>
@@ -6666,8 +6810,13 @@
         </w:numPr>
       </w:pPr>
       <w:r>
-        <w:t>Konsumerande system anropar tjänsten IsActiveUser</w:t>
-      </w:r>
+        <w:t xml:space="preserve">Konsumerande system anropar tjänsten </w:t>
+      </w:r>
+      <w:proofErr w:type="spellStart"/>
+      <w:r>
+        <w:t>IsActiveUser</w:t>
+      </w:r>
+      <w:proofErr w:type="spellEnd"/>
     </w:p>
     <w:p>
       <w:pPr>
@@ -6678,7 +6827,15 @@
         </w:numPr>
       </w:pPr>
       <w:r>
-        <w:t>Producent svarar med status för aktuell individ och eventuella  aktiverade notifieringsmetoder som en (aktiv) användare har valt.</w:t>
+        <w:t xml:space="preserve">Producent svarar med status för aktuell individ och </w:t>
+      </w:r>
+      <w:proofErr w:type="gramStart"/>
+      <w:r>
+        <w:t>eventuella  aktiverade</w:t>
+      </w:r>
+      <w:proofErr w:type="gramEnd"/>
+      <w:r>
+        <w:t xml:space="preserve"> notifieringsmetoder som en (aktiv) användare har valt.</w:t>
       </w:r>
     </w:p>
     <w:p>
@@ -6690,7 +6847,15 @@
         </w:numPr>
       </w:pPr>
       <w:r>
-        <w:t>Om aktiv användare så anropar konsumenten AddMessageToPatientPortalInbox och levererar meddelande.</w:t>
+        <w:t xml:space="preserve">Om aktiv användare så anropar konsumenten </w:t>
+      </w:r>
+      <w:proofErr w:type="spellStart"/>
+      <w:r>
+        <w:t>AddMessageToPatientPortalInbox</w:t>
+      </w:r>
+      <w:proofErr w:type="spellEnd"/>
+      <w:r>
+        <w:t xml:space="preserve"> och levererar meddelande.</w:t>
       </w:r>
     </w:p>
     <w:p>
@@ -6720,28 +6885,18 @@
         <w:t>Sekvensdiagram</w:t>
       </w:r>
     </w:p>
-    <w:p/>
-    <w:p/>
-    <w:p>
-      <w:pPr>
-        <w:tabs>
-          <w:tab w:val="left" w:pos="3912"/>
-        </w:tabs>
-        <w:rPr>
-          <w:color w:val="4F81BD" w:themeColor="accent1"/>
-        </w:rPr>
-      </w:pPr>
+    <w:p>
+      <w:bookmarkStart w:id="34" w:name="_GoBack"/>
       <w:r>
         <w:rPr>
           <w:noProof/>
-          <w:color w:val="4F81BD" w:themeColor="accent1"/>
           <w:lang w:eastAsia="sv-SE"/>
         </w:rPr>
         <w:drawing>
-          <wp:inline distT="0" distB="0" distL="0" distR="0" wp14:anchorId="74BC884A" wp14:editId="7FC57B43">
-            <wp:extent cx="5507990" cy="3910761"/>
-            <wp:effectExtent l="0" t="0" r="3810" b="1270"/>
-            <wp:docPr id="9" name="Bild 1"/>
+          <wp:inline distT="0" distB="0" distL="0" distR="0" wp14:anchorId="58CC03B3" wp14:editId="68F7FC38">
+            <wp:extent cx="5635654" cy="3998964"/>
+            <wp:effectExtent l="0" t="0" r="0" b="0"/>
+            <wp:docPr id="2" name="Bild 1"/>
             <wp:cNvGraphicFramePr>
               <a:graphicFrameLocks xmlns:a="http://schemas.openxmlformats.org/drawingml/2006/main" noChangeAspect="1"/>
             </wp:cNvGraphicFramePr>
@@ -6770,7 +6925,7 @@
                   <pic:spPr bwMode="auto">
                     <a:xfrm>
                       <a:off x="0" y="0"/>
-                      <a:ext cx="5507990" cy="3910761"/>
+                      <a:ext cx="5636029" cy="3999230"/>
                     </a:xfrm>
                     <a:prstGeom prst="rect">
                       <a:avLst/>
@@ -6786,20 +6941,32 @@
           </wp:inline>
         </w:drawing>
       </w:r>
+      <w:bookmarkEnd w:id="34"/>
     </w:p>
     <w:p/>
     <w:p>
       <w:pPr>
+        <w:tabs>
+          <w:tab w:val="left" w:pos="3912"/>
+        </w:tabs>
+        <w:rPr>
+          <w:color w:val="4F81BD" w:themeColor="accent1"/>
+        </w:rPr>
+      </w:pPr>
+    </w:p>
+    <w:p/>
+    <w:p>
+      <w:pPr>
         <w:pStyle w:val="Rubrik3"/>
       </w:pPr>
-      <w:bookmarkStart w:id="34" w:name="_Toc263325170"/>
-      <w:bookmarkStart w:id="35" w:name="_Toc263925347"/>
+      <w:bookmarkStart w:id="35" w:name="_Toc263325170"/>
+      <w:bookmarkStart w:id="36" w:name="_Toc263925347"/>
       <w:r>
         <w:lastRenderedPageBreak/>
         <w:t>Skicka meddelande till person som redan är identifierad som aktiv användare</w:t>
       </w:r>
-      <w:bookmarkEnd w:id="34"/>
       <w:bookmarkEnd w:id="35"/>
+      <w:bookmarkEnd w:id="36"/>
       <w:r>
         <w:t xml:space="preserve"> </w:t>
       </w:r>
@@ -6813,7 +6980,15 @@
         </w:numPr>
       </w:pPr>
       <w:r>
-        <w:t>Konsument anropar AddMessageToPatientPortalInbox och levererar meddelande.</w:t>
+        <w:t xml:space="preserve">Konsument anropar </w:t>
+      </w:r>
+      <w:proofErr w:type="spellStart"/>
+      <w:r>
+        <w:t>AddMessageToPatientPortalInbox</w:t>
+      </w:r>
+      <w:proofErr w:type="spellEnd"/>
+      <w:r>
+        <w:t xml:space="preserve"> och levererar meddelande.</w:t>
       </w:r>
     </w:p>
     <w:p/>
@@ -6828,13 +7003,13 @@
       <w:pPr>
         <w:pStyle w:val="Rubrik2"/>
       </w:pPr>
-      <w:bookmarkStart w:id="36" w:name="_Toc263325171"/>
-      <w:bookmarkStart w:id="37" w:name="_Toc263925348"/>
+      <w:bookmarkStart w:id="37" w:name="_Toc263325171"/>
+      <w:bookmarkStart w:id="38" w:name="_Toc263925348"/>
       <w:r>
         <w:t>Adressering</w:t>
       </w:r>
-      <w:bookmarkEnd w:id="36"/>
       <w:bookmarkEnd w:id="37"/>
+      <w:bookmarkEnd w:id="38"/>
     </w:p>
     <w:p>
       <w:pPr>
@@ -6847,20 +7022,33 @@
       <w:pPr>
         <w:pStyle w:val="Rubrik2"/>
       </w:pPr>
-      <w:bookmarkStart w:id="38" w:name="_Toc263325172"/>
-      <w:bookmarkStart w:id="39" w:name="_Toc263925349"/>
-      <w:r>
-        <w:t>Aggregering och engagemangsindex</w:t>
-      </w:r>
-      <w:bookmarkEnd w:id="38"/>
+      <w:bookmarkStart w:id="39" w:name="_Toc263325172"/>
+      <w:bookmarkStart w:id="40" w:name="_Toc263925349"/>
+      <w:proofErr w:type="spellStart"/>
+      <w:r>
+        <w:t>Aggregering</w:t>
+      </w:r>
+      <w:proofErr w:type="spellEnd"/>
+      <w:r>
+        <w:t xml:space="preserve"> och engagemangsindex</w:t>
+      </w:r>
       <w:bookmarkEnd w:id="39"/>
+      <w:bookmarkEnd w:id="40"/>
     </w:p>
     <w:p>
       <w:r>
         <w:t>Inga krav på engagemangsindex</w:t>
       </w:r>
       <w:r>
-        <w:t xml:space="preserve"> eller aggregering finns.</w:t>
+        <w:t xml:space="preserve"> eller </w:t>
+      </w:r>
+      <w:proofErr w:type="spellStart"/>
+      <w:r>
+        <w:t>aggregering</w:t>
+      </w:r>
+      <w:proofErr w:type="spellEnd"/>
+      <w:r>
+        <w:t xml:space="preserve"> finns.</w:t>
       </w:r>
     </w:p>
     <w:p>
@@ -6874,13 +7062,13 @@
       <w:pPr>
         <w:pStyle w:val="Rubrik3"/>
       </w:pPr>
-      <w:bookmarkStart w:id="40" w:name="_Toc243452553"/>
-      <w:bookmarkStart w:id="41" w:name="_Toc263925350"/>
+      <w:bookmarkStart w:id="41" w:name="_Toc243452553"/>
+      <w:bookmarkStart w:id="42" w:name="_Toc263925350"/>
       <w:r>
         <w:t>Obligatoriska kontrakt</w:t>
       </w:r>
-      <w:bookmarkEnd w:id="40"/>
       <w:bookmarkEnd w:id="41"/>
+      <w:bookmarkEnd w:id="42"/>
     </w:p>
     <w:p>
       <w:pPr>
@@ -7056,6 +7244,7 @@
                 <w:lang w:eastAsia="sv-SE"/>
               </w:rPr>
             </w:pPr>
+            <w:proofErr w:type="spellStart"/>
             <w:r>
               <w:rPr>
                 <w:rFonts w:eastAsia="Times New Roman" w:cs="Arial"/>
@@ -7064,6 +7253,7 @@
               </w:rPr>
               <w:t>AddMessageToPatientPortalInbox</w:t>
             </w:r>
+            <w:proofErr w:type="spellEnd"/>
           </w:p>
         </w:tc>
         <w:tc>
@@ -7168,6 +7358,7 @@
                 <w:lang w:eastAsia="sv-SE"/>
               </w:rPr>
             </w:pPr>
+            <w:proofErr w:type="spellStart"/>
             <w:r>
               <w:rPr>
                 <w:rFonts w:eastAsia="Times New Roman" w:cs="Arial"/>
@@ -7176,6 +7367,7 @@
               </w:rPr>
               <w:t>IsActiveUser</w:t>
             </w:r>
+            <w:proofErr w:type="spellEnd"/>
           </w:p>
         </w:tc>
         <w:tc>
@@ -7257,28 +7449,57 @@
       <w:pPr>
         <w:pStyle w:val="Rubrik2"/>
       </w:pPr>
-      <w:bookmarkStart w:id="42" w:name="_Toc357754849"/>
-      <w:bookmarkStart w:id="43" w:name="_Toc243452554"/>
-      <w:bookmarkStart w:id="44" w:name="_Toc263925351"/>
+      <w:bookmarkStart w:id="43" w:name="_Toc357754849"/>
+      <w:bookmarkStart w:id="44" w:name="_Toc243452554"/>
+      <w:bookmarkStart w:id="45" w:name="_Toc263925351"/>
       <w:r>
         <w:t>Adressering</w:t>
       </w:r>
-      <w:bookmarkEnd w:id="42"/>
       <w:bookmarkEnd w:id="43"/>
       <w:bookmarkEnd w:id="44"/>
-    </w:p>
-    <w:p>
-      <w:r>
-        <w:t xml:space="preserve">Adressering inom domänen hanteras via LogicalAddress, domänen är systemadresserad och avser </w:t>
-      </w:r>
-      <w:r>
-        <w:t xml:space="preserve">HSA-ID i </w:t>
+      <w:bookmarkEnd w:id="45"/>
+    </w:p>
+    <w:p>
+      <w:r>
+        <w:t xml:space="preserve">Adressering inom domänen hanteras via </w:t>
+      </w:r>
+      <w:proofErr w:type="spellStart"/>
+      <w:r>
+        <w:t>LogicalAddress</w:t>
+      </w:r>
+      <w:proofErr w:type="spellEnd"/>
+      <w:r>
+        <w:t xml:space="preserve">, domänen är systemadresserad och avser </w:t>
+      </w:r>
+      <w:proofErr w:type="spellStart"/>
+      <w:r>
+        <w:t>HSA</w:t>
+      </w:r>
+      <w:proofErr w:type="spellEnd"/>
+      <w:r>
+        <w:t xml:space="preserve">-ID i </w:t>
       </w:r>
       <w:r>
         <w:t>funktionscertifikat</w:t>
       </w:r>
       <w:r>
-        <w:t xml:space="preserve"> (f.n enligt SITHS) för producenten.</w:t>
+        <w:t xml:space="preserve"> (</w:t>
+      </w:r>
+      <w:proofErr w:type="spellStart"/>
+      <w:r>
+        <w:t>f.n</w:t>
+      </w:r>
+      <w:proofErr w:type="spellEnd"/>
+      <w:r>
+        <w:t xml:space="preserve"> enligt </w:t>
+      </w:r>
+      <w:proofErr w:type="spellStart"/>
+      <w:r>
+        <w:t>SITHS</w:t>
+      </w:r>
+      <w:proofErr w:type="spellEnd"/>
+      <w:r>
+        <w:t>) för producenten.</w:t>
       </w:r>
     </w:p>
     <w:p>
@@ -7292,40 +7513,77 @@
       <w:pPr>
         <w:pStyle w:val="Rubrik2"/>
       </w:pPr>
-      <w:bookmarkStart w:id="45" w:name="_Toc357754850"/>
-      <w:bookmarkStart w:id="46" w:name="_Toc243452555"/>
-      <w:bookmarkStart w:id="47" w:name="_Toc263925352"/>
-      <w:r>
-        <w:t>Aggregering och engagemangsindex</w:t>
-      </w:r>
-      <w:bookmarkEnd w:id="45"/>
+      <w:bookmarkStart w:id="46" w:name="_Toc357754850"/>
+      <w:bookmarkStart w:id="47" w:name="_Toc243452555"/>
+      <w:bookmarkStart w:id="48" w:name="_Toc263925352"/>
+      <w:proofErr w:type="spellStart"/>
+      <w:r>
+        <w:t>Aggregering</w:t>
+      </w:r>
+      <w:proofErr w:type="spellEnd"/>
+      <w:r>
+        <w:t xml:space="preserve"> och engagemangsindex</w:t>
+      </w:r>
       <w:bookmarkEnd w:id="46"/>
       <w:bookmarkEnd w:id="47"/>
-    </w:p>
-    <w:p>
-      <w:r>
-        <w:t>Ingen användning av E.I eller Aggregering är planerad</w:t>
+      <w:bookmarkEnd w:id="48"/>
+    </w:p>
+    <w:p>
+      <w:r>
+        <w:t xml:space="preserve">Ingen användning av </w:t>
+      </w:r>
+      <w:proofErr w:type="spellStart"/>
+      <w:r>
+        <w:t>E</w:t>
+      </w:r>
+      <w:proofErr w:type="gramStart"/>
+      <w:r>
+        <w:t>.I</w:t>
+      </w:r>
+      <w:proofErr w:type="spellEnd"/>
+      <w:r>
+        <w:t xml:space="preserve"> eller</w:t>
+      </w:r>
+      <w:proofErr w:type="gramEnd"/>
+      <w:r>
+        <w:t xml:space="preserve"> </w:t>
+      </w:r>
+      <w:proofErr w:type="spellStart"/>
+      <w:r>
+        <w:t>Aggregering</w:t>
+      </w:r>
+      <w:proofErr w:type="spellEnd"/>
+      <w:r>
+        <w:t xml:space="preserve"> är planerad</w:t>
       </w:r>
     </w:p>
     <w:p>
       <w:pPr>
         <w:pStyle w:val="Rubrik1"/>
       </w:pPr>
-      <w:bookmarkStart w:id="48" w:name="_Toc224960921"/>
-      <w:bookmarkStart w:id="49" w:name="_Toc357754852"/>
-      <w:bookmarkStart w:id="50" w:name="_Toc243452557"/>
-      <w:bookmarkStart w:id="51" w:name="_Toc263925353"/>
+      <w:bookmarkStart w:id="49" w:name="_Toc224960921"/>
+      <w:bookmarkStart w:id="50" w:name="_Toc357754852"/>
+      <w:bookmarkStart w:id="51" w:name="_Toc243452557"/>
+      <w:bookmarkStart w:id="52" w:name="_Toc263925353"/>
       <w:r>
         <w:t>Tjänstedomänens krav och regler</w:t>
       </w:r>
-      <w:bookmarkEnd w:id="48"/>
       <w:bookmarkEnd w:id="49"/>
       <w:bookmarkEnd w:id="50"/>
       <w:bookmarkEnd w:id="51"/>
-    </w:p>
-    <w:p>
-      <w:r>
-        <w:t>Tjänsterna avser att tillhandahålla en säker kanal för att meddela sig med invånare som är användare av en portaltjänst. Syftet är att relevanta system ska kunna skicka meddelanden som berör invånaren gällande pågående eller framtida hälso och sjukvårdsärenden.</w:t>
+      <w:bookmarkEnd w:id="52"/>
+    </w:p>
+    <w:p>
+      <w:r>
+        <w:t xml:space="preserve">Tjänsterna avser att tillhandahålla en säker kanal för att meddela sig med invånare som är användare av en portaltjänst. Syftet är att relevanta system ska kunna skicka meddelanden som berör invånaren gällande pågående eller framtida </w:t>
+      </w:r>
+      <w:proofErr w:type="spellStart"/>
+      <w:r>
+        <w:t>hälso</w:t>
+      </w:r>
+      <w:proofErr w:type="spellEnd"/>
+      <w:r>
+        <w:t xml:space="preserve"> och sjukvårdsärenden.</w:t>
       </w:r>
     </w:p>
     <w:p/>
@@ -7336,7 +7594,15 @@
     </w:p>
     <w:p>
       <w:r>
-        <w:t xml:space="preserve">Frekvensen och antal för omsändning bör vara relevant för meddelandets prioritet. Vid upprepande misslyckade försök ska fördröjningen mellan försöken öka för att inte i sig själv  orsaka ytterligare störning i en situation där producent är överbelastad. </w:t>
+        <w:t xml:space="preserve">Frekvensen och antal för omsändning bör vara relevant för meddelandets prioritet. Vid upprepande misslyckade försök ska fördröjningen mellan försöken öka för att inte i sig </w:t>
+      </w:r>
+      <w:proofErr w:type="gramStart"/>
+      <w:r>
+        <w:t>själv  orsaka</w:t>
+      </w:r>
+      <w:proofErr w:type="gramEnd"/>
+      <w:r>
+        <w:t xml:space="preserve"> ytterligare störning i en situation där producent är överbelastad. </w:t>
       </w:r>
     </w:p>
     <w:p/>
@@ -7382,15 +7648,137 @@
       <w:pPr>
         <w:pStyle w:val="Rubrik2"/>
       </w:pPr>
-      <w:bookmarkStart w:id="52" w:name="_Toc357754853"/>
-      <w:bookmarkStart w:id="53" w:name="_Toc243452558"/>
-      <w:bookmarkStart w:id="54" w:name="_Toc263925354"/>
+      <w:bookmarkStart w:id="53" w:name="_Toc357754853"/>
+      <w:bookmarkStart w:id="54" w:name="_Toc243452558"/>
+      <w:bookmarkStart w:id="55" w:name="_Toc263925354"/>
       <w:r>
         <w:t>Informationssäkerhet och juridik</w:t>
       </w:r>
-      <w:bookmarkEnd w:id="52"/>
-      <w:bookmarkEnd w:id="53"/>
-      <w:bookmarkEnd w:id="54"/>
+    </w:p>
+    <w:p>
+      <w:pPr>
+        <w:pStyle w:val="Rubrik2"/>
+        <w:numPr>
+          <w:ilvl w:val="0"/>
+          <w:numId w:val="0"/>
+        </w:numPr>
+      </w:pPr>
+    </w:p>
+    <w:bookmarkEnd w:id="53"/>
+    <w:bookmarkEnd w:id="54"/>
+    <w:bookmarkEnd w:id="55"/>
+    <w:p>
+      <w:pPr>
+        <w:pStyle w:val="Rubrik3"/>
+      </w:pPr>
+      <w:r>
+        <w:t>Informationssäkerhet</w:t>
+      </w:r>
+    </w:p>
+    <w:p>
+      <w:r>
+        <w:t xml:space="preserve">Kontraktet </w:t>
+      </w:r>
+      <w:proofErr w:type="spellStart"/>
+      <w:r>
+        <w:t>AddMessageToPatientPortal</w:t>
+      </w:r>
+      <w:proofErr w:type="spellEnd"/>
+      <w:r>
+        <w:t xml:space="preserve"> kan hantera känslig information </w:t>
+      </w:r>
+      <w:r>
+        <w:t>som</w:t>
+      </w:r>
+      <w:r>
+        <w:t xml:space="preserve"> klassas som patientuppgifter.</w:t>
+      </w:r>
+    </w:p>
+    <w:p>
+      <w:r>
+        <w:t>Detta betyder att de krav s</w:t>
+      </w:r>
+      <w:r>
+        <w:t xml:space="preserve">om </w:t>
+      </w:r>
+      <w:proofErr w:type="spellStart"/>
+      <w:r>
+        <w:t>PDL</w:t>
+      </w:r>
+      <w:proofErr w:type="spellEnd"/>
+      <w:r>
+        <w:t xml:space="preserve"> (Patient Data Lagen) ställer </w:t>
+      </w:r>
+      <w:proofErr w:type="spellStart"/>
+      <w:r>
+        <w:t>på</w:t>
+      </w:r>
+      <w:r>
+        <w:t>hur</w:t>
+      </w:r>
+      <w:proofErr w:type="spellEnd"/>
+      <w:r>
+        <w:t xml:space="preserve"> informa</w:t>
+      </w:r>
+      <w:r>
+        <w:t>tionen hanteras skall beaktas. Tjänsteproducent ansvarar för att informationen hanteras därefter.</w:t>
+      </w:r>
+    </w:p>
+    <w:p>
+      <w:pPr>
+        <w:pStyle w:val="Rubrik3"/>
+      </w:pPr>
+      <w:r>
+        <w:t>Krav på tjänstekonsument</w:t>
+      </w:r>
+    </w:p>
+    <w:p>
+      <w:pPr>
+        <w:pStyle w:val="Rubrik3"/>
+      </w:pPr>
+      <w:r>
+        <w:t>Stark autentisering</w:t>
+      </w:r>
+    </w:p>
+    <w:p>
+      <w:r>
+        <w:t>Inloggad användare i portal ska använda stark autentisering enligt gällande regler, inga utökade krav kan ställas för enskilda meddelanden.</w:t>
+      </w:r>
+    </w:p>
+    <w:p>
+      <w:r>
+        <w:t>Konsumentsystem ansvarar för att säkerhetsnivå i det egna systemet uppfyller gällande regler</w:t>
+      </w:r>
+    </w:p>
+    <w:p>
+      <w:pPr>
+        <w:rPr>
+          <w:highlight w:val="yellow"/>
+        </w:rPr>
+      </w:pPr>
+    </w:p>
+    <w:p>
+      <w:pPr>
+        <w:pStyle w:val="Rubrik2"/>
+      </w:pPr>
+      <w:bookmarkStart w:id="56" w:name="_Toc243452559"/>
+      <w:bookmarkStart w:id="57" w:name="_Toc263925355"/>
+      <w:r>
+        <w:t>Icke funktionella krav</w:t>
+      </w:r>
+      <w:bookmarkEnd w:id="56"/>
+      <w:bookmarkEnd w:id="57"/>
+    </w:p>
+    <w:p>
+      <w:r>
+        <w:t>Inga</w:t>
+      </w:r>
+      <w:r>
+        <w:t xml:space="preserve"> särskilda krav är definierade</w:t>
+      </w:r>
+      <w:r>
+        <w:t>.</w:t>
+      </w:r>
     </w:p>
     <w:p>
       <w:pPr>
@@ -7398,56 +7786,18 @@
           <w:color w:val="4F81BD" w:themeColor="accent1"/>
         </w:rPr>
       </w:pPr>
-      <w:r>
-        <w:rPr>
-          <w:color w:val="4F81BD" w:themeColor="accent1"/>
-        </w:rPr>
-        <w:t>Se Tjänstekontraktsbeskrivning – exempel</w:t>
-      </w:r>
-      <w:r>
-        <w:rPr>
-          <w:color w:val="4F81BD" w:themeColor="accent1"/>
-        </w:rPr>
-        <w:t>.</w:t>
-      </w:r>
-    </w:p>
-    <w:p>
-      <w:pPr>
-        <w:rPr>
-          <w:highlight w:val="yellow"/>
-        </w:rPr>
-      </w:pPr>
-    </w:p>
-    <w:p>
-      <w:pPr>
-        <w:pStyle w:val="Rubrik2"/>
-      </w:pPr>
-      <w:bookmarkStart w:id="55" w:name="_Toc243452559"/>
-      <w:bookmarkStart w:id="56" w:name="_Toc263925355"/>
-      <w:r>
-        <w:t>Icke funktionella krav</w:t>
-      </w:r>
-      <w:bookmarkEnd w:id="55"/>
-      <w:bookmarkEnd w:id="56"/>
-    </w:p>
-    <w:p>
-      <w:pPr>
-        <w:rPr>
-          <w:color w:val="4F81BD" w:themeColor="accent1"/>
-        </w:rPr>
-      </w:pPr>
     </w:p>
     <w:p>
       <w:pPr>
         <w:pStyle w:val="Rubrik3"/>
       </w:pPr>
-      <w:bookmarkStart w:id="57" w:name="_Toc243452560"/>
-      <w:bookmarkStart w:id="58" w:name="_Toc263925356"/>
+      <w:bookmarkStart w:id="58" w:name="_Toc243452560"/>
+      <w:bookmarkStart w:id="59" w:name="_Toc263925356"/>
       <w:r>
         <w:t>SLA krav</w:t>
       </w:r>
-      <w:bookmarkEnd w:id="57"/>
       <w:bookmarkEnd w:id="58"/>
+      <w:bookmarkEnd w:id="59"/>
     </w:p>
     <w:p>
       <w:r>
@@ -7523,7 +7873,21 @@
         <w:rPr>
           <w:highlight w:val="yellow"/>
         </w:rPr>
-        <w:t xml:space="preserve">Volymbegränsningar för batchkörning, </w:t>
+        <w:t xml:space="preserve">Volymbegränsningar för </w:t>
+      </w:r>
+      <w:proofErr w:type="spellStart"/>
+      <w:r>
+        <w:rPr>
+          <w:highlight w:val="yellow"/>
+        </w:rPr>
+        <w:t>batchkörning</w:t>
+      </w:r>
+      <w:proofErr w:type="spellEnd"/>
+      <w:r>
+        <w:rPr>
+          <w:highlight w:val="yellow"/>
+        </w:rPr>
+        <w:t xml:space="preserve">, </w:t>
       </w:r>
     </w:p>
     <w:p>
@@ -7585,7 +7949,47 @@
         <w:rPr>
           <w:highlight w:val="yellow"/>
         </w:rPr>
-        <w:t>Exempel, man kan tänka sig att tjänsten klarar 200 anrop i sekunder under 5 sekunder, därefter fylls interna köer m.m upp och svarstiderna ökar. Då innebär det ju att maximala batchstorleken är 1000 meddelanden.</w:t>
+        <w:t>Exempel, man kan tänka sig att tjän</w:t>
+      </w:r>
+      <w:r>
+        <w:rPr>
+          <w:highlight w:val="yellow"/>
+        </w:rPr>
+        <w:t>sten klarar 200 anrop i sekunden</w:t>
+      </w:r>
+      <w:r>
+        <w:rPr>
+          <w:highlight w:val="yellow"/>
+        </w:rPr>
+        <w:t xml:space="preserve"> under 5 sekunder, därefter fylls interna köer </w:t>
+      </w:r>
+      <w:proofErr w:type="spellStart"/>
+      <w:r>
+        <w:rPr>
+          <w:highlight w:val="yellow"/>
+        </w:rPr>
+        <w:t>m.m</w:t>
+      </w:r>
+      <w:proofErr w:type="spellEnd"/>
+      <w:r>
+        <w:rPr>
+          <w:highlight w:val="yellow"/>
+        </w:rPr>
+        <w:t xml:space="preserve"> upp och svarstiderna ökar. Då innebär det ju att maximala </w:t>
+      </w:r>
+      <w:proofErr w:type="spellStart"/>
+      <w:r>
+        <w:rPr>
+          <w:highlight w:val="yellow"/>
+        </w:rPr>
+        <w:t>batchstorleken</w:t>
+      </w:r>
+      <w:proofErr w:type="spellEnd"/>
+      <w:r>
+        <w:rPr>
+          <w:highlight w:val="yellow"/>
+        </w:rPr>
+        <w:t xml:space="preserve"> är 1000 meddelanden.</w:t>
       </w:r>
     </w:p>
     <w:p>
@@ -7609,7 +8013,36 @@
         <w:rPr>
           <w:highlight w:val="yellow"/>
         </w:rPr>
-        <w:t>Om man istället säger att tjänsten klarar 100 anrop i sekunden under 20 sekunder ,eftersom tekniken då ”hinner med” bättre. Så blir ju maximala batchstorleken 2000 meddelanden</w:t>
+        <w:lastRenderedPageBreak/>
+        <w:t xml:space="preserve">Om man istället säger att tjänsten klarar 100 anrop i sekunden under 20 </w:t>
+      </w:r>
+      <w:proofErr w:type="gramStart"/>
+      <w:r>
+        <w:rPr>
+          <w:highlight w:val="yellow"/>
+        </w:rPr>
+        <w:t>sekunder ,</w:t>
+      </w:r>
+      <w:proofErr w:type="gramEnd"/>
+      <w:r>
+        <w:rPr>
+          <w:highlight w:val="yellow"/>
+        </w:rPr>
+        <w:t xml:space="preserve">eftersom tekniken då ”hinner med” bättre. Så blir ju maximala </w:t>
+      </w:r>
+      <w:proofErr w:type="spellStart"/>
+      <w:r>
+        <w:rPr>
+          <w:highlight w:val="yellow"/>
+        </w:rPr>
+        <w:t>batchstorleken</w:t>
+      </w:r>
+      <w:proofErr w:type="spellEnd"/>
+      <w:r>
+        <w:rPr>
+          <w:highlight w:val="yellow"/>
+        </w:rPr>
+        <w:t xml:space="preserve"> 2000 meddelanden</w:t>
       </w:r>
     </w:p>
     <w:p>
@@ -7633,7 +8066,63 @@
         <w:rPr>
           <w:highlight w:val="yellow"/>
         </w:rPr>
-        <w:t xml:space="preserve">Till detta så behöver man ju då också besluta vilken ”cooldown” period som behövs mellan batcherna. (dvs tiden tills att tjänsten åter är redo att ta emot en batch av maxstorlek </w:t>
+        <w:t>Till detta så behöver man ju då också besluta vilken ”</w:t>
+      </w:r>
+      <w:proofErr w:type="spellStart"/>
+      <w:r>
+        <w:rPr>
+          <w:highlight w:val="yellow"/>
+        </w:rPr>
+        <w:t>cooldown</w:t>
+      </w:r>
+      <w:proofErr w:type="spellEnd"/>
+      <w:r>
+        <w:rPr>
+          <w:highlight w:val="yellow"/>
+        </w:rPr>
+        <w:t xml:space="preserve">” period som behövs mellan </w:t>
+      </w:r>
+      <w:proofErr w:type="spellStart"/>
+      <w:r>
+        <w:rPr>
+          <w:highlight w:val="yellow"/>
+        </w:rPr>
+        <w:t>batcherna</w:t>
+      </w:r>
+      <w:proofErr w:type="spellEnd"/>
+      <w:r>
+        <w:rPr>
+          <w:highlight w:val="yellow"/>
+        </w:rPr>
+        <w:t>. (</w:t>
+      </w:r>
+      <w:proofErr w:type="gramStart"/>
+      <w:r>
+        <w:rPr>
+          <w:highlight w:val="yellow"/>
+        </w:rPr>
+        <w:t>dvs</w:t>
+      </w:r>
+      <w:proofErr w:type="gramEnd"/>
+      <w:r>
+        <w:rPr>
+          <w:highlight w:val="yellow"/>
+        </w:rPr>
+        <w:t xml:space="preserve"> tiden tills att tjänsten åter är redo att ta emot en </w:t>
+      </w:r>
+      <w:proofErr w:type="spellStart"/>
+      <w:r>
+        <w:rPr>
+          <w:highlight w:val="yellow"/>
+        </w:rPr>
+        <w:t>batch</w:t>
+      </w:r>
+      <w:proofErr w:type="spellEnd"/>
+      <w:r>
+        <w:rPr>
+          <w:highlight w:val="yellow"/>
+        </w:rPr>
+        <w:t xml:space="preserve"> av maxstorlek </w:t>
       </w:r>
     </w:p>
     <w:p>
@@ -7755,19 +8244,24 @@
             <w:tcW w:w="4154" w:type="dxa"/>
           </w:tcPr>
           <w:p>
-            <w:pPr>
-              <w:rPr>
-                <w:highlight w:val="yellow"/>
-              </w:rPr>
-            </w:pPr>
-          </w:p>
-          <w:p>
-            <w:pPr>
-              <w:rPr>
-                <w:highlight w:val="yellow"/>
-              </w:rPr>
-            </w:pPr>
-          </w:p>
+            <w:r>
+              <w:t xml:space="preserve">&lt; 2 sekunder för </w:t>
+            </w:r>
+            <w:proofErr w:type="gramStart"/>
+            <w:r>
+              <w:t>95%</w:t>
+            </w:r>
+            <w:proofErr w:type="gramEnd"/>
+            <w:r>
+              <w:t xml:space="preserve"> av alla anrop eller enligt specifika </w:t>
+            </w:r>
+            <w:proofErr w:type="spellStart"/>
+            <w:r>
+              <w:t>batchregler</w:t>
+            </w:r>
+            <w:proofErr w:type="spellEnd"/>
+          </w:p>
+          <w:p/>
         </w:tc>
         <w:tc>
           <w:tcPr>
@@ -7783,7 +8277,6 @@
           </w:tcPr>
           <w:p>
             <w:r>
-              <w:lastRenderedPageBreak/>
               <w:t>Tillgänglighet</w:t>
             </w:r>
           </w:p>
@@ -7793,11 +8286,9 @@
             <w:tcW w:w="4154" w:type="dxa"/>
           </w:tcPr>
           <w:p>
-            <w:pPr>
-              <w:rPr>
-                <w:highlight w:val="yellow"/>
-              </w:rPr>
-            </w:pPr>
+            <w:r>
+              <w:t>24x7, 99,5%</w:t>
+            </w:r>
           </w:p>
         </w:tc>
         <w:tc>
@@ -7823,11 +8314,14 @@
             <w:tcW w:w="4154" w:type="dxa"/>
           </w:tcPr>
           <w:p>
-            <w:pPr>
-              <w:rPr>
-                <w:highlight w:val="yellow"/>
-              </w:rPr>
-            </w:pPr>
+            <w:r>
+              <w:t xml:space="preserve">1 transaktion per sekund eller enligt specifika </w:t>
+            </w:r>
+            <w:proofErr w:type="spellStart"/>
+            <w:r>
+              <w:t>batchregler</w:t>
+            </w:r>
+            <w:proofErr w:type="spellEnd"/>
           </w:p>
         </w:tc>
         <w:tc>
@@ -7853,11 +8347,17 @@
             <w:tcW w:w="4154" w:type="dxa"/>
           </w:tcPr>
           <w:p>
-            <w:pPr>
-              <w:rPr>
-                <w:highlight w:val="yellow"/>
-              </w:rPr>
-            </w:pPr>
+            <w:r>
+              <w:t xml:space="preserve">Information i producent ska alltid vara aktuell när den visas för mottagaren (uppdatering är </w:t>
+            </w:r>
+            <w:proofErr w:type="gramStart"/>
+            <w:r>
+              <w:t>ej</w:t>
+            </w:r>
+            <w:proofErr w:type="gramEnd"/>
+            <w:r>
+              <w:t xml:space="preserve"> aktuell)</w:t>
+            </w:r>
           </w:p>
         </w:tc>
         <w:tc>
@@ -7905,13 +8405,7 @@
           </w:tcPr>
           <w:p>
             <w:r>
-              <w:t>Vid kat</w:t>
-            </w:r>
-            <w:r>
-              <w:t>a</w:t>
-            </w:r>
-            <w:r>
-              <w:t>strof, bortfall av hel hall</w:t>
+              <w:t xml:space="preserve">Enligt producents gällande övergripande katastrofplan </w:t>
             </w:r>
           </w:p>
         </w:tc>
@@ -7958,33 +8452,35 @@
       <w:pPr>
         <w:pStyle w:val="Rubrik3"/>
       </w:pPr>
-      <w:bookmarkStart w:id="59" w:name="_Toc243452561"/>
-      <w:bookmarkStart w:id="60" w:name="_Toc263925357"/>
+      <w:bookmarkStart w:id="60" w:name="_Toc243452561"/>
+      <w:bookmarkStart w:id="61" w:name="_Toc263925357"/>
       <w:r>
         <w:t>Övriga krav</w:t>
       </w:r>
-      <w:bookmarkEnd w:id="59"/>
       <w:bookmarkEnd w:id="60"/>
+      <w:bookmarkEnd w:id="61"/>
     </w:p>
     <w:p/>
     <w:p>
       <w:pPr>
         <w:pStyle w:val="Rubrik2"/>
       </w:pPr>
-      <w:bookmarkStart w:id="61" w:name="_Toc357754854"/>
-      <w:bookmarkStart w:id="62" w:name="_Toc243452562"/>
-      <w:bookmarkStart w:id="63" w:name="_Toc263925358"/>
-      <w:bookmarkStart w:id="64" w:name="_Toc224960922"/>
-      <w:bookmarkStart w:id="65" w:name="_Toc357754855"/>
+      <w:bookmarkStart w:id="62" w:name="_Toc357754854"/>
+      <w:bookmarkStart w:id="63" w:name="_Toc243452562"/>
+      <w:bookmarkStart w:id="64" w:name="_Toc263925358"/>
+      <w:bookmarkStart w:id="65" w:name="_Toc224960922"/>
+      <w:bookmarkStart w:id="66" w:name="_Toc357754855"/>
       <w:bookmarkEnd w:id="11"/>
       <w:bookmarkEnd w:id="12"/>
       <w:bookmarkEnd w:id="13"/>
+      <w:proofErr w:type="spellStart"/>
       <w:r>
         <w:t>Felhantering</w:t>
       </w:r>
-      <w:bookmarkEnd w:id="61"/>
       <w:bookmarkEnd w:id="62"/>
       <w:bookmarkEnd w:id="63"/>
+      <w:bookmarkEnd w:id="64"/>
+      <w:proofErr w:type="spellEnd"/>
     </w:p>
     <w:p>
       <w:pPr>
@@ -8009,13 +8505,13 @@
       <w:pPr>
         <w:pStyle w:val="Rubrik3"/>
       </w:pPr>
-      <w:bookmarkStart w:id="66" w:name="_Toc243452563"/>
-      <w:bookmarkStart w:id="67" w:name="_Toc263925359"/>
+      <w:bookmarkStart w:id="67" w:name="_Toc243452563"/>
+      <w:bookmarkStart w:id="68" w:name="_Toc263925359"/>
       <w:r>
         <w:t>Krav på en tjänsteproducent</w:t>
       </w:r>
-      <w:bookmarkEnd w:id="66"/>
       <w:bookmarkEnd w:id="67"/>
+      <w:bookmarkEnd w:id="68"/>
     </w:p>
     <w:p>
       <w:pPr>
@@ -8024,6 +8520,35 @@
       <w:r>
         <w:t xml:space="preserve">Logiska fel </w:t>
       </w:r>
+    </w:p>
+    <w:p>
+      <w:pPr>
+        <w:pStyle w:val="Brdtext"/>
+      </w:pPr>
+      <w:r>
+        <w:t xml:space="preserve">Det enda logiska fel som rimligen kan uppstå i </w:t>
+      </w:r>
+      <w:proofErr w:type="spellStart"/>
+      <w:r>
+        <w:t>AddMessageToPatientportal</w:t>
+      </w:r>
+      <w:proofErr w:type="spellEnd"/>
+      <w:r>
+        <w:t xml:space="preserve"> är att adresserad individ inte är aktiv användare. Ska </w:t>
+      </w:r>
+      <w:proofErr w:type="gramStart"/>
+      <w:r>
+        <w:t>ej</w:t>
+      </w:r>
+      <w:proofErr w:type="gramEnd"/>
+      <w:r>
+        <w:t xml:space="preserve"> kunna uppstå om kontroll först förs mot </w:t>
+      </w:r>
+      <w:proofErr w:type="spellStart"/>
+      <w:r>
+        <w:t>IsActiveUser</w:t>
+      </w:r>
+      <w:proofErr w:type="spellEnd"/>
     </w:p>
     <w:p>
       <w:pPr>
@@ -8031,257 +8556,57 @@
           <w:color w:val="4F81BD" w:themeColor="accent1"/>
         </w:rPr>
       </w:pPr>
-      <w:r>
-        <w:rPr>
-          <w:color w:val="4F81BD" w:themeColor="accent1"/>
-        </w:rPr>
-        <w:t>Beskriv vilka felkoder som används samt hur de skall tolkas.</w:t>
-      </w:r>
-      <w:r>
-        <w:rPr>
-          <w:color w:val="4F81BD" w:themeColor="accent1"/>
-        </w:rPr>
-        <w:t xml:space="preserve"> </w:t>
-      </w:r>
-      <w:r>
-        <w:rPr>
-          <w:color w:val="4F81BD" w:themeColor="accent1"/>
-        </w:rPr>
-        <w:t>Tänk speciellt på eventuella krav som ställs på konsumenters hantering. Om inte krav finns är tabell</w:t>
-      </w:r>
-      <w:r>
-        <w:rPr>
-          <w:color w:val="4F81BD" w:themeColor="accent1"/>
-        </w:rPr>
-        <w:t>en</w:t>
-      </w:r>
-      <w:r>
-        <w:rPr>
-          <w:color w:val="4F81BD" w:themeColor="accent1"/>
-        </w:rPr>
-        <w:t xml:space="preserve"> nedan tom. </w:t>
-      </w:r>
-    </w:p>
-    <w:p/>
-    <w:tbl>
-      <w:tblPr>
-        <w:tblW w:w="9688" w:type="dxa"/>
-        <w:tblInd w:w="108" w:type="dxa"/>
-        <w:tblBorders>
-          <w:top w:val="single" w:sz="4" w:space="0" w:color="000000"/>
-          <w:left w:val="single" w:sz="4" w:space="0" w:color="000000"/>
-          <w:bottom w:val="single" w:sz="4" w:space="0" w:color="000000"/>
-          <w:right w:val="single" w:sz="4" w:space="0" w:color="000000"/>
-          <w:insideH w:val="single" w:sz="4" w:space="0" w:color="000000"/>
-          <w:insideV w:val="single" w:sz="4" w:space="0" w:color="000000"/>
-        </w:tblBorders>
-        <w:tblLook w:val="04A0" w:firstRow="1" w:lastRow="0" w:firstColumn="1" w:lastColumn="0" w:noHBand="0" w:noVBand="1"/>
-      </w:tblPr>
-      <w:tblGrid>
-        <w:gridCol w:w="2268"/>
-        <w:gridCol w:w="4154"/>
-        <w:gridCol w:w="3266"/>
-      </w:tblGrid>
-      <w:tr>
-        <w:tc>
-          <w:tcPr>
-            <w:tcW w:w="2268" w:type="dxa"/>
-          </w:tcPr>
-          <w:p>
-            <w:pPr>
-              <w:rPr>
-                <w:b/>
-              </w:rPr>
-            </w:pPr>
-            <w:r>
-              <w:rPr>
-                <w:b/>
-              </w:rPr>
-              <w:t>Felkod</w:t>
-            </w:r>
-          </w:p>
-        </w:tc>
-        <w:tc>
-          <w:tcPr>
-            <w:tcW w:w="4154" w:type="dxa"/>
-          </w:tcPr>
-          <w:p>
-            <w:pPr>
-              <w:rPr>
-                <w:b/>
-              </w:rPr>
-            </w:pPr>
-            <w:r>
-              <w:rPr>
-                <w:b/>
-              </w:rPr>
-              <w:t>Värde</w:t>
-            </w:r>
-          </w:p>
-        </w:tc>
-        <w:tc>
-          <w:tcPr>
-            <w:tcW w:w="3266" w:type="dxa"/>
-          </w:tcPr>
-          <w:p>
-            <w:pPr>
-              <w:rPr>
-                <w:b/>
-              </w:rPr>
-            </w:pPr>
-            <w:r>
-              <w:rPr>
-                <w:b/>
-              </w:rPr>
-              <w:t>Beskrivning</w:t>
-            </w:r>
-          </w:p>
-        </w:tc>
-      </w:tr>
-      <w:tr>
-        <w:tc>
-          <w:tcPr>
-            <w:tcW w:w="2268" w:type="dxa"/>
-          </w:tcPr>
-          <w:p>
-            <w:pPr>
-              <w:rPr>
-                <w:highlight w:val="yellow"/>
-              </w:rPr>
-            </w:pPr>
-            <w:r>
-              <w:rPr>
-                <w:highlight w:val="yellow"/>
-              </w:rPr>
-              <w:t xml:space="preserve">Fel X </w:t>
-            </w:r>
-          </w:p>
-        </w:tc>
-        <w:tc>
-          <w:tcPr>
-            <w:tcW w:w="4154" w:type="dxa"/>
-          </w:tcPr>
-          <w:p>
-            <w:pPr>
-              <w:rPr>
-                <w:highlight w:val="yellow"/>
-              </w:rPr>
-            </w:pPr>
-            <w:r>
-              <w:rPr>
-                <w:highlight w:val="yellow"/>
-              </w:rPr>
-              <w:t>1</w:t>
-            </w:r>
-          </w:p>
-        </w:tc>
-        <w:tc>
-          <w:tcPr>
-            <w:tcW w:w="3266" w:type="dxa"/>
-          </w:tcPr>
-          <w:p>
-            <w:pPr>
-              <w:rPr>
-                <w:highlight w:val="yellow"/>
-              </w:rPr>
-            </w:pPr>
-            <w:r>
-              <w:rPr>
-                <w:highlight w:val="yellow"/>
-              </w:rPr>
-              <w:t xml:space="preserve">Bla bla </w:t>
-            </w:r>
-          </w:p>
-        </w:tc>
-      </w:tr>
-      <w:tr>
-        <w:tc>
-          <w:tcPr>
-            <w:tcW w:w="2268" w:type="dxa"/>
-          </w:tcPr>
-          <w:p>
-            <w:pPr>
-              <w:rPr>
-                <w:highlight w:val="yellow"/>
-              </w:rPr>
-            </w:pPr>
-            <w:r>
-              <w:rPr>
-                <w:highlight w:val="yellow"/>
-              </w:rPr>
-              <w:t>…</w:t>
-            </w:r>
-          </w:p>
-        </w:tc>
-        <w:tc>
-          <w:tcPr>
-            <w:tcW w:w="4154" w:type="dxa"/>
-          </w:tcPr>
-          <w:p>
-            <w:pPr>
-              <w:rPr>
-                <w:highlight w:val="yellow"/>
-              </w:rPr>
-            </w:pPr>
-          </w:p>
-        </w:tc>
-        <w:tc>
-          <w:tcPr>
-            <w:tcW w:w="3266" w:type="dxa"/>
-          </w:tcPr>
-          <w:p>
-            <w:pPr>
-              <w:rPr>
-                <w:highlight w:val="yellow"/>
-              </w:rPr>
-            </w:pPr>
-          </w:p>
-        </w:tc>
-      </w:tr>
-    </w:tbl>
-    <w:p>
-      <w:pPr>
-        <w:pStyle w:val="Brdtext"/>
-      </w:pPr>
-    </w:p>
-    <w:p>
-      <w:pPr>
-        <w:rPr>
-          <w:color w:val="4F81BD" w:themeColor="accent1"/>
-        </w:rPr>
-      </w:pPr>
     </w:p>
     <w:p>
       <w:pPr>
         <w:pStyle w:val="Rubrik3"/>
       </w:pPr>
-      <w:bookmarkStart w:id="68" w:name="_Toc243452564"/>
-      <w:bookmarkStart w:id="69" w:name="_Toc263925360"/>
+      <w:bookmarkStart w:id="69" w:name="_Toc243452564"/>
+      <w:bookmarkStart w:id="70" w:name="_Toc263925360"/>
       <w:r>
         <w:t>Krav på en tjänstekonsument</w:t>
       </w:r>
-      <w:bookmarkEnd w:id="68"/>
       <w:bookmarkEnd w:id="69"/>
+      <w:bookmarkEnd w:id="70"/>
+    </w:p>
+    <w:p>
+      <w:r>
+        <w:t xml:space="preserve">Tjänstekonsument ska försäkra sig om att individ som adresseras är aktiv användare innan </w:t>
+      </w:r>
+      <w:proofErr w:type="spellStart"/>
+      <w:r>
+        <w:t>AddMessageToPatientPortal</w:t>
+      </w:r>
+      <w:proofErr w:type="spellEnd"/>
+      <w:r>
+        <w:t xml:space="preserve"> anropas. Hur detta görs är valfritt men resultatet av kontroll ska motsvara </w:t>
+      </w:r>
+      <w:proofErr w:type="spellStart"/>
+      <w:r>
+        <w:t>IsActiveUser</w:t>
+      </w:r>
+      <w:proofErr w:type="spellEnd"/>
     </w:p>
     <w:p>
       <w:pPr>
         <w:pStyle w:val="Rubrik1"/>
       </w:pPr>
-      <w:bookmarkStart w:id="70" w:name="_Toc243452565"/>
-      <w:bookmarkStart w:id="71" w:name="_Toc263925361"/>
-      <w:r>
+      <w:bookmarkStart w:id="71" w:name="_Toc243452565"/>
+      <w:bookmarkStart w:id="72" w:name="_Toc263925361"/>
+      <w:r>
+        <w:lastRenderedPageBreak/>
         <w:t xml:space="preserve">Tjänstedomänens </w:t>
       </w:r>
-      <w:bookmarkEnd w:id="64"/>
+      <w:bookmarkEnd w:id="65"/>
       <w:r>
         <w:t>meddelandemodeller</w:t>
       </w:r>
-      <w:bookmarkEnd w:id="65"/>
-      <w:bookmarkEnd w:id="70"/>
+      <w:bookmarkEnd w:id="66"/>
       <w:bookmarkEnd w:id="71"/>
-    </w:p>
-    <w:p>
-      <w:bookmarkStart w:id="72" w:name="_Toc224960923"/>
+      <w:bookmarkEnd w:id="72"/>
+    </w:p>
+    <w:p>
+      <w:bookmarkStart w:id="73" w:name="_Toc224960923"/>
       <w:r>
         <w:t>Samtliga klasser</w:t>
       </w:r>
@@ -8289,10 +8614,26 @@
         <w:t xml:space="preserve"> i mod</w:t>
       </w:r>
       <w:r>
-        <w:t>ellen har bedömts ligga utanför V-TIMs tillämpningsområde och har därfö</w:t>
-      </w:r>
-      <w:r>
-        <w:t>r inte mappats mot V-TIM</w:t>
+        <w:t>ellen har bedömts ligga utanför V-</w:t>
+      </w:r>
+      <w:proofErr w:type="spellStart"/>
+      <w:r>
+        <w:t>TIMs</w:t>
+      </w:r>
+      <w:proofErr w:type="spellEnd"/>
+      <w:r>
+        <w:t xml:space="preserve"> tillämpningsområde och har därfö</w:t>
+      </w:r>
+      <w:r>
+        <w:t xml:space="preserve">r inte </w:t>
+      </w:r>
+      <w:proofErr w:type="spellStart"/>
+      <w:r>
+        <w:t>mappats</w:t>
+      </w:r>
+      <w:proofErr w:type="spellEnd"/>
+      <w:r>
+        <w:t xml:space="preserve"> mot V-TIM</w:t>
       </w:r>
       <w:r>
         <w:t>.</w:t>
@@ -8304,13 +8645,13 @@
       <w:pPr>
         <w:pStyle w:val="Rubrik2"/>
       </w:pPr>
-      <w:bookmarkStart w:id="73" w:name="_Toc263325182"/>
-      <w:bookmarkStart w:id="74" w:name="_Toc263925362"/>
+      <w:bookmarkStart w:id="74" w:name="_Toc263325182"/>
+      <w:bookmarkStart w:id="75" w:name="_Toc263925362"/>
       <w:r>
         <w:t>Modell</w:t>
       </w:r>
-      <w:bookmarkEnd w:id="73"/>
       <w:bookmarkEnd w:id="74"/>
+      <w:bookmarkEnd w:id="75"/>
     </w:p>
     <w:p>
       <w:pPr>
@@ -8318,12 +8659,14 @@
           <w:b/>
         </w:rPr>
       </w:pPr>
+      <w:proofErr w:type="spellStart"/>
       <w:r>
         <w:rPr>
           <w:b/>
         </w:rPr>
         <w:t>IsActiveUser</w:t>
       </w:r>
+      <w:proofErr w:type="spellEnd"/>
     </w:p>
     <w:p>
       <w:pPr>
@@ -8416,12 +8759,14 @@
           <w:b/>
         </w:rPr>
       </w:pPr>
+      <w:proofErr w:type="spellStart"/>
       <w:r>
         <w:rPr>
           <w:b/>
         </w:rPr>
         <w:t>AddMessageToPatientPortal</w:t>
       </w:r>
+      <w:proofErr w:type="spellEnd"/>
     </w:p>
     <w:p/>
     <w:p>
@@ -8534,6 +8879,7 @@
                 <w:sz w:val="22"/>
               </w:rPr>
             </w:pPr>
+            <w:proofErr w:type="spellStart"/>
             <w:r>
               <w:rPr>
                 <w:rFonts w:ascii="Calibri" w:hAnsi="Calibri"/>
@@ -8541,8 +8887,10 @@
                 <w:bCs/>
                 <w:sz w:val="22"/>
               </w:rPr>
+              <w:lastRenderedPageBreak/>
               <w:t>Klass.attribut</w:t>
             </w:r>
+            <w:proofErr w:type="spellEnd"/>
           </w:p>
         </w:tc>
         <w:tc>
@@ -8589,8 +8937,13 @@
                 <w:u w:val="single"/>
               </w:rPr>
             </w:pPr>
-            <w:r>
-              <w:t>Ej tillämpligt</w:t>
+            <w:proofErr w:type="gramStart"/>
+            <w:r>
+              <w:t>Ej</w:t>
+            </w:r>
+            <w:proofErr w:type="gramEnd"/>
+            <w:r>
+              <w:t xml:space="preserve"> tillämpligt</w:t>
             </w:r>
           </w:p>
           <w:p>
@@ -8623,8 +8976,13 @@
                 <w:u w:val="single"/>
               </w:rPr>
             </w:pPr>
-            <w:r>
-              <w:t>Ej tillämpligt</w:t>
+            <w:proofErr w:type="gramStart"/>
+            <w:r>
+              <w:t>Ej</w:t>
+            </w:r>
+            <w:proofErr w:type="gramEnd"/>
+            <w:r>
+              <w:t xml:space="preserve"> tillämpligt</w:t>
             </w:r>
           </w:p>
           <w:p>
@@ -8676,16 +9034,16 @@
       </w:tr>
     </w:tbl>
     <w:p>
-      <w:bookmarkStart w:id="75" w:name="_Toc176141590"/>
-      <w:bookmarkStart w:id="76" w:name="_Toc176141594"/>
-      <w:bookmarkStart w:id="77" w:name="_Toc182360207"/>
-      <w:bookmarkStart w:id="78" w:name="_Toc182360366"/>
-      <w:bookmarkStart w:id="79" w:name="_Toc182362292"/>
-      <w:bookmarkEnd w:id="75"/>
+      <w:bookmarkStart w:id="76" w:name="_Toc176141590"/>
+      <w:bookmarkStart w:id="77" w:name="_Toc176141594"/>
+      <w:bookmarkStart w:id="78" w:name="_Toc182360207"/>
+      <w:bookmarkStart w:id="79" w:name="_Toc182360366"/>
+      <w:bookmarkStart w:id="80" w:name="_Toc182362292"/>
       <w:bookmarkEnd w:id="76"/>
       <w:bookmarkEnd w:id="77"/>
       <w:bookmarkEnd w:id="78"/>
       <w:bookmarkEnd w:id="79"/>
+      <w:bookmarkEnd w:id="80"/>
     </w:p>
     <w:p/>
     <w:p/>
@@ -8694,35 +9052,64 @@
       <w:pPr>
         <w:pStyle w:val="Rubrik2"/>
       </w:pPr>
-      <w:bookmarkStart w:id="80" w:name="_Toc357754857"/>
-      <w:bookmarkStart w:id="81" w:name="_Toc263325183"/>
-      <w:bookmarkStart w:id="82" w:name="_Toc263925363"/>
+      <w:bookmarkStart w:id="81" w:name="_Toc357754857"/>
+      <w:bookmarkStart w:id="82" w:name="_Toc263325183"/>
+      <w:bookmarkStart w:id="83" w:name="_Toc263925363"/>
       <w:r>
         <w:t>Formatregler</w:t>
       </w:r>
-      <w:bookmarkEnd w:id="80"/>
       <w:bookmarkEnd w:id="81"/>
       <w:bookmarkEnd w:id="82"/>
+      <w:bookmarkEnd w:id="83"/>
     </w:p>
     <w:p>
       <w:pPr>
         <w:pStyle w:val="Rubrik3"/>
       </w:pPr>
-      <w:bookmarkStart w:id="83" w:name="_Toc263325184"/>
-      <w:bookmarkStart w:id="84" w:name="_Toc263925364"/>
+      <w:bookmarkStart w:id="84" w:name="_Toc263325184"/>
+      <w:bookmarkStart w:id="85" w:name="_Toc263925364"/>
       <w:r>
         <w:t>Organisations</w:t>
       </w:r>
       <w:r>
         <w:t>identitet</w:t>
       </w:r>
-      <w:bookmarkEnd w:id="83"/>
       <w:bookmarkEnd w:id="84"/>
-    </w:p>
-    <w:p>
-      <w:r>
-        <w:t>Organisation identifieras med unitid, detta är normalt HSAID inom hälsa och sjukvård men eftersom det vid kontraktets utformning inte säkert går att avgränsa framtida användning till att bara gälla organisationer med HSAID så används här det mer generiska benämnda OrganisationUnitIdType</w:t>
-      </w:r>
+      <w:bookmarkEnd w:id="85"/>
+    </w:p>
+    <w:p>
+      <w:r>
+        <w:t xml:space="preserve">Organisation identifieras med </w:t>
+      </w:r>
+      <w:proofErr w:type="spellStart"/>
+      <w:r>
+        <w:t>unitid</w:t>
+      </w:r>
+      <w:proofErr w:type="spellEnd"/>
+      <w:r>
+        <w:t xml:space="preserve">, detta är normalt </w:t>
+      </w:r>
+      <w:proofErr w:type="spellStart"/>
+      <w:r>
+        <w:t>HSAID</w:t>
+      </w:r>
+      <w:proofErr w:type="spellEnd"/>
+      <w:r>
+        <w:t xml:space="preserve"> inom hälsa och sjukvård men eftersom det vid kontraktets utformning inte säkert går att avgränsa framtida användning till att bara gälla organisationer med </w:t>
+      </w:r>
+      <w:proofErr w:type="spellStart"/>
+      <w:r>
+        <w:t>HSAID</w:t>
+      </w:r>
+      <w:proofErr w:type="spellEnd"/>
+      <w:r>
+        <w:t xml:space="preserve"> så används här det mer generiska benämnda </w:t>
+      </w:r>
+      <w:proofErr w:type="spellStart"/>
+      <w:r>
+        <w:t>OrganisationUnitIdType</w:t>
+      </w:r>
+      <w:proofErr w:type="spellEnd"/>
     </w:p>
     <w:p>
       <w:pPr>
@@ -8735,14 +9122,13 @@
       <w:pPr>
         <w:pStyle w:val="Rubrik3"/>
       </w:pPr>
-      <w:bookmarkStart w:id="85" w:name="_Toc263325185"/>
-      <w:bookmarkStart w:id="86" w:name="_Toc263925365"/>
-      <w:r>
-        <w:lastRenderedPageBreak/>
+      <w:bookmarkStart w:id="86" w:name="_Toc263325185"/>
+      <w:bookmarkStart w:id="87" w:name="_Toc263925365"/>
+      <w:r>
         <w:t>Personidentitet</w:t>
       </w:r>
-      <w:bookmarkEnd w:id="85"/>
       <w:bookmarkEnd w:id="86"/>
+      <w:bookmarkEnd w:id="87"/>
     </w:p>
     <w:p>
       <w:r>
@@ -8782,31 +9168,33 @@
       <w:pPr>
         <w:pStyle w:val="Rubrik1"/>
       </w:pPr>
-      <w:bookmarkStart w:id="87" w:name="_Toc357754858"/>
-      <w:bookmarkStart w:id="88" w:name="_Toc243452569"/>
-      <w:bookmarkStart w:id="89" w:name="_Toc263925366"/>
+      <w:bookmarkStart w:id="88" w:name="_Toc357754858"/>
+      <w:bookmarkStart w:id="89" w:name="_Toc243452569"/>
+      <w:bookmarkStart w:id="90" w:name="_Toc263925366"/>
       <w:r>
         <w:lastRenderedPageBreak/>
         <w:t>Tjänstekontrakt</w:t>
       </w:r>
-      <w:bookmarkEnd w:id="72"/>
-      <w:bookmarkEnd w:id="87"/>
+      <w:bookmarkEnd w:id="73"/>
       <w:bookmarkEnd w:id="88"/>
       <w:bookmarkEnd w:id="89"/>
+      <w:bookmarkEnd w:id="90"/>
     </w:p>
     <w:p>
       <w:pPr>
         <w:pStyle w:val="Rubrik2"/>
       </w:pPr>
-      <w:bookmarkStart w:id="90" w:name="_Toc357754859"/>
-      <w:bookmarkStart w:id="91" w:name="_Toc263325187"/>
-      <w:bookmarkStart w:id="92" w:name="_Toc263925367"/>
+      <w:bookmarkStart w:id="91" w:name="_Toc357754859"/>
+      <w:bookmarkStart w:id="92" w:name="_Toc263325187"/>
+      <w:bookmarkStart w:id="93" w:name="_Toc263925367"/>
+      <w:proofErr w:type="spellStart"/>
       <w:r>
         <w:t>AddMessageToPatientPortalInboxInteraction</w:t>
       </w:r>
-      <w:bookmarkEnd w:id="90"/>
       <w:bookmarkEnd w:id="91"/>
       <w:bookmarkEnd w:id="92"/>
+      <w:bookmarkEnd w:id="93"/>
+      <w:proofErr w:type="spellEnd"/>
     </w:p>
     <w:p>
       <w:r>
@@ -8827,13 +9215,13 @@
       <w:pPr>
         <w:pStyle w:val="Rubrik3"/>
       </w:pPr>
-      <w:bookmarkStart w:id="93" w:name="_Toc263325188"/>
-      <w:bookmarkStart w:id="94" w:name="_Toc263925368"/>
+      <w:bookmarkStart w:id="94" w:name="_Toc263325188"/>
+      <w:bookmarkStart w:id="95" w:name="_Toc263925368"/>
       <w:r>
         <w:t>Version</w:t>
       </w:r>
-      <w:bookmarkEnd w:id="93"/>
       <w:bookmarkEnd w:id="94"/>
+      <w:bookmarkEnd w:id="95"/>
     </w:p>
     <w:p>
       <w:r>
@@ -8845,13 +9233,13 @@
       <w:pPr>
         <w:pStyle w:val="Rubrik3"/>
       </w:pPr>
-      <w:bookmarkStart w:id="95" w:name="_Toc263325189"/>
-      <w:bookmarkStart w:id="96" w:name="_Toc263925369"/>
+      <w:bookmarkStart w:id="96" w:name="_Toc263325189"/>
+      <w:bookmarkStart w:id="97" w:name="_Toc263925369"/>
       <w:r>
         <w:t>Fältregler</w:t>
       </w:r>
-      <w:bookmarkEnd w:id="95"/>
       <w:bookmarkEnd w:id="96"/>
+      <w:bookmarkEnd w:id="97"/>
     </w:p>
     <w:p>
       <w:r>
@@ -8948,12 +9336,14 @@
                 <w:b/>
               </w:rPr>
             </w:pPr>
+            <w:proofErr w:type="spellStart"/>
             <w:r>
               <w:rPr>
                 <w:b/>
               </w:rPr>
               <w:t>Kardinalitet</w:t>
             </w:r>
+            <w:proofErr w:type="spellEnd"/>
           </w:p>
         </w:tc>
       </w:tr>
@@ -9060,9 +9450,11 @@
                 <w:highlight w:val="yellow"/>
               </w:rPr>
             </w:pPr>
+            <w:proofErr w:type="spellStart"/>
             <w:r>
               <w:t>subjectOfCareId</w:t>
             </w:r>
+            <w:proofErr w:type="spellEnd"/>
           </w:p>
         </w:tc>
         <w:tc>
@@ -9082,6 +9474,7 @@
                 <w:highlight w:val="yellow"/>
               </w:rPr>
             </w:pPr>
+            <w:proofErr w:type="spellStart"/>
             <w:r>
               <w:t>SubjectOf</w:t>
             </w:r>
@@ -9089,6 +9482,7 @@
               <w:softHyphen/>
               <w:t>CareIdType</w:t>
             </w:r>
+            <w:proofErr w:type="spellEnd"/>
           </w:p>
         </w:tc>
         <w:tc>
@@ -9097,7 +9491,15 @@
           </w:tcPr>
           <w:p>
             <w:r>
-              <w:t>Person- eller samordningsnummer enl format:</w:t>
+              <w:t xml:space="preserve">Person- eller samordningsnummer </w:t>
+            </w:r>
+            <w:proofErr w:type="spellStart"/>
+            <w:r>
+              <w:t>enl</w:t>
+            </w:r>
+            <w:proofErr w:type="spellEnd"/>
+            <w:r>
+              <w:t xml:space="preserve"> format:</w:t>
             </w:r>
           </w:p>
           <w:p>
@@ -9141,7 +9543,27 @@
                 <w:sz w:val="20"/>
                 <w:szCs w:val="20"/>
               </w:rPr>
-              <w:t>1..1</w:t>
+              <w:t>1</w:t>
+            </w:r>
+            <w:proofErr w:type="gramStart"/>
+            <w:r>
+              <w:rPr>
+                <w:rFonts w:ascii="Times New Roman" w:eastAsia="Times New Roman" w:hAnsi="Times New Roman" w:cs="Times New Roman"/>
+                <w:spacing w:val="-1"/>
+                <w:sz w:val="20"/>
+                <w:szCs w:val="20"/>
+              </w:rPr>
+              <w:t>..</w:t>
+            </w:r>
+            <w:proofErr w:type="gramEnd"/>
+            <w:r>
+              <w:rPr>
+                <w:rFonts w:ascii="Times New Roman" w:eastAsia="Times New Roman" w:hAnsi="Times New Roman" w:cs="Times New Roman"/>
+                <w:spacing w:val="-1"/>
+                <w:sz w:val="20"/>
+                <w:szCs w:val="20"/>
+              </w:rPr>
+              <w:t>1</w:t>
             </w:r>
           </w:p>
         </w:tc>
@@ -9164,9 +9586,11 @@
                 <w:highlight w:val="yellow"/>
               </w:rPr>
             </w:pPr>
+            <w:proofErr w:type="spellStart"/>
             <w:r>
               <w:t>message</w:t>
             </w:r>
+            <w:proofErr w:type="spellEnd"/>
           </w:p>
         </w:tc>
         <w:tc>
@@ -9186,6 +9610,7 @@
                 <w:highlight w:val="yellow"/>
               </w:rPr>
             </w:pPr>
+            <w:proofErr w:type="spellStart"/>
             <w:r>
               <w:t>Message</w:t>
             </w:r>
@@ -9196,6 +9621,7 @@
               <w:softHyphen/>
               <w:t>Type</w:t>
             </w:r>
+            <w:proofErr w:type="spellEnd"/>
           </w:p>
         </w:tc>
         <w:tc>
@@ -9216,7 +9642,15 @@
               </w:rPr>
             </w:pPr>
             <w:r>
-              <w:t>Ett element av typen MessageType som representerar ett meddelande</w:t>
+              <w:t xml:space="preserve">Ett element av typen </w:t>
+            </w:r>
+            <w:proofErr w:type="spellStart"/>
+            <w:r>
+              <w:t>MessageType</w:t>
+            </w:r>
+            <w:proofErr w:type="spellEnd"/>
+            <w:r>
+              <w:t xml:space="preserve"> som representerar ett meddelande</w:t>
             </w:r>
           </w:p>
         </w:tc>
@@ -9243,7 +9677,27 @@
                 <w:sz w:val="20"/>
                 <w:szCs w:val="20"/>
               </w:rPr>
-              <w:t>1..1</w:t>
+              <w:t>1</w:t>
+            </w:r>
+            <w:proofErr w:type="gramStart"/>
+            <w:r>
+              <w:rPr>
+                <w:rFonts w:ascii="Times New Roman" w:eastAsia="Times New Roman" w:hAnsi="Times New Roman" w:cs="Times New Roman"/>
+                <w:spacing w:val="-1"/>
+                <w:sz w:val="20"/>
+                <w:szCs w:val="20"/>
+              </w:rPr>
+              <w:t>..</w:t>
+            </w:r>
+            <w:proofErr w:type="gramEnd"/>
+            <w:r>
+              <w:rPr>
+                <w:rFonts w:ascii="Times New Roman" w:eastAsia="Times New Roman" w:hAnsi="Times New Roman" w:cs="Times New Roman"/>
+                <w:spacing w:val="-1"/>
+                <w:sz w:val="20"/>
+                <w:szCs w:val="20"/>
+              </w:rPr>
+              <w:t>1</w:t>
             </w:r>
           </w:p>
         </w:tc>
@@ -9266,9 +9720,11 @@
                 <w:highlight w:val="yellow"/>
               </w:rPr>
             </w:pPr>
+            <w:proofErr w:type="spellStart"/>
             <w:r>
               <w:t>notify</w:t>
             </w:r>
+            <w:proofErr w:type="spellEnd"/>
           </w:p>
         </w:tc>
         <w:tc>
@@ -9288,9 +9744,11 @@
                 <w:highlight w:val="yellow"/>
               </w:rPr>
             </w:pPr>
+            <w:proofErr w:type="spellStart"/>
             <w:r>
               <w:t>boolean</w:t>
             </w:r>
+            <w:proofErr w:type="spellEnd"/>
           </w:p>
         </w:tc>
         <w:tc>
@@ -9311,7 +9769,20 @@
               </w:rPr>
             </w:pPr>
             <w:r>
-              <w:t>Anger om konsument önskar att notifiering ska ske enligt personens inställningar  (sourceSystem måste då också anges)</w:t>
+              <w:t xml:space="preserve">Anger om konsument önskar att notifiering ska ske enligt personens </w:t>
+            </w:r>
+            <w:proofErr w:type="gramStart"/>
+            <w:r>
+              <w:t>inställningar  (</w:t>
+            </w:r>
+            <w:proofErr w:type="spellStart"/>
+            <w:r>
+              <w:t>sourceSystem</w:t>
+            </w:r>
+            <w:proofErr w:type="spellEnd"/>
+            <w:proofErr w:type="gramEnd"/>
+            <w:r>
+              <w:t xml:space="preserve"> måste då också anges)</w:t>
             </w:r>
           </w:p>
         </w:tc>
@@ -9338,7 +9809,27 @@
                 <w:sz w:val="20"/>
                 <w:szCs w:val="20"/>
               </w:rPr>
-              <w:t>0..1</w:t>
+              <w:t>0</w:t>
+            </w:r>
+            <w:proofErr w:type="gramStart"/>
+            <w:r>
+              <w:rPr>
+                <w:rFonts w:ascii="Times New Roman" w:eastAsia="Times New Roman" w:hAnsi="Times New Roman" w:cs="Times New Roman"/>
+                <w:spacing w:val="-1"/>
+                <w:sz w:val="20"/>
+                <w:szCs w:val="20"/>
+              </w:rPr>
+              <w:t>..</w:t>
+            </w:r>
+            <w:proofErr w:type="gramEnd"/>
+            <w:r>
+              <w:rPr>
+                <w:rFonts w:ascii="Times New Roman" w:eastAsia="Times New Roman" w:hAnsi="Times New Roman" w:cs="Times New Roman"/>
+                <w:spacing w:val="-1"/>
+                <w:sz w:val="20"/>
+                <w:szCs w:val="20"/>
+              </w:rPr>
+              <w:t>1</w:t>
             </w:r>
           </w:p>
         </w:tc>
@@ -9361,9 +9852,11 @@
                 <w:highlight w:val="yellow"/>
               </w:rPr>
             </w:pPr>
+            <w:proofErr w:type="spellStart"/>
             <w:r>
               <w:t>sourceSystem</w:t>
             </w:r>
+            <w:proofErr w:type="spellEnd"/>
           </w:p>
         </w:tc>
         <w:tc>
@@ -9406,8 +9899,29 @@
               </w:rPr>
             </w:pPr>
             <w:r>
-              <w:t>Det sändande systemets ID enligt konfiguration i mottagande system (producenten) om system ej anges kan varken SSO länkning eller notifiering ske. Används för eventuell fördelning av kostnader i samband med notifiering</w:t>
-            </w:r>
+              <w:t xml:space="preserve">Det sändande systemets ID enligt konfiguration i mottagande system (producenten) om system </w:t>
+            </w:r>
+            <w:proofErr w:type="gramStart"/>
+            <w:r>
+              <w:t>ej</w:t>
+            </w:r>
+            <w:proofErr w:type="gramEnd"/>
+            <w:r>
+              <w:t xml:space="preserve"> anges kan varken </w:t>
+            </w:r>
+            <w:proofErr w:type="spellStart"/>
+            <w:r>
+              <w:t>SSO</w:t>
+            </w:r>
+            <w:proofErr w:type="spellEnd"/>
+            <w:r>
+              <w:t xml:space="preserve"> länkning eller notifiering ske. Används för eventuell fördelning av kostnader i samband med </w:t>
+            </w:r>
+            <w:proofErr w:type="gramStart"/>
+            <w:r>
+              <w:t>notifiering</w:t>
+            </w:r>
+            <w:proofErr w:type="gramEnd"/>
           </w:p>
         </w:tc>
         <w:tc>
@@ -9433,7 +9947,27 @@
                 <w:sz w:val="20"/>
                 <w:szCs w:val="20"/>
               </w:rPr>
-              <w:t>0..1</w:t>
+              <w:t>0</w:t>
+            </w:r>
+            <w:proofErr w:type="gramStart"/>
+            <w:r>
+              <w:rPr>
+                <w:rFonts w:ascii="Times New Roman" w:eastAsia="Times New Roman" w:hAnsi="Times New Roman" w:cs="Times New Roman"/>
+                <w:spacing w:val="-1"/>
+                <w:sz w:val="20"/>
+                <w:szCs w:val="20"/>
+              </w:rPr>
+              <w:t>..</w:t>
+            </w:r>
+            <w:proofErr w:type="gramEnd"/>
+            <w:r>
+              <w:rPr>
+                <w:rFonts w:ascii="Times New Roman" w:eastAsia="Times New Roman" w:hAnsi="Times New Roman" w:cs="Times New Roman"/>
+                <w:spacing w:val="-1"/>
+                <w:sz w:val="20"/>
+                <w:szCs w:val="20"/>
+              </w:rPr>
+              <w:t>1</w:t>
             </w:r>
           </w:p>
         </w:tc>
@@ -9540,9 +10074,11 @@
                 <w:szCs w:val="20"/>
               </w:rPr>
             </w:pPr>
+            <w:proofErr w:type="spellStart"/>
             <w:r>
               <w:t>messageThreadId</w:t>
             </w:r>
+            <w:proofErr w:type="spellEnd"/>
           </w:p>
         </w:tc>
         <w:tc>
@@ -9610,73 +10146,19 @@
                 <w:sz w:val="20"/>
                 <w:szCs w:val="20"/>
               </w:rPr>
-              <w:t>0..1</w:t>
-            </w:r>
-          </w:p>
-        </w:tc>
-      </w:tr>
-      <w:tr>
-        <w:tc>
-          <w:tcPr>
-            <w:tcW w:w="2660" w:type="dxa"/>
-          </w:tcPr>
-          <w:p>
-            <w:pPr>
-              <w:pStyle w:val="TableParagraph"/>
-              <w:spacing w:line="229" w:lineRule="exact"/>
-              <w:ind w:left="102"/>
-            </w:pPr>
-            <w:r>
-              <w:t>notificationSent</w:t>
-            </w:r>
-          </w:p>
-        </w:tc>
-        <w:tc>
-          <w:tcPr>
-            <w:tcW w:w="1417" w:type="dxa"/>
-          </w:tcPr>
-          <w:p>
-            <w:pPr>
-              <w:pStyle w:val="TableParagraph"/>
-              <w:spacing w:line="226" w:lineRule="exact"/>
-              <w:ind w:left="102"/>
-            </w:pPr>
-            <w:r>
-              <w:t>notificationMethodType</w:t>
-            </w:r>
-          </w:p>
-        </w:tc>
-        <w:tc>
-          <w:tcPr>
-            <w:tcW w:w="4111" w:type="dxa"/>
-          </w:tcPr>
-          <w:p>
-            <w:pPr>
-              <w:pStyle w:val="TableParagraph"/>
-              <w:spacing w:line="226" w:lineRule="exact"/>
-              <w:ind w:left="102"/>
-            </w:pPr>
-            <w:r>
-              <w:t>Returnerar ev notifieringsmetoder som använts (om producent har stöd för detta)</w:t>
-            </w:r>
-          </w:p>
-        </w:tc>
-        <w:tc>
-          <w:tcPr>
-            <w:tcW w:w="1418" w:type="dxa"/>
-          </w:tcPr>
-          <w:p>
-            <w:pPr>
-              <w:pStyle w:val="TableParagraph"/>
-              <w:spacing w:line="226" w:lineRule="exact"/>
-              <w:ind w:left="102"/>
+              <w:t>0</w:t>
+            </w:r>
+            <w:proofErr w:type="gramStart"/>
+            <w:r>
               <w:rPr>
                 <w:rFonts w:ascii="Times New Roman" w:eastAsia="Times New Roman" w:hAnsi="Times New Roman" w:cs="Times New Roman"/>
                 <w:spacing w:val="-1"/>
                 <w:sz w:val="20"/>
                 <w:szCs w:val="20"/>
               </w:rPr>
-            </w:pPr>
+              <w:t>..</w:t>
+            </w:r>
+            <w:proofErr w:type="gramEnd"/>
             <w:r>
               <w:rPr>
                 <w:rFonts w:ascii="Times New Roman" w:eastAsia="Times New Roman" w:hAnsi="Times New Roman" w:cs="Times New Roman"/>
@@ -9684,7 +10166,7 @@
                 <w:sz w:val="20"/>
                 <w:szCs w:val="20"/>
               </w:rPr>
-              <w:t>0..1</w:t>
+              <w:t>1</w:t>
             </w:r>
           </w:p>
         </w:tc>
@@ -9698,6 +10180,71 @@
             <w:pPr>
               <w:pStyle w:val="TableParagraph"/>
               <w:spacing w:line="229" w:lineRule="exact"/>
+              <w:ind w:left="102"/>
+            </w:pPr>
+            <w:proofErr w:type="spellStart"/>
+            <w:r>
+              <w:t>notificationSent</w:t>
+            </w:r>
+            <w:proofErr w:type="spellEnd"/>
+          </w:p>
+        </w:tc>
+        <w:tc>
+          <w:tcPr>
+            <w:tcW w:w="1417" w:type="dxa"/>
+          </w:tcPr>
+          <w:p>
+            <w:pPr>
+              <w:pStyle w:val="TableParagraph"/>
+              <w:spacing w:line="226" w:lineRule="exact"/>
+              <w:ind w:left="102"/>
+            </w:pPr>
+            <w:proofErr w:type="spellStart"/>
+            <w:r>
+              <w:t>notificationMethodType</w:t>
+            </w:r>
+            <w:proofErr w:type="spellEnd"/>
+          </w:p>
+        </w:tc>
+        <w:tc>
+          <w:tcPr>
+            <w:tcW w:w="4111" w:type="dxa"/>
+          </w:tcPr>
+          <w:p>
+            <w:pPr>
+              <w:pStyle w:val="TableParagraph"/>
+              <w:spacing w:line="226" w:lineRule="exact"/>
+              <w:ind w:left="102"/>
+            </w:pPr>
+            <w:r>
+              <w:t xml:space="preserve">Returnerar </w:t>
+            </w:r>
+            <w:proofErr w:type="spellStart"/>
+            <w:r>
+              <w:t>ev</w:t>
+            </w:r>
+            <w:proofErr w:type="spellEnd"/>
+            <w:r>
+              <w:t xml:space="preserve"> </w:t>
+            </w:r>
+            <w:proofErr w:type="gramStart"/>
+            <w:r>
+              <w:t>notifieringsmetoder</w:t>
+            </w:r>
+            <w:proofErr w:type="gramEnd"/>
+            <w:r>
+              <w:t xml:space="preserve"> som använts (om producent har stöd för detta)</w:t>
+            </w:r>
+          </w:p>
+        </w:tc>
+        <w:tc>
+          <w:tcPr>
+            <w:tcW w:w="1418" w:type="dxa"/>
+          </w:tcPr>
+          <w:p>
+            <w:pPr>
+              <w:pStyle w:val="TableParagraph"/>
+              <w:spacing w:line="226" w:lineRule="exact"/>
               <w:ind w:left="102"/>
               <w:rPr>
                 <w:rFonts w:ascii="Times New Roman" w:eastAsia="Times New Roman" w:hAnsi="Times New Roman" w:cs="Times New Roman"/>
@@ -9707,89 +10254,69 @@
               </w:rPr>
             </w:pPr>
             <w:r>
-              <w:t>resultCode</w:t>
-            </w:r>
-          </w:p>
-        </w:tc>
-        <w:tc>
-          <w:tcPr>
-            <w:tcW w:w="1417" w:type="dxa"/>
-          </w:tcPr>
-          <w:p>
-            <w:pPr>
-              <w:pStyle w:val="TableParagraph"/>
-              <w:spacing w:line="226" w:lineRule="exact"/>
-              <w:ind w:left="102"/>
               <w:rPr>
                 <w:rFonts w:ascii="Times New Roman" w:eastAsia="Times New Roman" w:hAnsi="Times New Roman" w:cs="Times New Roman"/>
                 <w:spacing w:val="-1"/>
                 <w:sz w:val="20"/>
                 <w:szCs w:val="20"/>
               </w:rPr>
-            </w:pPr>
-            <w:r>
-              <w:t>Kodverk</w:t>
-            </w:r>
-          </w:p>
-        </w:tc>
-        <w:tc>
-          <w:tcPr>
-            <w:tcW w:w="4111" w:type="dxa"/>
-          </w:tcPr>
-          <w:p>
-            <w:pPr>
-              <w:pStyle w:val="TableParagraph"/>
-              <w:spacing w:line="226" w:lineRule="exact"/>
-              <w:ind w:left="102"/>
+              <w:t>0</w:t>
+            </w:r>
+            <w:proofErr w:type="gramStart"/>
+            <w:r>
               <w:rPr>
                 <w:rFonts w:ascii="Times New Roman" w:eastAsia="Times New Roman" w:hAnsi="Times New Roman" w:cs="Times New Roman"/>
                 <w:spacing w:val="-1"/>
                 <w:sz w:val="20"/>
                 <w:szCs w:val="20"/>
               </w:rPr>
-            </w:pPr>
-            <w:r>
-              <w:t>OK, INFO, ERROR</w:t>
-            </w:r>
-          </w:p>
-        </w:tc>
-        <w:tc>
-          <w:tcPr>
-            <w:tcW w:w="1418" w:type="dxa"/>
-          </w:tcPr>
-          <w:p>
-            <w:pPr>
-              <w:pStyle w:val="TableParagraph"/>
-              <w:spacing w:line="226" w:lineRule="exact"/>
-              <w:ind w:left="102"/>
+              <w:t>..</w:t>
+            </w:r>
+            <w:proofErr w:type="gramEnd"/>
+            <w:r>
               <w:rPr>
                 <w:rFonts w:ascii="Times New Roman" w:eastAsia="Times New Roman" w:hAnsi="Times New Roman" w:cs="Times New Roman"/>
                 <w:spacing w:val="-1"/>
                 <w:sz w:val="20"/>
                 <w:szCs w:val="20"/>
               </w:rPr>
-            </w:pPr>
-            <w:r>
+              <w:t>1</w:t>
+            </w:r>
+          </w:p>
+        </w:tc>
+      </w:tr>
+      <w:tr>
+        <w:tc>
+          <w:tcPr>
+            <w:tcW w:w="2660" w:type="dxa"/>
+          </w:tcPr>
+          <w:p>
+            <w:pPr>
+              <w:pStyle w:val="TableParagraph"/>
+              <w:spacing w:line="229" w:lineRule="exact"/>
+              <w:ind w:left="102"/>
               <w:rPr>
                 <w:rFonts w:ascii="Times New Roman" w:eastAsia="Times New Roman" w:hAnsi="Times New Roman" w:cs="Times New Roman"/>
                 <w:spacing w:val="-1"/>
                 <w:sz w:val="20"/>
                 <w:szCs w:val="20"/>
               </w:rPr>
-              <w:t>1..1</w:t>
-            </w:r>
-          </w:p>
-        </w:tc>
-      </w:tr>
-      <w:tr>
-        <w:tc>
-          <w:tcPr>
-            <w:tcW w:w="2660" w:type="dxa"/>
+            </w:pPr>
+            <w:proofErr w:type="spellStart"/>
+            <w:r>
+              <w:t>resultCode</w:t>
+            </w:r>
+            <w:proofErr w:type="spellEnd"/>
+          </w:p>
+        </w:tc>
+        <w:tc>
+          <w:tcPr>
+            <w:tcW w:w="1417" w:type="dxa"/>
           </w:tcPr>
           <w:p>
             <w:pPr>
               <w:pStyle w:val="TableParagraph"/>
-              <w:spacing w:line="229" w:lineRule="exact"/>
+              <w:spacing w:line="226" w:lineRule="exact"/>
               <w:ind w:left="102"/>
               <w:rPr>
                 <w:rFonts w:ascii="Times New Roman" w:eastAsia="Times New Roman" w:hAnsi="Times New Roman" w:cs="Times New Roman"/>
@@ -9798,14 +10325,16 @@
                 <w:szCs w:val="20"/>
               </w:rPr>
             </w:pPr>
-            <w:r>
-              <w:t>resultText</w:t>
-            </w:r>
-          </w:p>
-        </w:tc>
-        <w:tc>
-          <w:tcPr>
-            <w:tcW w:w="1417" w:type="dxa"/>
+            <w:proofErr w:type="spellStart"/>
+            <w:r>
+              <w:t>Kodverk</w:t>
+            </w:r>
+            <w:proofErr w:type="spellEnd"/>
+          </w:p>
+        </w:tc>
+        <w:tc>
+          <w:tcPr>
+            <w:tcW w:w="4111" w:type="dxa"/>
           </w:tcPr>
           <w:p>
             <w:pPr>
@@ -9820,24 +10349,19 @@
               </w:rPr>
             </w:pPr>
             <w:r>
-              <w:t>Text</w:t>
-            </w:r>
-          </w:p>
-        </w:tc>
-        <w:tc>
-          <w:tcPr>
-            <w:tcW w:w="4111" w:type="dxa"/>
-          </w:tcPr>
-          <w:p>
-            <w:pPr>
-              <w:pStyle w:val="TableParagraph"/>
-              <w:spacing w:line="226" w:lineRule="exact"/>
-              <w:ind w:left="102"/>
-            </w:pPr>
-            <w:r>
-              <w:t>Felmeddelande Förklarande text, returneras alltid för INFO och ERROR</w:t>
-            </w:r>
-          </w:p>
+              <w:t xml:space="preserve">OK, INFO, </w:t>
+            </w:r>
+            <w:proofErr w:type="spellStart"/>
+            <w:r>
+              <w:t>ERROR</w:t>
+            </w:r>
+            <w:proofErr w:type="spellEnd"/>
+          </w:p>
+        </w:tc>
+        <w:tc>
+          <w:tcPr>
+            <w:tcW w:w="1418" w:type="dxa"/>
+          </w:tcPr>
           <w:p>
             <w:pPr>
               <w:pStyle w:val="TableParagraph"/>
@@ -9850,24 +10374,16 @@
                 <w:szCs w:val="20"/>
               </w:rPr>
             </w:pPr>
-          </w:p>
-        </w:tc>
-        <w:tc>
-          <w:tcPr>
-            <w:tcW w:w="1418" w:type="dxa"/>
-          </w:tcPr>
-          <w:p>
-            <w:pPr>
-              <w:pStyle w:val="TableParagraph"/>
-              <w:spacing w:line="226" w:lineRule="exact"/>
-              <w:ind w:left="102"/>
+            <w:r>
               <w:rPr>
                 <w:rFonts w:ascii="Times New Roman" w:eastAsia="Times New Roman" w:hAnsi="Times New Roman" w:cs="Times New Roman"/>
                 <w:spacing w:val="-1"/>
                 <w:sz w:val="20"/>
                 <w:szCs w:val="20"/>
               </w:rPr>
-            </w:pPr>
+              <w:t>1</w:t>
+            </w:r>
+            <w:proofErr w:type="gramStart"/>
             <w:r>
               <w:rPr>
                 <w:rFonts w:ascii="Times New Roman" w:eastAsia="Times New Roman" w:hAnsi="Times New Roman" w:cs="Times New Roman"/>
@@ -9875,7 +10391,143 @@
                 <w:sz w:val="20"/>
                 <w:szCs w:val="20"/>
               </w:rPr>
-              <w:t>0..1</w:t>
+              <w:t>..</w:t>
+            </w:r>
+            <w:proofErr w:type="gramEnd"/>
+            <w:r>
+              <w:rPr>
+                <w:rFonts w:ascii="Times New Roman" w:eastAsia="Times New Roman" w:hAnsi="Times New Roman" w:cs="Times New Roman"/>
+                <w:spacing w:val="-1"/>
+                <w:sz w:val="20"/>
+                <w:szCs w:val="20"/>
+              </w:rPr>
+              <w:t>1</w:t>
+            </w:r>
+          </w:p>
+        </w:tc>
+      </w:tr>
+      <w:tr>
+        <w:tc>
+          <w:tcPr>
+            <w:tcW w:w="2660" w:type="dxa"/>
+          </w:tcPr>
+          <w:p>
+            <w:pPr>
+              <w:pStyle w:val="TableParagraph"/>
+              <w:spacing w:line="229" w:lineRule="exact"/>
+              <w:ind w:left="102"/>
+              <w:rPr>
+                <w:rFonts w:ascii="Times New Roman" w:eastAsia="Times New Roman" w:hAnsi="Times New Roman" w:cs="Times New Roman"/>
+                <w:spacing w:val="-1"/>
+                <w:sz w:val="20"/>
+                <w:szCs w:val="20"/>
+              </w:rPr>
+            </w:pPr>
+            <w:proofErr w:type="spellStart"/>
+            <w:r>
+              <w:t>resultText</w:t>
+            </w:r>
+            <w:proofErr w:type="spellEnd"/>
+          </w:p>
+        </w:tc>
+        <w:tc>
+          <w:tcPr>
+            <w:tcW w:w="1417" w:type="dxa"/>
+          </w:tcPr>
+          <w:p>
+            <w:pPr>
+              <w:pStyle w:val="TableParagraph"/>
+              <w:spacing w:line="226" w:lineRule="exact"/>
+              <w:ind w:left="102"/>
+              <w:rPr>
+                <w:rFonts w:ascii="Times New Roman" w:eastAsia="Times New Roman" w:hAnsi="Times New Roman" w:cs="Times New Roman"/>
+                <w:spacing w:val="-1"/>
+                <w:sz w:val="20"/>
+                <w:szCs w:val="20"/>
+              </w:rPr>
+            </w:pPr>
+            <w:r>
+              <w:t>Text</w:t>
+            </w:r>
+          </w:p>
+        </w:tc>
+        <w:tc>
+          <w:tcPr>
+            <w:tcW w:w="4111" w:type="dxa"/>
+          </w:tcPr>
+          <w:p>
+            <w:pPr>
+              <w:pStyle w:val="TableParagraph"/>
+              <w:spacing w:line="226" w:lineRule="exact"/>
+              <w:ind w:left="102"/>
+            </w:pPr>
+            <w:r>
+              <w:t xml:space="preserve">Felmeddelande Förklarande text, returneras alltid för INFO och </w:t>
+            </w:r>
+            <w:proofErr w:type="spellStart"/>
+            <w:r>
+              <w:t>ERROR</w:t>
+            </w:r>
+            <w:proofErr w:type="spellEnd"/>
+          </w:p>
+          <w:p>
+            <w:pPr>
+              <w:pStyle w:val="TableParagraph"/>
+              <w:spacing w:line="226" w:lineRule="exact"/>
+              <w:ind w:left="102"/>
+              <w:rPr>
+                <w:rFonts w:ascii="Times New Roman" w:eastAsia="Times New Roman" w:hAnsi="Times New Roman" w:cs="Times New Roman"/>
+                <w:spacing w:val="-1"/>
+                <w:sz w:val="20"/>
+                <w:szCs w:val="20"/>
+              </w:rPr>
+            </w:pPr>
+          </w:p>
+        </w:tc>
+        <w:tc>
+          <w:tcPr>
+            <w:tcW w:w="1418" w:type="dxa"/>
+          </w:tcPr>
+          <w:p>
+            <w:pPr>
+              <w:pStyle w:val="TableParagraph"/>
+              <w:spacing w:line="226" w:lineRule="exact"/>
+              <w:ind w:left="102"/>
+              <w:rPr>
+                <w:rFonts w:ascii="Times New Roman" w:eastAsia="Times New Roman" w:hAnsi="Times New Roman" w:cs="Times New Roman"/>
+                <w:spacing w:val="-1"/>
+                <w:sz w:val="20"/>
+                <w:szCs w:val="20"/>
+              </w:rPr>
+            </w:pPr>
+            <w:r>
+              <w:rPr>
+                <w:rFonts w:ascii="Times New Roman" w:eastAsia="Times New Roman" w:hAnsi="Times New Roman" w:cs="Times New Roman"/>
+                <w:spacing w:val="-1"/>
+                <w:sz w:val="20"/>
+                <w:szCs w:val="20"/>
+              </w:rPr>
+              <w:t>0</w:t>
+            </w:r>
+            <w:proofErr w:type="gramStart"/>
+            <w:r>
+              <w:rPr>
+                <w:rFonts w:ascii="Times New Roman" w:eastAsia="Times New Roman" w:hAnsi="Times New Roman" w:cs="Times New Roman"/>
+                <w:spacing w:val="-1"/>
+                <w:sz w:val="20"/>
+                <w:szCs w:val="20"/>
+              </w:rPr>
+              <w:t>..</w:t>
+            </w:r>
+            <w:proofErr w:type="gramEnd"/>
+            <w:r>
+              <w:rPr>
+                <w:rFonts w:ascii="Times New Roman" w:eastAsia="Times New Roman" w:hAnsi="Times New Roman" w:cs="Times New Roman"/>
+                <w:spacing w:val="-1"/>
+                <w:sz w:val="20"/>
+                <w:szCs w:val="20"/>
+              </w:rPr>
+              <w:t>1</w:t>
             </w:r>
           </w:p>
         </w:tc>
@@ -9913,6 +10565,7 @@
                 <w:szCs w:val="20"/>
               </w:rPr>
             </w:pPr>
+            <w:proofErr w:type="spellStart"/>
             <w:r>
               <w:rPr>
                 <w:rFonts w:ascii="Times New Roman" w:eastAsia="Times New Roman" w:hAnsi="Times New Roman" w:cs="Times New Roman"/>
@@ -9923,6 +10576,7 @@
               </w:rPr>
               <w:t>MessageType</w:t>
             </w:r>
+            <w:proofErr w:type="spellEnd"/>
           </w:p>
         </w:tc>
         <w:tc>
@@ -9998,9 +10652,11 @@
                 <w:highlight w:val="yellow"/>
               </w:rPr>
             </w:pPr>
+            <w:proofErr w:type="spellStart"/>
             <w:r>
               <w:t>organisationUnit</w:t>
             </w:r>
+            <w:proofErr w:type="spellEnd"/>
           </w:p>
         </w:tc>
         <w:tc>
@@ -10020,9 +10676,11 @@
                 <w:highlight w:val="yellow"/>
               </w:rPr>
             </w:pPr>
+            <w:proofErr w:type="spellStart"/>
             <w:r>
               <w:t>orgUnitType</w:t>
             </w:r>
+            <w:proofErr w:type="spellEnd"/>
           </w:p>
         </w:tc>
         <w:tc>
@@ -10043,7 +10701,15 @@
               </w:rPr>
             </w:pPr>
             <w:r>
-              <w:t>Id för meddelandets avsändare (hsaid)</w:t>
+              <w:t>Id för meddelandets avsändare (</w:t>
+            </w:r>
+            <w:proofErr w:type="spellStart"/>
+            <w:r>
+              <w:t>hsaid</w:t>
+            </w:r>
+            <w:proofErr w:type="spellEnd"/>
+            <w:r>
+              <w:t>)</w:t>
             </w:r>
           </w:p>
         </w:tc>
@@ -10064,7 +10730,15 @@
               </w:rPr>
             </w:pPr>
             <w:r>
-              <w:t>1..1</w:t>
+              <w:t>1</w:t>
+            </w:r>
+            <w:proofErr w:type="gramStart"/>
+            <w:r>
+              <w:t>..</w:t>
+            </w:r>
+            <w:proofErr w:type="gramEnd"/>
+            <w:r>
+              <w:t>1</w:t>
             </w:r>
           </w:p>
         </w:tc>
@@ -10087,9 +10761,11 @@
                 <w:highlight w:val="yellow"/>
               </w:rPr>
             </w:pPr>
+            <w:proofErr w:type="spellStart"/>
             <w:r>
               <w:t>messageThreadId</w:t>
             </w:r>
+            <w:proofErr w:type="spellEnd"/>
           </w:p>
         </w:tc>
         <w:tc>
@@ -10153,7 +10829,15 @@
               </w:rPr>
             </w:pPr>
             <w:r>
-              <w:t>0..1</w:t>
+              <w:t>0</w:t>
+            </w:r>
+            <w:proofErr w:type="gramStart"/>
+            <w:r>
+              <w:t>..</w:t>
+            </w:r>
+            <w:proofErr w:type="gramEnd"/>
+            <w:r>
+              <w:t>1</w:t>
             </w:r>
           </w:p>
         </w:tc>
@@ -10176,9 +10860,11 @@
                 <w:highlight w:val="yellow"/>
               </w:rPr>
             </w:pPr>
+            <w:proofErr w:type="spellStart"/>
             <w:r>
               <w:t>messageDescription</w:t>
             </w:r>
+            <w:proofErr w:type="spellEnd"/>
           </w:p>
         </w:tc>
         <w:tc>
@@ -10242,7 +10928,15 @@
               </w:rPr>
             </w:pPr>
             <w:r>
-              <w:t>0..1</w:t>
+              <w:t>0</w:t>
+            </w:r>
+            <w:proofErr w:type="gramStart"/>
+            <w:r>
+              <w:t>..</w:t>
+            </w:r>
+            <w:proofErr w:type="gramEnd"/>
+            <w:r>
+              <w:t>1</w:t>
             </w:r>
           </w:p>
         </w:tc>
@@ -10265,9 +10959,11 @@
                 <w:highlight w:val="yellow"/>
               </w:rPr>
             </w:pPr>
+            <w:proofErr w:type="spellStart"/>
             <w:r>
               <w:t>messageText</w:t>
             </w:r>
+            <w:proofErr w:type="spellEnd"/>
           </w:p>
         </w:tc>
         <w:tc>
@@ -10310,7 +11006,15 @@
               </w:rPr>
             </w:pPr>
             <w:r>
-              <w:t>Meddelandets text lämpligen i XML-format (docBook)</w:t>
+              <w:t>Meddelandets text lämpligen i XML-format (</w:t>
+            </w:r>
+            <w:proofErr w:type="spellStart"/>
+            <w:r>
+              <w:t>docBook</w:t>
+            </w:r>
+            <w:proofErr w:type="spellEnd"/>
+            <w:r>
+              <w:t>)</w:t>
             </w:r>
           </w:p>
         </w:tc>
@@ -10331,7 +11035,15 @@
               </w:rPr>
             </w:pPr>
             <w:r>
-              <w:t>1..1</w:t>
+              <w:t>1</w:t>
+            </w:r>
+            <w:proofErr w:type="gramStart"/>
+            <w:r>
+              <w:t>..</w:t>
+            </w:r>
+            <w:proofErr w:type="gramEnd"/>
+            <w:r>
+              <w:t>1</w:t>
             </w:r>
           </w:p>
         </w:tc>
@@ -10354,9 +11066,11 @@
                 <w:highlight w:val="yellow"/>
               </w:rPr>
             </w:pPr>
+            <w:proofErr w:type="spellStart"/>
             <w:r>
               <w:t>SSOLink</w:t>
             </w:r>
+            <w:proofErr w:type="spellEnd"/>
           </w:p>
         </w:tc>
         <w:tc>
@@ -10376,9 +11090,11 @@
                 <w:highlight w:val="yellow"/>
               </w:rPr>
             </w:pPr>
+            <w:proofErr w:type="spellStart"/>
             <w:r>
               <w:t>SSOLinkType</w:t>
             </w:r>
+            <w:proofErr w:type="spellEnd"/>
           </w:p>
         </w:tc>
         <w:tc>
@@ -10399,8 +11115,26 @@
               </w:rPr>
             </w:pPr>
             <w:r>
-              <w:t>Information för att skapa en länk med stöd för SSO via samtliga aktuella identifieringsmekanismer i producentsystem (beror av anslutande systems kapabiltet</w:t>
-            </w:r>
+              <w:t xml:space="preserve">Information för att skapa en länk med stöd för </w:t>
+            </w:r>
+            <w:proofErr w:type="spellStart"/>
+            <w:r>
+              <w:t>SSO</w:t>
+            </w:r>
+            <w:proofErr w:type="spellEnd"/>
+            <w:r>
+              <w:t xml:space="preserve"> via samtliga aktuella identifieringsmekanismer i producentsystem</w:t>
+            </w:r>
+            <w:proofErr w:type="gramStart"/>
+            <w:r>
+              <w:t xml:space="preserve"> (beror av anslutande systems </w:t>
+            </w:r>
+            <w:proofErr w:type="spellStart"/>
+            <w:r>
+              <w:t>kapabiltet</w:t>
+            </w:r>
+            <w:proofErr w:type="spellEnd"/>
+            <w:proofErr w:type="gramEnd"/>
           </w:p>
         </w:tc>
         <w:tc>
@@ -10420,7 +11154,15 @@
               </w:rPr>
             </w:pPr>
             <w:r>
-              <w:t>0..1</w:t>
+              <w:t>0</w:t>
+            </w:r>
+            <w:proofErr w:type="gramStart"/>
+            <w:r>
+              <w:t>..</w:t>
+            </w:r>
+            <w:proofErr w:type="gramEnd"/>
+            <w:r>
+              <w:t>1</w:t>
             </w:r>
           </w:p>
         </w:tc>
@@ -10459,6 +11201,7 @@
                 <w:szCs w:val="20"/>
               </w:rPr>
             </w:pPr>
+            <w:proofErr w:type="spellStart"/>
             <w:r>
               <w:rPr>
                 <w:rFonts w:ascii="Times New Roman" w:eastAsia="Times New Roman" w:hAnsi="Times New Roman" w:cs="Times New Roman"/>
@@ -10469,6 +11212,7 @@
               </w:rPr>
               <w:t>SSOLinkType</w:t>
             </w:r>
+            <w:proofErr w:type="spellEnd"/>
           </w:p>
         </w:tc>
         <w:tc>
@@ -10544,9 +11288,11 @@
                 <w:highlight w:val="yellow"/>
               </w:rPr>
             </w:pPr>
+            <w:proofErr w:type="spellStart"/>
             <w:r>
               <w:t>linkSystemID</w:t>
             </w:r>
+            <w:proofErr w:type="spellEnd"/>
           </w:p>
         </w:tc>
         <w:tc>
@@ -10610,7 +11356,15 @@
               </w:rPr>
             </w:pPr>
             <w:r>
-              <w:t>1..1</w:t>
+              <w:t>1</w:t>
+            </w:r>
+            <w:proofErr w:type="gramStart"/>
+            <w:r>
+              <w:t>..</w:t>
+            </w:r>
+            <w:proofErr w:type="gramEnd"/>
+            <w:r>
+              <w:t>1</w:t>
             </w:r>
           </w:p>
         </w:tc>
@@ -10633,9 +11387,11 @@
                 <w:highlight w:val="yellow"/>
               </w:rPr>
             </w:pPr>
+            <w:proofErr w:type="spellStart"/>
             <w:r>
               <w:t>linkText</w:t>
             </w:r>
+            <w:proofErr w:type="spellEnd"/>
           </w:p>
         </w:tc>
         <w:tc>
@@ -10699,7 +11455,15 @@
               </w:rPr>
             </w:pPr>
             <w:r>
-              <w:t>1..1</w:t>
+              <w:t>1</w:t>
+            </w:r>
+            <w:proofErr w:type="gramStart"/>
+            <w:r>
+              <w:t>..</w:t>
+            </w:r>
+            <w:proofErr w:type="gramEnd"/>
+            <w:r>
+              <w:t>1</w:t>
             </w:r>
           </w:p>
         </w:tc>
@@ -10722,9 +11486,11 @@
                 <w:highlight w:val="yellow"/>
               </w:rPr>
             </w:pPr>
+            <w:proofErr w:type="spellStart"/>
             <w:r>
               <w:t>queryString</w:t>
             </w:r>
+            <w:proofErr w:type="spellEnd"/>
           </w:p>
         </w:tc>
         <w:tc>
@@ -10755,7 +11521,15 @@
           </w:tcPr>
           <w:p>
             <w:r>
-              <w:t>Parametrar som ska finnas med i länken (queryString)</w:t>
+              <w:t>Parametrar som ska finnas med i länken (</w:t>
+            </w:r>
+            <w:proofErr w:type="spellStart"/>
+            <w:r>
+              <w:t>queryString</w:t>
+            </w:r>
+            <w:proofErr w:type="spellEnd"/>
+            <w:r>
+              <w:t>)</w:t>
             </w:r>
           </w:p>
           <w:p>
@@ -10771,9 +11545,19 @@
                 <w:highlight w:val="yellow"/>
               </w:rPr>
             </w:pPr>
-            <w:r>
-              <w:t>Basurl för länken hämtas från konfigurering, nyckel för uppslag är id i linkSystemID</w:t>
-            </w:r>
+            <w:proofErr w:type="spellStart"/>
+            <w:r>
+              <w:t>Basurl</w:t>
+            </w:r>
+            <w:proofErr w:type="spellEnd"/>
+            <w:r>
+              <w:t xml:space="preserve"> för länken hämtas från konfigurering, nyckel för uppslag är id i </w:t>
+            </w:r>
+            <w:proofErr w:type="spellStart"/>
+            <w:r>
+              <w:t>linkSystemID</w:t>
+            </w:r>
+            <w:proofErr w:type="spellEnd"/>
           </w:p>
         </w:tc>
         <w:tc>
@@ -10793,7 +11577,15 @@
               </w:rPr>
             </w:pPr>
             <w:r>
-              <w:t>0..1</w:t>
+              <w:t>0</w:t>
+            </w:r>
+            <w:proofErr w:type="gramStart"/>
+            <w:r>
+              <w:t>..</w:t>
+            </w:r>
+            <w:proofErr w:type="gramEnd"/>
+            <w:r>
+              <w:t>1</w:t>
             </w:r>
           </w:p>
         </w:tc>
@@ -10816,9 +11608,11 @@
                 <w:highlight w:val="yellow"/>
               </w:rPr>
             </w:pPr>
+            <w:proofErr w:type="spellStart"/>
             <w:r>
               <w:t>linkType</w:t>
             </w:r>
+            <w:proofErr w:type="spellEnd"/>
           </w:p>
         </w:tc>
         <w:tc>
@@ -10838,9 +11632,11 @@
                 <w:highlight w:val="yellow"/>
               </w:rPr>
             </w:pPr>
+            <w:proofErr w:type="spellStart"/>
             <w:r>
               <w:t>linkTypeType</w:t>
             </w:r>
+            <w:proofErr w:type="spellEnd"/>
           </w:p>
         </w:tc>
         <w:tc>
@@ -10849,8 +11645,29 @@
           </w:tcPr>
           <w:p>
             <w:r>
-              <w:t>Anger hur länken ska öppnas. Faktiskt funktion och vilka typer som stöds beror av funktionalitet hos producentet. Detaljer definieras i respektive  producentbeskrivning</w:t>
-            </w:r>
+              <w:t xml:space="preserve">Anger hur länken ska öppnas. </w:t>
+            </w:r>
+            <w:proofErr w:type="gramStart"/>
+            <w:r>
+              <w:t>Faktiskt</w:t>
+            </w:r>
+            <w:proofErr w:type="gramEnd"/>
+            <w:r>
+              <w:t xml:space="preserve"> funktion och vilka typer som stöds beror av funktionalitet hos </w:t>
+            </w:r>
+            <w:proofErr w:type="spellStart"/>
+            <w:r>
+              <w:t>producentet</w:t>
+            </w:r>
+            <w:proofErr w:type="spellEnd"/>
+            <w:r>
+              <w:t xml:space="preserve">. Detaljer definieras i </w:t>
+            </w:r>
+            <w:proofErr w:type="gramStart"/>
+            <w:r>
+              <w:t>respektive  producentbeskrivning</w:t>
+            </w:r>
+            <w:proofErr w:type="gramEnd"/>
           </w:p>
           <w:p/>
           <w:p>
@@ -10859,18 +11676,46 @@
             </w:r>
           </w:p>
           <w:p>
-            <w:r>
-              <w:t>CurrentTarget= Befintlig plats (samma fönster)</w:t>
-            </w:r>
-          </w:p>
-          <w:p>
-            <w:r>
-              <w:t>NewTarget=Ny plats( nytt fönster)</w:t>
-            </w:r>
-          </w:p>
-          <w:p>
-            <w:r>
-              <w:t>Widget=Widgetläge enligt producent spe</w:t>
+            <w:proofErr w:type="spellStart"/>
+            <w:r>
+              <w:t>CurrentTarget</w:t>
+            </w:r>
+            <w:proofErr w:type="spellEnd"/>
+            <w:r>
+              <w:t>= Befintlig plats (samma fönster)</w:t>
+            </w:r>
+          </w:p>
+          <w:p>
+            <w:proofErr w:type="spellStart"/>
+            <w:r>
+              <w:t>NewTarget</w:t>
+            </w:r>
+            <w:proofErr w:type="spellEnd"/>
+            <w:r>
+              <w:t>=Ny plats</w:t>
+            </w:r>
+            <w:proofErr w:type="gramStart"/>
+            <w:r>
+              <w:t>( nytt fönster)</w:t>
+            </w:r>
+            <w:proofErr w:type="gramEnd"/>
+          </w:p>
+          <w:p>
+            <w:proofErr w:type="spellStart"/>
+            <w:r>
+              <w:t>Widget</w:t>
+            </w:r>
+            <w:proofErr w:type="spellEnd"/>
+            <w:r>
+              <w:t>=</w:t>
+            </w:r>
+            <w:proofErr w:type="spellStart"/>
+            <w:r>
+              <w:t>Widgetläge</w:t>
+            </w:r>
+            <w:proofErr w:type="spellEnd"/>
+            <w:r>
+              <w:t xml:space="preserve"> enligt producent spe</w:t>
             </w:r>
           </w:p>
           <w:p>
@@ -10886,9 +11731,19 @@
                 <w:highlight w:val="yellow"/>
               </w:rPr>
             </w:pPr>
-            <w:r>
-              <w:t>Embedded=ib</w:t>
-            </w:r>
+            <w:proofErr w:type="spellStart"/>
+            <w:r>
+              <w:t>Embedded</w:t>
+            </w:r>
+            <w:proofErr w:type="spellEnd"/>
+            <w:r>
+              <w:t>=</w:t>
+            </w:r>
+            <w:proofErr w:type="spellStart"/>
+            <w:r>
+              <w:t>ib</w:t>
+            </w:r>
+            <w:proofErr w:type="spellEnd"/>
           </w:p>
         </w:tc>
         <w:tc>
@@ -10908,7 +11763,15 @@
               </w:rPr>
             </w:pPr>
             <w:r>
-              <w:t>0..1</w:t>
+              <w:t>0</w:t>
+            </w:r>
+            <w:proofErr w:type="gramStart"/>
+            <w:r>
+              <w:t>..</w:t>
+            </w:r>
+            <w:proofErr w:type="gramEnd"/>
+            <w:r>
+              <w:t>1</w:t>
             </w:r>
           </w:p>
         </w:tc>
@@ -10923,13 +11786,13 @@
       <w:pPr>
         <w:pStyle w:val="Rubrik3"/>
       </w:pPr>
-      <w:bookmarkStart w:id="97" w:name="_Toc263325190"/>
-      <w:bookmarkStart w:id="98" w:name="_Toc263925370"/>
+      <w:bookmarkStart w:id="98" w:name="_Toc263325190"/>
+      <w:bookmarkStart w:id="99" w:name="_Toc263925370"/>
       <w:r>
         <w:t>Övriga regler</w:t>
       </w:r>
-      <w:bookmarkEnd w:id="97"/>
       <w:bookmarkEnd w:id="98"/>
+      <w:bookmarkEnd w:id="99"/>
     </w:p>
     <w:p>
       <w:pPr>
@@ -10952,7 +11815,15 @@
     </w:p>
     <w:p>
       <w:r>
-        <w:t>Om anropande system inte med säkerhet vet att aktuell användare är registrerad/aktiv användare av portalen så ska först tjänsten IsActiveUser anropas för kontroll innan meddelande skickas</w:t>
+        <w:t xml:space="preserve">Om anropande system inte med säkerhet vet att aktuell användare är registrerad/aktiv användare av portalen så ska först tjänsten </w:t>
+      </w:r>
+      <w:proofErr w:type="spellStart"/>
+      <w:r>
+        <w:t>IsActiveUser</w:t>
+      </w:r>
+      <w:proofErr w:type="spellEnd"/>
+      <w:r>
+        <w:t xml:space="preserve"> anropas för kontroll innan meddelande skickas</w:t>
       </w:r>
     </w:p>
     <w:p/>
@@ -10962,16 +11833,34 @@
           <w:b/>
         </w:rPr>
       </w:pPr>
+      <w:proofErr w:type="spellStart"/>
       <w:r>
         <w:rPr>
           <w:b/>
         </w:rPr>
         <w:t>messageText</w:t>
       </w:r>
-    </w:p>
-    <w:p>
-      <w:r>
-        <w:t>Meddelandets textinnehåll. Producent definierar vilket stöd som finns för formattering så som exempelvis docBook.</w:t>
+      <w:proofErr w:type="spellEnd"/>
+    </w:p>
+    <w:p>
+      <w:r>
+        <w:t xml:space="preserve">Meddelandets textinnehåll. Producent definierar vilket stöd som finns för </w:t>
+      </w:r>
+      <w:proofErr w:type="spellStart"/>
+      <w:r>
+        <w:t>formattering</w:t>
+      </w:r>
+      <w:proofErr w:type="spellEnd"/>
+      <w:r>
+        <w:t xml:space="preserve"> så som exempelvis </w:t>
+      </w:r>
+      <w:proofErr w:type="spellStart"/>
+      <w:r>
+        <w:t>docBook</w:t>
+      </w:r>
+      <w:proofErr w:type="spellEnd"/>
+      <w:r>
+        <w:t>.</w:t>
       </w:r>
     </w:p>
     <w:p/>
@@ -10982,21 +11871,44 @@
           <w:b/>
         </w:rPr>
       </w:pPr>
+      <w:proofErr w:type="spellStart"/>
       <w:r>
         <w:rPr>
           <w:b/>
         </w:rPr>
         <w:t>MessageThreadID</w:t>
       </w:r>
-    </w:p>
-    <w:p>
-      <w:r>
-        <w:t>Om messageThreadId anges i anropet så är det samma som returneras i svaret</w:t>
-      </w:r>
-    </w:p>
-    <w:p>
-      <w:r>
-        <w:t>Om inget messageThreadID  angavs i frågan så blir objektet tomt i svaret</w:t>
+      <w:proofErr w:type="spellEnd"/>
+    </w:p>
+    <w:p>
+      <w:r>
+        <w:t xml:space="preserve">Om </w:t>
+      </w:r>
+      <w:proofErr w:type="spellStart"/>
+      <w:r>
+        <w:t>messageThreadId</w:t>
+      </w:r>
+      <w:proofErr w:type="spellEnd"/>
+      <w:r>
+        <w:t xml:space="preserve"> anges i anropet så är det samma som returneras i svaret</w:t>
+      </w:r>
+    </w:p>
+    <w:p>
+      <w:r>
+        <w:t xml:space="preserve">Om inget </w:t>
+      </w:r>
+      <w:proofErr w:type="spellStart"/>
+      <w:proofErr w:type="gramStart"/>
+      <w:r>
+        <w:t>messageThreadID</w:t>
+      </w:r>
+      <w:proofErr w:type="spellEnd"/>
+      <w:r>
+        <w:t xml:space="preserve">  angavs</w:t>
+      </w:r>
+      <w:proofErr w:type="gramEnd"/>
+      <w:r>
+        <w:t xml:space="preserve"> i frågan så blir objektet tomt i svaret</w:t>
       </w:r>
     </w:p>
     <w:p>
@@ -11012,25 +11924,83 @@
           <w:b/>
         </w:rPr>
       </w:pPr>
+      <w:proofErr w:type="spellStart"/>
       <w:r>
         <w:rPr>
           <w:b/>
         </w:rPr>
         <w:t>resultCode</w:t>
       </w:r>
-    </w:p>
-    <w:p>
-      <w:r>
-        <w:t>Om resultCode INFO eller</w:t>
-      </w:r>
-      <w:r>
-        <w:t xml:space="preserve"> ERROR så returneras också </w:t>
-      </w:r>
-      <w:r>
-        <w:t>objektet resultText med information om anledningen</w:t>
-      </w:r>
-      <w:r>
-        <w:t>. ERROR antyder logiskt fel (tekniska fel hanteras av SOAP exeptions) tex om användaren inte är aktiv användare.</w:t>
+      <w:proofErr w:type="spellEnd"/>
+    </w:p>
+    <w:p>
+      <w:r>
+        <w:t xml:space="preserve">Om </w:t>
+      </w:r>
+      <w:proofErr w:type="spellStart"/>
+      <w:r>
+        <w:t>resultCode</w:t>
+      </w:r>
+      <w:proofErr w:type="spellEnd"/>
+      <w:r>
+        <w:t xml:space="preserve"> INFO eller</w:t>
+      </w:r>
+      <w:r>
+        <w:t xml:space="preserve"> </w:t>
+      </w:r>
+      <w:proofErr w:type="spellStart"/>
+      <w:r>
+        <w:t>ERROR</w:t>
+      </w:r>
+      <w:proofErr w:type="spellEnd"/>
+      <w:r>
+        <w:t xml:space="preserve"> så returneras också </w:t>
+      </w:r>
+      <w:r>
+        <w:t xml:space="preserve">objektet </w:t>
+      </w:r>
+      <w:proofErr w:type="spellStart"/>
+      <w:r>
+        <w:t>resultText</w:t>
+      </w:r>
+      <w:proofErr w:type="spellEnd"/>
+      <w:r>
+        <w:t xml:space="preserve"> med information om anledningen</w:t>
+      </w:r>
+      <w:r>
+        <w:t xml:space="preserve">. </w:t>
+      </w:r>
+      <w:proofErr w:type="spellStart"/>
+      <w:r>
+        <w:t>ERROR</w:t>
+      </w:r>
+      <w:proofErr w:type="spellEnd"/>
+      <w:r>
+        <w:t xml:space="preserve"> antyder logiskt fel (tekniska fel hanteras av </w:t>
+      </w:r>
+      <w:proofErr w:type="spellStart"/>
+      <w:r>
+        <w:t>SOAP</w:t>
+      </w:r>
+      <w:proofErr w:type="spellEnd"/>
+      <w:r>
+        <w:t xml:space="preserve"> </w:t>
+      </w:r>
+      <w:proofErr w:type="spellStart"/>
+      <w:r>
+        <w:t>exeptions</w:t>
+      </w:r>
+      <w:proofErr w:type="spellEnd"/>
+      <w:r>
+        <w:t xml:space="preserve">) </w:t>
+      </w:r>
+      <w:proofErr w:type="gramStart"/>
+      <w:r>
+        <w:t>tex</w:t>
+      </w:r>
+      <w:proofErr w:type="gramEnd"/>
+      <w:r>
+        <w:t xml:space="preserve"> om användaren inte är aktiv användare.</w:t>
       </w:r>
     </w:p>
     <w:p/>
@@ -11042,16 +12012,26 @@
           <w:b/>
         </w:rPr>
       </w:pPr>
+      <w:proofErr w:type="spellStart"/>
       <w:r>
         <w:rPr>
           <w:b/>
         </w:rPr>
         <w:t>notificationSent</w:t>
       </w:r>
-    </w:p>
-    <w:p>
-      <w:r>
-        <w:t xml:space="preserve">Om producent har stöd för detta så returneras de typer av notifieringar som meddelandet resulterade i. </w:t>
+      <w:proofErr w:type="spellEnd"/>
+    </w:p>
+    <w:p>
+      <w:r>
+        <w:t xml:space="preserve">Om producent har stöd för detta så returneras de typer av </w:t>
+      </w:r>
+      <w:proofErr w:type="gramStart"/>
+      <w:r>
+        <w:t>notifieringar</w:t>
+      </w:r>
+      <w:proofErr w:type="gramEnd"/>
+      <w:r>
+        <w:t xml:space="preserve"> som meddelandet resulterade i. </w:t>
       </w:r>
     </w:p>
     <w:p/>
@@ -11061,21 +12041,73 @@
           <w:b/>
         </w:rPr>
       </w:pPr>
+      <w:proofErr w:type="spellStart"/>
       <w:r>
         <w:rPr>
           <w:b/>
         </w:rPr>
         <w:t>SSOLinkType</w:t>
       </w:r>
-    </w:p>
-    <w:p>
-      <w:r>
-        <w:t>SSOLinkType används för att skapa en länk till ett externt system med stöd för ”singel sign on” oavsett vilken metod för identifiering som används i det länkade systemet. I informationen för länken anges systemId  (länkat system behöver vara konfigurerat i portalen), länktext, parametrar för aktuellt anrop samt vilken typ av länk som avses (nytt fönster, befintlig fönster osv)</w:t>
-      </w:r>
-    </w:p>
-    <w:p>
-      <w:r>
-        <w:t>Observera att basurl för länken hämtas från systeminställningar i runtime till denna läggs därefter parametrar som angivit i queryString och eventuell information för identitetshantering.</w:t>
+      <w:proofErr w:type="spellEnd"/>
+    </w:p>
+    <w:p>
+      <w:proofErr w:type="spellStart"/>
+      <w:r>
+        <w:t>SSOLinkType</w:t>
+      </w:r>
+      <w:proofErr w:type="spellEnd"/>
+      <w:r>
+        <w:t xml:space="preserve"> används för att skapa en länk till ett externt system med stöd för ”singel </w:t>
+      </w:r>
+      <w:proofErr w:type="spellStart"/>
+      <w:r>
+        <w:t>sign</w:t>
+      </w:r>
+      <w:proofErr w:type="spellEnd"/>
+      <w:r>
+        <w:t xml:space="preserve"> on” oavsett vilken metod för identifiering som används i det länkade systemet. I informationen för länken anges </w:t>
+      </w:r>
+      <w:proofErr w:type="spellStart"/>
+      <w:proofErr w:type="gramStart"/>
+      <w:r>
+        <w:t>systemId</w:t>
+      </w:r>
+      <w:proofErr w:type="spellEnd"/>
+      <w:r>
+        <w:t xml:space="preserve">  (länkat</w:t>
+      </w:r>
+      <w:proofErr w:type="gramEnd"/>
+      <w:r>
+        <w:t xml:space="preserve"> system behöver vara konfigurerat i portalen), länktext, parametrar för aktuellt anrop samt vilken typ av länk som avses (nytt fönster, befintlig fönster osv)</w:t>
+      </w:r>
+    </w:p>
+    <w:p>
+      <w:r>
+        <w:t xml:space="preserve">Observera att </w:t>
+      </w:r>
+      <w:proofErr w:type="spellStart"/>
+      <w:r>
+        <w:t>basurl</w:t>
+      </w:r>
+      <w:proofErr w:type="spellEnd"/>
+      <w:r>
+        <w:t xml:space="preserve"> för länken hämtas från systeminställningar i </w:t>
+      </w:r>
+      <w:proofErr w:type="spellStart"/>
+      <w:r>
+        <w:t>runtime</w:t>
+      </w:r>
+      <w:proofErr w:type="spellEnd"/>
+      <w:r>
+        <w:t xml:space="preserve"> till denna läggs därefter parametrar som angivit i </w:t>
+      </w:r>
+      <w:proofErr w:type="spellStart"/>
+      <w:r>
+        <w:t>queryString</w:t>
+      </w:r>
+      <w:proofErr w:type="spellEnd"/>
+      <w:r>
+        <w:t xml:space="preserve"> och eventuell information för identitetshantering.</w:t>
       </w:r>
     </w:p>
     <w:p>
@@ -11168,18 +12200,42 @@
       <w:pPr>
         <w:pStyle w:val="Rubrik3"/>
       </w:pPr>
-      <w:bookmarkStart w:id="99" w:name="_Toc243452574"/>
-      <w:bookmarkStart w:id="100" w:name="_Toc263925371"/>
+      <w:bookmarkStart w:id="100" w:name="_Toc243452574"/>
+      <w:bookmarkStart w:id="101" w:name="_Toc263925371"/>
       <w:r>
         <w:lastRenderedPageBreak/>
         <w:t>Annan information om kontraktet</w:t>
       </w:r>
-      <w:bookmarkEnd w:id="99"/>
       <w:bookmarkEnd w:id="100"/>
-    </w:p>
-    <w:p>
-      <w:r>
-        <w:t>Respektive producent avgör om meddelandet kan formatteras (tex via docBook) och hur reglerna för detta ser ut. Producent bör beskriva detta i separat producentspecifik anslutningsspecifikation.</w:t>
+      <w:bookmarkEnd w:id="101"/>
+    </w:p>
+    <w:p>
+      <w:r>
+        <w:t xml:space="preserve">Respektive producent avgör om meddelandet kan </w:t>
+      </w:r>
+      <w:proofErr w:type="spellStart"/>
+      <w:r>
+        <w:t>formatteras</w:t>
+      </w:r>
+      <w:proofErr w:type="spellEnd"/>
+      <w:r>
+        <w:t xml:space="preserve"> (</w:t>
+      </w:r>
+      <w:proofErr w:type="gramStart"/>
+      <w:r>
+        <w:t>tex</w:t>
+      </w:r>
+      <w:proofErr w:type="gramEnd"/>
+      <w:r>
+        <w:t xml:space="preserve"> via </w:t>
+      </w:r>
+      <w:proofErr w:type="spellStart"/>
+      <w:r>
+        <w:t>docBook</w:t>
+      </w:r>
+      <w:proofErr w:type="spellEnd"/>
+      <w:r>
+        <w:t>) och hur reglerna för detta ser ut. Producent bör beskriva detta i separat producentspecifik anslutningsspecifikation.</w:t>
       </w:r>
     </w:p>
     <w:p>
@@ -11196,33 +12252,59 @@
       <w:pPr>
         <w:pStyle w:val="Rubrik2"/>
       </w:pPr>
-      <w:bookmarkStart w:id="101" w:name="_Toc263325191"/>
-      <w:bookmarkStart w:id="102" w:name="_Toc263925372"/>
+      <w:bookmarkStart w:id="102" w:name="_Toc263325191"/>
+      <w:bookmarkStart w:id="103" w:name="_Toc263925372"/>
+      <w:proofErr w:type="spellStart"/>
       <w:r>
         <w:t>IsActiveUser</w:t>
       </w:r>
-      <w:bookmarkEnd w:id="101"/>
       <w:bookmarkEnd w:id="102"/>
+      <w:bookmarkEnd w:id="103"/>
+      <w:proofErr w:type="spellEnd"/>
     </w:p>
     <w:p/>
     <w:p>
       <w:r>
-        <w:t>Tjänsten används för att ett konsumerande system ska kunna kontrollera om en individ är aktiv/registerad användare av ett system.</w:t>
+        <w:t>Tjänsten används för att ett konsumerande system ska kunna kontrollera om en individ är aktiv/</w:t>
+      </w:r>
+      <w:proofErr w:type="spellStart"/>
+      <w:r>
+        <w:t>registerad</w:t>
+      </w:r>
+      <w:proofErr w:type="spellEnd"/>
+      <w:r>
+        <w:t xml:space="preserve"> användare av ett system.</w:t>
       </w:r>
     </w:p>
     <w:p/>
     <w:p>
       <w:r>
-        <w:t>Tjänsten tar ett personid (personnummer) i frågan och returnerar status</w:t>
+        <w:t xml:space="preserve">Tjänsten tar ett </w:t>
+      </w:r>
+      <w:proofErr w:type="spellStart"/>
+      <w:r>
+        <w:t>personid</w:t>
+      </w:r>
+      <w:proofErr w:type="spellEnd"/>
+      <w:r>
+        <w:t xml:space="preserve"> (personnummer) i frågan och returnerar status</w:t>
       </w:r>
       <w:r>
         <w:t xml:space="preserve"> för individen och om denne har aktiverat någon form av n</w:t>
       </w:r>
       <w:r>
-        <w:t>otifiering via SMS eller epost .</w:t>
-      </w:r>
-      <w:r>
-        <w:t>Notera att de som returneras är endast status för vad som är aktiverat inte några</w:t>
+        <w:t xml:space="preserve">otifiering via SMS eller epost </w:t>
+      </w:r>
+      <w:proofErr w:type="gramStart"/>
+      <w:r>
+        <w:t>.</w:t>
+      </w:r>
+      <w:r>
+        <w:t>Notera</w:t>
+      </w:r>
+      <w:proofErr w:type="gramEnd"/>
+      <w:r>
+        <w:t xml:space="preserve"> att de som returneras är endast status för vad som är aktiverat inte några</w:t>
       </w:r>
       <w:r>
         <w:t xml:space="preserve"> faktiska</w:t>
@@ -11255,13 +12337,13 @@
       <w:pPr>
         <w:pStyle w:val="Rubrik3"/>
       </w:pPr>
-      <w:bookmarkStart w:id="103" w:name="_Toc263325192"/>
-      <w:bookmarkStart w:id="104" w:name="_Toc263925373"/>
+      <w:bookmarkStart w:id="104" w:name="_Toc263325192"/>
+      <w:bookmarkStart w:id="105" w:name="_Toc263925373"/>
       <w:r>
         <w:t>Version</w:t>
       </w:r>
-      <w:bookmarkEnd w:id="103"/>
       <w:bookmarkEnd w:id="104"/>
+      <w:bookmarkEnd w:id="105"/>
     </w:p>
     <w:p>
       <w:r>
@@ -11273,13 +12355,13 @@
       <w:pPr>
         <w:pStyle w:val="Rubrik3"/>
       </w:pPr>
-      <w:bookmarkStart w:id="105" w:name="_Toc263325193"/>
-      <w:bookmarkStart w:id="106" w:name="_Toc263925374"/>
+      <w:bookmarkStart w:id="106" w:name="_Toc263325193"/>
+      <w:bookmarkStart w:id="107" w:name="_Toc263925374"/>
       <w:r>
         <w:t>Fältregler</w:t>
       </w:r>
-      <w:bookmarkEnd w:id="105"/>
       <w:bookmarkEnd w:id="106"/>
+      <w:bookmarkEnd w:id="107"/>
     </w:p>
     <w:p>
       <w:r>
@@ -11376,12 +12458,14 @@
                 <w:b/>
               </w:rPr>
             </w:pPr>
+            <w:proofErr w:type="spellStart"/>
             <w:r>
               <w:rPr>
                 <w:b/>
               </w:rPr>
               <w:t>Kardinalitet</w:t>
             </w:r>
+            <w:proofErr w:type="spellEnd"/>
           </w:p>
         </w:tc>
       </w:tr>
@@ -11488,12 +12572,14 @@
                 <w:highlight w:val="yellow"/>
               </w:rPr>
             </w:pPr>
+            <w:proofErr w:type="spellStart"/>
             <w:r>
               <w:t>subjectOfCare</w:t>
             </w:r>
             <w:r>
               <w:t>Id</w:t>
             </w:r>
+            <w:proofErr w:type="spellEnd"/>
           </w:p>
         </w:tc>
         <w:tc>
@@ -11513,6 +12599,7 @@
                 <w:highlight w:val="yellow"/>
               </w:rPr>
             </w:pPr>
+            <w:proofErr w:type="spellStart"/>
             <w:r>
               <w:t>SubjectOf</w:t>
             </w:r>
@@ -11520,6 +12607,7 @@
               <w:softHyphen/>
               <w:t>CareIdType</w:t>
             </w:r>
+            <w:proofErr w:type="spellEnd"/>
           </w:p>
         </w:tc>
         <w:tc>
@@ -11528,7 +12616,15 @@
           </w:tcPr>
           <w:p>
             <w:r>
-              <w:t>Person- eller samordningsnummer enl format:</w:t>
+              <w:t xml:space="preserve">Person- eller samordningsnummer </w:t>
+            </w:r>
+            <w:proofErr w:type="spellStart"/>
+            <w:r>
+              <w:t>enl</w:t>
+            </w:r>
+            <w:proofErr w:type="spellEnd"/>
+            <w:r>
+              <w:t xml:space="preserve"> format:</w:t>
             </w:r>
           </w:p>
           <w:p>
@@ -11567,7 +12663,15 @@
               </w:rPr>
             </w:pPr>
             <w:r>
-              <w:t>1..1</w:t>
+              <w:t>1</w:t>
+            </w:r>
+            <w:proofErr w:type="gramStart"/>
+            <w:r>
+              <w:t>..</w:t>
+            </w:r>
+            <w:proofErr w:type="gramEnd"/>
+            <w:r>
+              <w:t>1</w:t>
             </w:r>
           </w:p>
         </w:tc>
@@ -11697,9 +12801,11 @@
                 <w:highlight w:val="yellow"/>
               </w:rPr>
             </w:pPr>
+            <w:proofErr w:type="spellStart"/>
             <w:r>
               <w:t>boolean</w:t>
             </w:r>
+            <w:proofErr w:type="spellEnd"/>
           </w:p>
         </w:tc>
         <w:tc>
@@ -11719,8 +12825,21 @@
                 <w:highlight w:val="yellow"/>
               </w:rPr>
             </w:pPr>
-            <w:r>
-              <w:t>True om personen är registerad användare</w:t>
+            <w:proofErr w:type="spellStart"/>
+            <w:r>
+              <w:t>True</w:t>
+            </w:r>
+            <w:proofErr w:type="spellEnd"/>
+            <w:r>
+              <w:t xml:space="preserve"> om personen är </w:t>
+            </w:r>
+            <w:proofErr w:type="spellStart"/>
+            <w:r>
+              <w:t>registerad</w:t>
+            </w:r>
+            <w:proofErr w:type="spellEnd"/>
+            <w:r>
+              <w:t xml:space="preserve"> användare</w:t>
             </w:r>
           </w:p>
         </w:tc>
@@ -11742,7 +12861,15 @@
               </w:rPr>
             </w:pPr>
             <w:r>
-              <w:t>1..1</w:t>
+              <w:t>1</w:t>
+            </w:r>
+            <w:proofErr w:type="gramStart"/>
+            <w:r>
+              <w:t>..</w:t>
+            </w:r>
+            <w:proofErr w:type="gramEnd"/>
+            <w:r>
+              <w:t>1</w:t>
             </w:r>
           </w:p>
         </w:tc>
@@ -11764,9 +12891,11 @@
                 <w:szCs w:val="20"/>
               </w:rPr>
             </w:pPr>
+            <w:proofErr w:type="spellStart"/>
             <w:r>
               <w:t>activeNotificationMethods</w:t>
             </w:r>
+            <w:proofErr w:type="spellEnd"/>
           </w:p>
         </w:tc>
         <w:tc>
@@ -11785,9 +12914,11 @@
                 <w:szCs w:val="20"/>
               </w:rPr>
             </w:pPr>
+            <w:proofErr w:type="spellStart"/>
             <w:r>
               <w:t>notificationMethodType</w:t>
             </w:r>
+            <w:proofErr w:type="spellEnd"/>
           </w:p>
         </w:tc>
         <w:tc>
@@ -11796,8 +12927,13 @@
           </w:tcPr>
           <w:p>
             <w:r>
-              <w:t>Listar aktuella metoder för notifering</w:t>
-            </w:r>
+              <w:t xml:space="preserve">Listar aktuella metoder för </w:t>
+            </w:r>
+            <w:proofErr w:type="spellStart"/>
+            <w:r>
+              <w:t>notifering</w:t>
+            </w:r>
+            <w:proofErr w:type="spellEnd"/>
           </w:p>
           <w:p>
             <w:pPr>
@@ -11838,9 +12974,11 @@
                 <w:szCs w:val="20"/>
               </w:rPr>
             </w:pPr>
+            <w:proofErr w:type="spellStart"/>
             <w:r>
               <w:t>other</w:t>
             </w:r>
+            <w:proofErr w:type="spellEnd"/>
           </w:p>
         </w:tc>
         <w:tc>
@@ -11860,7 +12998,15 @@
               </w:rPr>
             </w:pPr>
             <w:r>
-              <w:t>0..*</w:t>
+              <w:t>0</w:t>
+            </w:r>
+            <w:proofErr w:type="gramStart"/>
+            <w:r>
+              <w:t>..</w:t>
+            </w:r>
+            <w:proofErr w:type="gramEnd"/>
+            <w:r>
+              <w:t>*</w:t>
             </w:r>
           </w:p>
         </w:tc>
@@ -11876,14 +13022,14 @@
       <w:pPr>
         <w:pStyle w:val="Rubrik3"/>
       </w:pPr>
-      <w:bookmarkStart w:id="107" w:name="_Toc263325194"/>
-      <w:bookmarkStart w:id="108" w:name="_Toc263925375"/>
+      <w:bookmarkStart w:id="108" w:name="_Toc263325194"/>
+      <w:bookmarkStart w:id="109" w:name="_Toc263925375"/>
       <w:r>
         <w:lastRenderedPageBreak/>
         <w:t>Övriga regler</w:t>
       </w:r>
-      <w:bookmarkEnd w:id="107"/>
       <w:bookmarkEnd w:id="108"/>
+      <w:bookmarkEnd w:id="109"/>
     </w:p>
     <w:p>
       <w:pPr>
@@ -11892,8 +13038,13 @@
           <w:u w:val="single"/>
         </w:rPr>
       </w:pPr>
-      <w:r>
-        <w:t>Ej tillämpligt</w:t>
+      <w:proofErr w:type="gramStart"/>
+      <w:r>
+        <w:t>Ej</w:t>
+      </w:r>
+      <w:proofErr w:type="gramEnd"/>
+      <w:r>
+        <w:t xml:space="preserve"> tillämpligt</w:t>
       </w:r>
     </w:p>
     <w:p>
@@ -11918,8 +13069,13 @@
           <w:u w:val="single"/>
         </w:rPr>
       </w:pPr>
-      <w:r>
-        <w:t>Ej tillämpligt</w:t>
+      <w:proofErr w:type="gramStart"/>
+      <w:r>
+        <w:t>Ej</w:t>
+      </w:r>
+      <w:proofErr w:type="gramEnd"/>
+      <w:r>
+        <w:t xml:space="preserve"> tillämpligt</w:t>
       </w:r>
     </w:p>
     <w:p>
@@ -11938,13 +13094,41 @@
         <w:rPr>
           <w:highlight w:val="yellow"/>
         </w:rPr>
-        <w:t>För batchkörning gälle</w:t>
-      </w:r>
+        <w:t xml:space="preserve">För </w:t>
+      </w:r>
+      <w:proofErr w:type="spellStart"/>
       <w:r>
         <w:rPr>
           <w:highlight w:val="yellow"/>
         </w:rPr>
-        <w:t>r….kompletteras</w:t>
+        <w:t>batchkörning</w:t>
+      </w:r>
+      <w:proofErr w:type="spellEnd"/>
+      <w:r>
+        <w:rPr>
+          <w:highlight w:val="yellow"/>
+        </w:rPr>
+        <w:t xml:space="preserve"> gälle</w:t>
+      </w:r>
+      <w:r>
+        <w:rPr>
+          <w:highlight w:val="yellow"/>
+        </w:rPr>
+        <w:t>r</w:t>
+      </w:r>
+      <w:proofErr w:type="gramStart"/>
+      <w:r>
+        <w:rPr>
+          <w:highlight w:val="yellow"/>
+        </w:rPr>
+        <w:t>….</w:t>
+      </w:r>
+      <w:proofErr w:type="gramEnd"/>
+      <w:r>
+        <w:rPr>
+          <w:highlight w:val="yellow"/>
+        </w:rPr>
+        <w:t>kompletteras</w:t>
       </w:r>
     </w:p>
     <w:p>
@@ -11958,11 +13142,11 @@
       <w:pPr>
         <w:pStyle w:val="Rubrik3"/>
       </w:pPr>
-      <w:bookmarkStart w:id="109" w:name="_Toc263925376"/>
+      <w:bookmarkStart w:id="110" w:name="_Toc263925376"/>
       <w:r>
         <w:t>Annan information om kontraktet</w:t>
       </w:r>
-      <w:bookmarkEnd w:id="109"/>
+      <w:bookmarkEnd w:id="110"/>
     </w:p>
     <w:p>
       <w:pPr>
@@ -11983,8 +13167,6 @@
         </w:rPr>
         <w:t>.</w:t>
       </w:r>
-      <w:bookmarkStart w:id="110" w:name="_GoBack"/>
-      <w:bookmarkEnd w:id="110"/>
     </w:p>
     <w:sectPr>
       <w:headerReference w:type="even" r:id="rId15"/>
@@ -12081,6 +13263,7 @@
               <w:lang w:eastAsia="en-GB"/>
             </w:rPr>
           </w:pPr>
+          <w:proofErr w:type="spellStart"/>
           <w:r>
             <w:rPr>
               <w:rFonts w:ascii="Arial" w:eastAsia="Times New Roman" w:hAnsi="Arial"/>
@@ -12089,7 +13272,18 @@
               <w:szCs w:val="24"/>
               <w:lang w:eastAsia="en-GB"/>
             </w:rPr>
-            <w:t>Inera AB</w:t>
+            <w:t>Inera</w:t>
+          </w:r>
+          <w:proofErr w:type="spellEnd"/>
+          <w:r>
+            <w:rPr>
+              <w:rFonts w:ascii="Arial" w:eastAsia="Times New Roman" w:hAnsi="Arial"/>
+              <w:color w:val="00A9A7"/>
+              <w:sz w:val="14"/>
+              <w:szCs w:val="24"/>
+              <w:lang w:eastAsia="en-GB"/>
+            </w:rPr>
+            <w:t xml:space="preserve"> AB</w:t>
           </w:r>
         </w:p>
       </w:tc>
@@ -12343,7 +13537,7 @@
               <w:rStyle w:val="Sidnummer"/>
               <w:noProof/>
             </w:rPr>
-            <w:t>17</w:t>
+            <w:t>7</w:t>
           </w:r>
           <w:r>
             <w:rPr>
@@ -17213,7 +18407,6 @@
   <w:style w:type="character" w:default="1" w:styleId="Standardstycketypsnitt">
     <w:name w:val="Default Paragraph Font"/>
     <w:uiPriority w:val="1"/>
-    <w:semiHidden/>
     <w:unhideWhenUsed/>
   </w:style>
   <w:style w:type="table" w:default="1" w:styleId="Normaltabell">
@@ -18134,7 +19327,6 @@
   <w:style w:type="character" w:default="1" w:styleId="Standardstycketypsnitt">
     <w:name w:val="Default Paragraph Font"/>
     <w:uiPriority w:val="1"/>
-    <w:semiHidden/>
     <w:unhideWhenUsed/>
   </w:style>
   <w:style w:type="table" w:default="1" w:styleId="Normaltabell">
@@ -18957,7 +20149,7 @@
 </file>
 
 <file path=customXml/itemProps1.xml><?xml version="1.0" encoding="utf-8"?>
-<ds:datastoreItem xmlns:ds="http://schemas.openxmlformats.org/officeDocument/2006/customXml" ds:itemID="{8F173C53-2D50-DD44-838B-2952D2D0BE20}">
+<ds:datastoreItem xmlns:ds="http://schemas.openxmlformats.org/officeDocument/2006/customXml" ds:itemID="{CF28BC11-B91E-DE45-98D4-1A3D9A5DF5AA}">
   <ds:schemaRefs>
     <ds:schemaRef ds:uri="http://schemas.openxmlformats.org/officeDocument/2006/bibliography"/>
   </ds:schemaRefs>

</xml_diff>